<commit_message>
added update to background
</commit_message>
<xml_diff>
--- a/USA/state/write_ups/99_thesis/Background/Background 2019 01 09.docx
+++ b/USA/state/write_ups/99_thesis/Background/Background 2019 01 09.docx
@@ -64,7 +64,7 @@
             </w:rPr>
             <w:fldChar w:fldCharType="separate"/>
           </w:r>
-          <w:hyperlink w:anchor="_Toc534793678" w:history="1">
+          <w:hyperlink w:anchor="_Toc534795787" w:history="1">
             <w:r>
               <w:rPr>
                 <w:rStyle w:val="Hyperlink"/>
@@ -91,7 +91,7 @@
                 <w:noProof/>
                 <w:webHidden/>
               </w:rPr>
-              <w:instrText xml:space="preserve"> PAGEREF _Toc534793678 \h </w:instrText>
+              <w:instrText xml:space="preserve"> PAGEREF _Toc534795787 \h </w:instrText>
             </w:r>
             <w:r>
               <w:rPr>
@@ -138,7 +138,7 @@
               <w:lang w:eastAsia="en-GB"/>
             </w:rPr>
           </w:pPr>
-          <w:hyperlink w:anchor="_Toc534793679" w:history="1">
+          <w:hyperlink w:anchor="_Toc534795788" w:history="1">
             <w:r>
               <w:rPr>
                 <w:rStyle w:val="Hyperlink"/>
@@ -165,7 +165,7 @@
                 <w:noProof/>
                 <w:webHidden/>
               </w:rPr>
-              <w:instrText xml:space="preserve"> PAGEREF _Toc534793679 \h </w:instrText>
+              <w:instrText xml:space="preserve"> PAGEREF _Toc534795788 \h </w:instrText>
             </w:r>
             <w:r>
               <w:rPr>
@@ -212,7 +212,7 @@
               <w:lang w:eastAsia="en-GB"/>
             </w:rPr>
           </w:pPr>
-          <w:hyperlink w:anchor="_Toc534793680" w:history="1">
+          <w:hyperlink w:anchor="_Toc534795789" w:history="1">
             <w:r>
               <w:rPr>
                 <w:rStyle w:val="Hyperlink"/>
@@ -239,7 +239,7 @@
                 <w:noProof/>
                 <w:webHidden/>
               </w:rPr>
-              <w:instrText xml:space="preserve"> PAGEREF _Toc534793680 \h </w:instrText>
+              <w:instrText xml:space="preserve"> PAGEREF _Toc534795789 \h </w:instrText>
             </w:r>
             <w:r>
               <w:rPr>
@@ -286,7 +286,7 @@
               <w:lang w:eastAsia="en-GB"/>
             </w:rPr>
           </w:pPr>
-          <w:hyperlink w:anchor="_Toc534793681" w:history="1">
+          <w:hyperlink w:anchor="_Toc534795790" w:history="1">
             <w:r>
               <w:rPr>
                 <w:rStyle w:val="Hyperlink"/>
@@ -313,7 +313,7 @@
                 <w:noProof/>
                 <w:webHidden/>
               </w:rPr>
-              <w:instrText xml:space="preserve"> PAGEREF _Toc534793681 \h </w:instrText>
+              <w:instrText xml:space="preserve"> PAGEREF _Toc534795790 \h </w:instrText>
             </w:r>
             <w:r>
               <w:rPr>
@@ -360,7 +360,7 @@
               <w:lang w:eastAsia="en-GB"/>
             </w:rPr>
           </w:pPr>
-          <w:hyperlink w:anchor="_Toc534793682" w:history="1">
+          <w:hyperlink w:anchor="_Toc534795791" w:history="1">
             <w:r>
               <w:rPr>
                 <w:rStyle w:val="Hyperlink"/>
@@ -387,7 +387,7 @@
                 <w:noProof/>
                 <w:webHidden/>
               </w:rPr>
-              <w:instrText xml:space="preserve"> PAGEREF _Toc534793682 \h </w:instrText>
+              <w:instrText xml:space="preserve"> PAGEREF _Toc534795791 \h </w:instrText>
             </w:r>
             <w:r>
               <w:rPr>
@@ -434,13 +434,27 @@
               <w:lang w:eastAsia="en-GB"/>
             </w:rPr>
           </w:pPr>
-          <w:hyperlink w:anchor="_Toc534793683" w:history="1">
+          <w:hyperlink w:anchor="_Toc534795792" w:history="1">
             <w:r>
               <w:rPr>
                 <w:rStyle w:val="Hyperlink"/>
                 <w:noProof/>
               </w:rPr>
-              <w:t>On the varying definitions of heat waves and anomalous temperatures</w:t>
+              <w:t>Anomalous monthly t</w:t>
+            </w:r>
+            <w:r>
+              <w:rPr>
+                <w:rStyle w:val="Hyperlink"/>
+                <w:noProof/>
+              </w:rPr>
+              <w:t>e</w:t>
+            </w:r>
+            <w:r>
+              <w:rPr>
+                <w:rStyle w:val="Hyperlink"/>
+                <w:noProof/>
+              </w:rPr>
+              <w:t>mperatures and climate change</w:t>
             </w:r>
             <w:r>
               <w:rPr>
@@ -461,7 +475,7 @@
                 <w:noProof/>
                 <w:webHidden/>
               </w:rPr>
-              <w:instrText xml:space="preserve"> PAGEREF _Toc534793683 \h </w:instrText>
+              <w:instrText xml:space="preserve"> PAGEREF _Toc534795792 \h </w:instrText>
             </w:r>
             <w:r>
               <w:rPr>
@@ -508,7 +522,7 @@
               <w:lang w:eastAsia="en-GB"/>
             </w:rPr>
           </w:pPr>
-          <w:hyperlink w:anchor="_Toc534793684" w:history="1">
+          <w:hyperlink w:anchor="_Toc534795793" w:history="1">
             <w:r>
               <w:rPr>
                 <w:rStyle w:val="Hyperlink"/>
@@ -535,7 +549,7 @@
                 <w:noProof/>
                 <w:webHidden/>
               </w:rPr>
-              <w:instrText xml:space="preserve"> PAGEREF _Toc534793684 \h </w:instrText>
+              <w:instrText xml:space="preserve"> PAGEREF _Toc534795793 \h </w:instrText>
             </w:r>
             <w:r>
               <w:rPr>
@@ -582,7 +596,7 @@
               <w:lang w:eastAsia="en-GB"/>
             </w:rPr>
           </w:pPr>
-          <w:hyperlink w:anchor="_Toc534793685" w:history="1">
+          <w:hyperlink w:anchor="_Toc534795794" w:history="1">
             <w:r>
               <w:rPr>
                 <w:rStyle w:val="Hyperlink"/>
@@ -609,7 +623,7 @@
                 <w:noProof/>
                 <w:webHidden/>
               </w:rPr>
-              <w:instrText xml:space="preserve"> PAGEREF _Toc534793685 \h </w:instrText>
+              <w:instrText xml:space="preserve"> PAGEREF _Toc534795794 \h </w:instrText>
             </w:r>
             <w:r>
               <w:rPr>
@@ -656,7 +670,7 @@
               <w:lang w:eastAsia="en-GB"/>
             </w:rPr>
           </w:pPr>
-          <w:hyperlink w:anchor="_Toc534793686" w:history="1">
+          <w:hyperlink w:anchor="_Toc534795795" w:history="1">
             <w:r>
               <w:rPr>
                 <w:rStyle w:val="Hyperlink"/>
@@ -683,7 +697,7 @@
                 <w:noProof/>
                 <w:webHidden/>
               </w:rPr>
-              <w:instrText xml:space="preserve"> PAGEREF _Toc534793686 \h </w:instrText>
+              <w:instrText xml:space="preserve"> PAGEREF _Toc534795795 \h </w:instrText>
             </w:r>
             <w:r>
               <w:rPr>
@@ -730,7 +744,7 @@
               <w:lang w:eastAsia="en-GB"/>
             </w:rPr>
           </w:pPr>
-          <w:hyperlink w:anchor="_Toc534793687" w:history="1">
+          <w:hyperlink w:anchor="_Toc534795796" w:history="1">
             <w:r>
               <w:rPr>
                 <w:rStyle w:val="Hyperlink"/>
@@ -757,7 +771,7 @@
                 <w:noProof/>
                 <w:webHidden/>
               </w:rPr>
-              <w:instrText xml:space="preserve"> PAGEREF _Toc534793687 \h </w:instrText>
+              <w:instrText xml:space="preserve"> PAGEREF _Toc534795796 \h </w:instrText>
             </w:r>
             <w:r>
               <w:rPr>
@@ -804,7 +818,7 @@
               <w:lang w:eastAsia="en-GB"/>
             </w:rPr>
           </w:pPr>
-          <w:hyperlink w:anchor="_Toc534793688" w:history="1">
+          <w:hyperlink w:anchor="_Toc534795797" w:history="1">
             <w:r>
               <w:rPr>
                 <w:rStyle w:val="Hyperlink"/>
@@ -831,7 +845,7 @@
                 <w:noProof/>
                 <w:webHidden/>
               </w:rPr>
-              <w:instrText xml:space="preserve"> PAGEREF _Toc534793688 \h </w:instrText>
+              <w:instrText xml:space="preserve"> PAGEREF _Toc534795797 \h </w:instrText>
             </w:r>
             <w:r>
               <w:rPr>
@@ -878,7 +892,7 @@
               <w:lang w:eastAsia="en-GB"/>
             </w:rPr>
           </w:pPr>
-          <w:hyperlink w:anchor="_Toc534793689" w:history="1">
+          <w:hyperlink w:anchor="_Toc534795798" w:history="1">
             <w:r>
               <w:rPr>
                 <w:rStyle w:val="Hyperlink"/>
@@ -905,7 +919,7 @@
                 <w:noProof/>
                 <w:webHidden/>
               </w:rPr>
-              <w:instrText xml:space="preserve"> PAGEREF _Toc534793689 \h </w:instrText>
+              <w:instrText xml:space="preserve"> PAGEREF _Toc534795798 \h </w:instrText>
             </w:r>
             <w:r>
               <w:rPr>
@@ -950,7 +964,7 @@
               <w:lang w:eastAsia="en-GB"/>
             </w:rPr>
           </w:pPr>
-          <w:hyperlink w:anchor="_Toc534793690" w:history="1">
+          <w:hyperlink w:anchor="_Toc534795799" w:history="1">
             <w:r>
               <w:rPr>
                 <w:rStyle w:val="Hyperlink"/>
@@ -977,7 +991,7 @@
                 <w:noProof/>
                 <w:webHidden/>
               </w:rPr>
-              <w:instrText xml:space="preserve"> PAGEREF _Toc534793690 \h </w:instrText>
+              <w:instrText xml:space="preserve"> PAGEREF _Toc534795799 \h </w:instrText>
             </w:r>
             <w:r>
               <w:rPr>
@@ -1024,7 +1038,7 @@
               <w:lang w:eastAsia="en-GB"/>
             </w:rPr>
           </w:pPr>
-          <w:hyperlink w:anchor="_Toc534793691" w:history="1">
+          <w:hyperlink w:anchor="_Toc534795800" w:history="1">
             <w:r>
               <w:rPr>
                 <w:rStyle w:val="Hyperlink"/>
@@ -1051,7 +1065,7 @@
                 <w:noProof/>
                 <w:webHidden/>
               </w:rPr>
-              <w:instrText xml:space="preserve"> PAGEREF _Toc534793691 \h </w:instrText>
+              <w:instrText xml:space="preserve"> PAGEREF _Toc534795800 \h </w:instrText>
             </w:r>
             <w:r>
               <w:rPr>
@@ -1096,7 +1110,7 @@
               <w:lang w:eastAsia="en-GB"/>
             </w:rPr>
           </w:pPr>
-          <w:hyperlink w:anchor="_Toc534793692" w:history="1">
+          <w:hyperlink w:anchor="_Toc534795801" w:history="1">
             <w:r>
               <w:rPr>
                 <w:rStyle w:val="Hyperlink"/>
@@ -1123,7 +1137,7 @@
                 <w:noProof/>
                 <w:webHidden/>
               </w:rPr>
-              <w:instrText xml:space="preserve"> PAGEREF _Toc534793692 \h </w:instrText>
+              <w:instrText xml:space="preserve"> PAGEREF _Toc534795801 \h </w:instrText>
             </w:r>
             <w:r>
               <w:rPr>
@@ -1170,7 +1184,7 @@
               <w:lang w:eastAsia="en-GB"/>
             </w:rPr>
           </w:pPr>
-          <w:hyperlink w:anchor="_Toc534793693" w:history="1">
+          <w:hyperlink w:anchor="_Toc534795802" w:history="1">
             <w:r>
               <w:rPr>
                 <w:rStyle w:val="Hyperlink"/>
@@ -1197,7 +1211,7 @@
                 <w:noProof/>
                 <w:webHidden/>
               </w:rPr>
-              <w:instrText xml:space="preserve"> PAGEREF _Toc534793693 \h </w:instrText>
+              <w:instrText xml:space="preserve"> PAGEREF _Toc534795802 \h </w:instrText>
             </w:r>
             <w:r>
               <w:rPr>
@@ -1242,7 +1256,7 @@
               <w:lang w:eastAsia="en-GB"/>
             </w:rPr>
           </w:pPr>
-          <w:hyperlink w:anchor="_Toc534793694" w:history="1">
+          <w:hyperlink w:anchor="_Toc534795803" w:history="1">
             <w:r>
               <w:rPr>
                 <w:rStyle w:val="Hyperlink"/>
@@ -1269,7 +1283,7 @@
                 <w:noProof/>
                 <w:webHidden/>
               </w:rPr>
-              <w:instrText xml:space="preserve"> PAGEREF _Toc534793694 \h </w:instrText>
+              <w:instrText xml:space="preserve"> PAGEREF _Toc534795803 \h </w:instrText>
             </w:r>
             <w:r>
               <w:rPr>
@@ -1316,7 +1330,7 @@
               <w:lang w:eastAsia="en-GB"/>
             </w:rPr>
           </w:pPr>
-          <w:hyperlink w:anchor="_Toc534793695" w:history="1">
+          <w:hyperlink w:anchor="_Toc534795804" w:history="1">
             <w:r>
               <w:rPr>
                 <w:rStyle w:val="Hyperlink"/>
@@ -1343,7 +1357,7 @@
                 <w:noProof/>
                 <w:webHidden/>
               </w:rPr>
-              <w:instrText xml:space="preserve"> PAGEREF _Toc534793695 \h </w:instrText>
+              <w:instrText xml:space="preserve"> PAGEREF _Toc534795804 \h </w:instrText>
             </w:r>
             <w:r>
               <w:rPr>
@@ -1390,7 +1404,7 @@
               <w:lang w:eastAsia="en-GB"/>
             </w:rPr>
           </w:pPr>
-          <w:hyperlink w:anchor="_Toc534793696" w:history="1">
+          <w:hyperlink w:anchor="_Toc534795805" w:history="1">
             <w:r>
               <w:rPr>
                 <w:rStyle w:val="Hyperlink"/>
@@ -1417,7 +1431,7 @@
                 <w:noProof/>
                 <w:webHidden/>
               </w:rPr>
-              <w:instrText xml:space="preserve"> PAGEREF _Toc534793696 \h </w:instrText>
+              <w:instrText xml:space="preserve"> PAGEREF _Toc534795805 \h </w:instrText>
             </w:r>
             <w:r>
               <w:rPr>
@@ -1478,7 +1492,7 @@
       <w:pPr>
         <w:pStyle w:val="Heading1"/>
       </w:pPr>
-      <w:bookmarkStart w:id="0" w:name="_Toc534793678"/>
+      <w:bookmarkStart w:id="0" w:name="_Toc534795787"/>
       <w:r>
         <w:lastRenderedPageBreak/>
         <w:t>Background</w:t>
@@ -1490,7 +1504,7 @@
       <w:pPr>
         <w:pStyle w:val="Heading2"/>
       </w:pPr>
-      <w:bookmarkStart w:id="1" w:name="_Toc534793679"/>
+      <w:bookmarkStart w:id="1" w:name="_Toc534795788"/>
       <w:r>
         <w:t>Weather, climate and</w:t>
       </w:r>
@@ -2417,7 +2431,7 @@
       <w:pPr>
         <w:pStyle w:val="Heading2"/>
       </w:pPr>
-      <w:bookmarkStart w:id="2" w:name="_Toc534793680"/>
+      <w:bookmarkStart w:id="2" w:name="_Toc534795789"/>
       <w:r>
         <w:t>Rising temperatures</w:t>
       </w:r>
@@ -3545,7 +3559,7 @@
       <w:pPr>
         <w:pStyle w:val="Heading2"/>
       </w:pPr>
-      <w:bookmarkStart w:id="3" w:name="_Toc534793681"/>
+      <w:bookmarkStart w:id="3" w:name="_Toc534795790"/>
       <w:r>
         <w:t>Mortality r</w:t>
       </w:r>
@@ -4594,7 +4608,7 @@
           <w:sz w:val="24"/>
           <w:szCs w:val="24"/>
         </w:rPr>
-        <w:instrText>ADDIN CSL_CITATION {"citationItems":[{"id":"ITEM-1","itemData":{"URL":"https://www.cia.gov/library/publications/the-world-factbook/rankorder/2004rank.html","accessed":{"date-parts":[["2019","1","9"]]},"author":[{"dropping-particle":"","family":"CIA","given":"","non-dropping-particle":"","parse-names":false,"suffix":""}],"container-title":"The World Factbook","id":"ITEM-1","issued":{"date-parts":[["2017"]]},"title":"Country Comparison :: GDP - Per Capita (PPP)","type":"webpage"},"uris":["http://www.mendeley.com/documents/?uuid=ec00124f-7d44-4d3e-afce-10905a4d17d8"]}],"mendeley":{"formattedCitation":"&lt;sup&gt;16&lt;/sup&gt;","plainTextFormattedCitation":"16"},"properties":{"noteIndex":0},"schema":"https://github.com/citation-style-language/schema/raw/master/csl-citation.json"}</w:instrText>
+        <w:instrText>ADDIN CSL_CITATION {"citationItems":[{"id":"ITEM-1","itemData":{"URL":"https://www.cia.gov/library/publications/the-world-factbook/rankorder/2004rank.html","accessed":{"date-parts":[["2019","1","9"]]},"author":[{"dropping-particle":"","family":"CIA","given":"","non-dropping-particle":"","parse-names":false,"suffix":""}],"container-title":"The World Factbook","id":"ITEM-1","issued":{"date-parts":[["2017"]]},"title":"Country Comparison :: GDP - Per Capita (PPP)","type":"webpage"},"uris":["http://www.mendeley.com/documents/?uuid=ec00124f-7d44-4d3e-afce-10905a4d17d8"]}],"mendeley":{"formattedCitation":"&lt;sup&gt;16&lt;/sup&gt;","plainTextFormattedCitation":"16","previouslyFormattedCitation":"&lt;sup&gt;16&lt;/sup&gt;"},"properties":{"noteIndex":0},"schema":"https://github.com/citation-style-language/schema/raw/master/csl-citation.json"}</w:instrText>
       </w:r>
       <w:r>
         <w:rPr>
@@ -4776,7 +4790,7 @@
           <w:sz w:val="24"/>
           <w:szCs w:val="24"/>
         </w:rPr>
-        <w:instrText>ADDIN CSL_CITATION {"citationItems":[{"id":"ITEM-1","itemData":{"DOI":"10.1001/jamainternmed.2017.0918","ISBN":"2168-6106","ISSN":"21686106","PMID":"28492829","abstract":"Importance Examining life expectancy by county allows for tracking geographic disparities over time and assessing factors related to these disparities. This information is potentially useful for policy makers, clinicians, and researchers seeking to reduce disparities and increase longevity. Objective To estimate annual life tables by county from 1980 to 2014; describe trends in geographic inequalities in life expectancy and age-specific risk of death; and assess the proportion of variation in life expectancy explained by variation in socioeconomic and race/ethnicity factors, behavioral and metabolic risk factors, and health care factors. Design, Setting, and Participants Annual county-level life tables were constructed using small area estimation methods from deidentified death records from the National Center for Health Statistics (NCHS), and population counts from the US Census Bureau, NCHS, and the Human Mortality Database. Measures of geographic inequality in life expectancy and age-specific mortality risk were calculated. Principal component analysis and ordinary least squares regression were used to examine the county-level association between life expectancy and socioeconomic and race/ethnicity factors, behavioral and metabolic risk factors, and health care factors. Exposures County of residence. Main Outcomes and Measures Life expectancy at birth and age-specific mortality risk. Results Counties were combined as needed to create stable units of analysis over the period 1980 to 2014, reducing the number of areas analyzed from 3142 to 3110. In 2014, life expectancy at birth for both sexes combined was 79.1 (95% uncertainty interval [UI], 79.0-79.1) years overall, but differed by 20.1 (95% UI, 19.1-21.3) years between the counties with the lowest and highest life expectancy. Absolute geographic inequality in life expectancy increased between 1980 and 2014. Over the same period, absolute geographic inequality in the risk of death decreased among children and adolescents, but increased among older adults. Socioeconomic and race/ethnicity factors, behavioral and metabolic risk factors, and health care factors explained 60%, 74%, and 27% of county-level variation in life expectancy, respectively. Combined, these factors explained 74% of this variation. Most of the association between socioeconomic and race/ethnicity factors and life expectancy was mediated through behavioral and metabolic risk factors. Conclusions and Relevance Geographic disparities i…","author":[{"dropping-particle":"","family":"Dwyer-Lindgren","given":"Laura","non-dropping-particle":"","parse-names":false,"suffix":""},{"dropping-particle":"","family":"Bertozzi-Villa","given":"Amelia","non-dropping-particle":"","parse-names":false,"suffix":""},{"dropping-particle":"","family":"Stubbs","given":"Rebecca W.","non-dropping-particle":"","parse-names":false,"suffix":""},{"dropping-particle":"","family":"Morozoff","given":"Chloe","non-dropping-particle":"","parse-names":false,"suffix":""},{"dropping-particle":"","family":"Mackenbach","given":"Johan P.","non-dropping-particle":"","parse-names":false,"suffix":""},{"dropping-particle":"","family":"Lenthe","given":"Frank J.","non-dropping-particle":"Van","parse-names":false,"suffix":""},{"dropping-particle":"","family":"Mokdad","given":"Ali H.","non-dropping-particle":"","parse-names":false,"suffix":""},{"dropping-particle":"","family":"Murray","given":"Christopher J.L.","non-dropping-particle":"","parse-names":false,"suffix":""}],"container-title":"JAMA Internal Medicine","id":"ITEM-1","issued":{"date-parts":[["2017"]]},"title":"Inequalities in life expectancy among US counties, 1980 to 2014: Temporal trends and key drivers","type":"article-journal"},"uris":["http://www.mendeley.com/documents/?uuid=7a3d4a72-bf46-4ab9-9cce-24b2989f8354"]}],"mendeley":{"formattedCitation":"&lt;sup&gt;17&lt;/sup&gt;","plainTextFormattedCitation":"17","previouslyFormattedCitation":"&lt;sup&gt;16&lt;/sup&gt;"},"properties":{"noteIndex":0},"schema":"https://github.com/citation-style-language/schema/raw/master/csl-citation.json"}</w:instrText>
+        <w:instrText>ADDIN CSL_CITATION {"citationItems":[{"id":"ITEM-1","itemData":{"DOI":"10.1001/jamainternmed.2017.0918","ISBN":"2168-6106","ISSN":"21686106","PMID":"28492829","abstract":"Importance Examining life expectancy by county allows for tracking geographic disparities over time and assessing factors related to these disparities. This information is potentially useful for policy makers, clinicians, and researchers seeking to reduce disparities and increase longevity. Objective To estimate annual life tables by county from 1980 to 2014; describe trends in geographic inequalities in life expectancy and age-specific risk of death; and assess the proportion of variation in life expectancy explained by variation in socioeconomic and race/ethnicity factors, behavioral and metabolic risk factors, and health care factors. Design, Setting, and Participants Annual county-level life tables were constructed using small area estimation methods from deidentified death records from the National Center for Health Statistics (NCHS), and population counts from the US Census Bureau, NCHS, and the Human Mortality Database. Measures of geographic inequality in life expectancy and age-specific mortality risk were calculated. Principal component analysis and ordinary least squares regression were used to examine the county-level association between life expectancy and socioeconomic and race/ethnicity factors, behavioral and metabolic risk factors, and health care factors. Exposures County of residence. Main Outcomes and Measures Life expectancy at birth and age-specific mortality risk. Results Counties were combined as needed to create stable units of analysis over the period 1980 to 2014, reducing the number of areas analyzed from 3142 to 3110. In 2014, life expectancy at birth for both sexes combined was 79.1 (95% uncertainty interval [UI], 79.0-79.1) years overall, but differed by 20.1 (95% UI, 19.1-21.3) years between the counties with the lowest and highest life expectancy. Absolute geographic inequality in life expectancy increased between 1980 and 2014. Over the same period, absolute geographic inequality in the risk of death decreased among children and adolescents, but increased among older adults. Socioeconomic and race/ethnicity factors, behavioral and metabolic risk factors, and health care factors explained 60%, 74%, and 27% of county-level variation in life expectancy, respectively. Combined, these factors explained 74% of this variation. Most of the association between socioeconomic and race/ethnicity factors and life expectancy was mediated through behavioral and metabolic risk factors. Conclusions and Relevance Geographic disparities i…","author":[{"dropping-particle":"","family":"Dwyer-Lindgren","given":"Laura","non-dropping-particle":"","parse-names":false,"suffix":""},{"dropping-particle":"","family":"Bertozzi-Villa","given":"Amelia","non-dropping-particle":"","parse-names":false,"suffix":""},{"dropping-particle":"","family":"Stubbs","given":"Rebecca W.","non-dropping-particle":"","parse-names":false,"suffix":""},{"dropping-particle":"","family":"Morozoff","given":"Chloe","non-dropping-particle":"","parse-names":false,"suffix":""},{"dropping-particle":"","family":"Mackenbach","given":"Johan P.","non-dropping-particle":"","parse-names":false,"suffix":""},{"dropping-particle":"","family":"Lenthe","given":"Frank J.","non-dropping-particle":"Van","parse-names":false,"suffix":""},{"dropping-particle":"","family":"Mokdad","given":"Ali H.","non-dropping-particle":"","parse-names":false,"suffix":""},{"dropping-particle":"","family":"Murray","given":"Christopher J.L.","non-dropping-particle":"","parse-names":false,"suffix":""}],"container-title":"JAMA Internal Medicine","id":"ITEM-1","issued":{"date-parts":[["2017"]]},"title":"Inequalities in life expectancy among US counties, 1980 to 2014: Temporal trends and key drivers","type":"article-journal"},"uris":["http://www.mendeley.com/documents/?uuid=7a3d4a72-bf46-4ab9-9cce-24b2989f8354"]}],"mendeley":{"formattedCitation":"&lt;sup&gt;17&lt;/sup&gt;","plainTextFormattedCitation":"17","previouslyFormattedCitation":"&lt;sup&gt;17&lt;/sup&gt;"},"properties":{"noteIndex":0},"schema":"https://github.com/citation-style-language/schema/raw/master/csl-citation.json"}</w:instrText>
       </w:r>
       <w:r>
         <w:rPr>
@@ -4929,7 +4943,7 @@
       <w:pPr>
         <w:pStyle w:val="Heading2"/>
       </w:pPr>
-      <w:bookmarkStart w:id="4" w:name="_Toc534793682"/>
+      <w:bookmarkStart w:id="4" w:name="_Toc534795791"/>
       <w:r>
         <w:t xml:space="preserve">Pathways from high temperature to </w:t>
       </w:r>
@@ -5633,7 +5647,7 @@
           <w:sz w:val="24"/>
           <w:szCs w:val="24"/>
         </w:rPr>
-        <w:instrText>ADDIN CSL_CITATION {"citationItems":[{"id":"ITEM-1","itemData":{"DOI":"10.1038/nclimate2123","ISBN":"1758-678X 1758-6798","ISSN":"17586798","abstract":"Warm temperatures adversely affect disease occurrence and death, in extreme conditions as well as when the temperature changes aremoremodest1,2 .Thereforeclimatechange,which is expectedtoaffect both average temperaturesandtemperature variability, is likely to impact health even in temperate climates. Climate change risk assessment is enriched if there is information on vulnerability and resilience to effects of temperature. Some studies have analysed socio-demographic characteristics that make individuals vulnerable to adverse effects of temperature1–4 . Less isknownabout community-level vulnerability.We used geo-coded mortality and environmental data and Bayesian spatial methods to conduct a national small- area analysis of the mortality effects of warm temperature for all 376 districts in England andWales. In the most vulnerable districts, those in London and south/southeast England, odds of dying fromcardiorespiratory causes increased by more than 10% for 1 ◦ C warmer temperature, compared with virtually no effect in the most resilient districts, which were in the far north. A 2 ◦ C warmer summer may result in 1,552 (95% credible interval 1,307–1,762)additional deaths,aboutone-half of which would occur in 95 districts. The findings enable risk and adaptation analyses to incorporate local vulnerability to warm temperature and to quantify inequality in its effects. Events","author":[{"dropping-particle":"","family":"Bennett","given":"James E.","non-dropping-particle":"","parse-names":false,"suffix":""},{"dropping-particle":"","family":"Blangiardo","given":"Marta","non-dropping-particle":"","parse-names":false,"suffix":""},{"dropping-particle":"","family":"Fecht","given":"Daniela","non-dropping-particle":"","parse-names":false,"suffix":""},{"dropping-particle":"","family":"Elliott","given":"Paul","non-dropping-particle":"","parse-names":false,"suffix":""},{"dropping-particle":"","family":"Ezzati","given":"Majid","non-dropping-particle":"","parse-names":false,"suffix":""}],"container-title":"Nature Climate Change","id":"ITEM-1","issue":"4","issued":{"date-parts":[["2014"]]},"page":"269-273","title":"Vulnerability to the mortality effects of warm temperature in the districts of England and Wales","type":"article-journal","volume":"4"},"uris":["http://www.mendeley.com/documents/?uuid=5f34f7af-83b0-4896-a914-0daa32211ebb"]}],"mendeley":{"formattedCitation":"&lt;sup&gt;18&lt;/sup&gt;","plainTextFormattedCitation":"18","previouslyFormattedCitation":"&lt;sup&gt;17&lt;/sup&gt;"},"properties":{"noteIndex":0},"schema":"https://github.com/citation-style-language/schema/raw/master/csl-citation.json"}</w:instrText>
+        <w:instrText>ADDIN CSL_CITATION {"citationItems":[{"id":"ITEM-1","itemData":{"DOI":"10.1038/nclimate2123","ISBN":"1758-678X 1758-6798","ISSN":"17586798","abstract":"Warm temperatures adversely affect disease occurrence and death, in extreme conditions as well as when the temperature changes aremoremodest1,2 .Thereforeclimatechange,which is expectedtoaffect both average temperaturesandtemperature variability, is likely to impact health even in temperate climates. Climate change risk assessment is enriched if there is information on vulnerability and resilience to effects of temperature. Some studies have analysed socio-demographic characteristics that make individuals vulnerable to adverse effects of temperature1–4 . Less isknownabout community-level vulnerability.We used geo-coded mortality and environmental data and Bayesian spatial methods to conduct a national small- area analysis of the mortality effects of warm temperature for all 376 districts in England andWales. In the most vulnerable districts, those in London and south/southeast England, odds of dying fromcardiorespiratory causes increased by more than 10% for 1 ◦ C warmer temperature, compared with virtually no effect in the most resilient districts, which were in the far north. A 2 ◦ C warmer summer may result in 1,552 (95% credible interval 1,307–1,762)additional deaths,aboutone-half of which would occur in 95 districts. The findings enable risk and adaptation analyses to incorporate local vulnerability to warm temperature and to quantify inequality in its effects. Events","author":[{"dropping-particle":"","family":"Bennett","given":"James E.","non-dropping-particle":"","parse-names":false,"suffix":""},{"dropping-particle":"","family":"Blangiardo","given":"Marta","non-dropping-particle":"","parse-names":false,"suffix":""},{"dropping-particle":"","family":"Fecht","given":"Daniela","non-dropping-particle":"","parse-names":false,"suffix":""},{"dropping-particle":"","family":"Elliott","given":"Paul","non-dropping-particle":"","parse-names":false,"suffix":""},{"dropping-particle":"","family":"Ezzati","given":"Majid","non-dropping-particle":"","parse-names":false,"suffix":""}],"container-title":"Nature Climate Change","id":"ITEM-1","issue":"4","issued":{"date-parts":[["2014"]]},"page":"269-273","title":"Vulnerability to the mortality effects of warm temperature in the districts of England and Wales","type":"article-journal","volume":"4"},"uris":["http://www.mendeley.com/documents/?uuid=5f34f7af-83b0-4896-a914-0daa32211ebb"]}],"mendeley":{"formattedCitation":"&lt;sup&gt;18&lt;/sup&gt;","plainTextFormattedCitation":"18","previouslyFormattedCitation":"&lt;sup&gt;18&lt;/sup&gt;"},"properties":{"noteIndex":0},"schema":"https://github.com/citation-style-language/schema/raw/master/csl-citation.json"}</w:instrText>
       </w:r>
       <w:r>
         <w:rPr>
@@ -5699,7 +5713,7 @@
           <w:sz w:val="24"/>
           <w:szCs w:val="24"/>
         </w:rPr>
-        <w:instrText>ADDIN CSL_CITATION {"citationItems":[{"id":"ITEM-1","itemData":{"DOI":"10.1016/S0140-6736(70)90988-8","ISSN":"01406736","PMID":"4191261","abstract":"Age-adjusted death-rates from several types of cancer were correlated for nine census divisions of the United States with the temperature index (mean annual temperature+range). Mortalities from many types of cancer were negatively correlated with temperature index and positively correlated with both per-caput income and physician/ population ratio. It is suggested that geographical differences in cancer mortality could be associated with both artefacts and indirect causative factors, rather than reflecting a direct environmental effect on cancer risk, and that such differences require careful interpretation. © 1970.","author":[{"dropping-particle":"","family":"Newell","given":"Guy R.","non-dropping-particle":"","parse-names":false,"suffix":""},{"dropping-particle":"","family":"Waggoner","given":"Deward E.","non-dropping-particle":"","parse-names":false,"suffix":""}],"container-title":"The Lancet","id":"ITEM-1","issued":{"date-parts":[["1970"]]},"title":"CANCER MORTALITY AND ENVIRONMENTAL TEMPERATURE IN THE UNITED STATES","type":"article-journal"},"uris":["http://www.mendeley.com/documents/?uuid=8c14f555-1b1e-4177-bf7a-b04f4674ce24"]}],"mendeley":{"formattedCitation":"&lt;sup&gt;19&lt;/sup&gt;","plainTextFormattedCitation":"19","previouslyFormattedCitation":"&lt;sup&gt;18&lt;/sup&gt;"},"properties":{"noteIndex":0},"schema":"https://github.com/citation-style-language/schema/raw/master/csl-citation.json"}</w:instrText>
+        <w:instrText>ADDIN CSL_CITATION {"citationItems":[{"id":"ITEM-1","itemData":{"DOI":"10.1016/S0140-6736(70)90988-8","ISSN":"01406736","PMID":"4191261","abstract":"Age-adjusted death-rates from several types of cancer were correlated for nine census divisions of the United States with the temperature index (mean annual temperature+range). Mortalities from many types of cancer were negatively correlated with temperature index and positively correlated with both per-caput income and physician/ population ratio. It is suggested that geographical differences in cancer mortality could be associated with both artefacts and indirect causative factors, rather than reflecting a direct environmental effect on cancer risk, and that such differences require careful interpretation. © 1970.","author":[{"dropping-particle":"","family":"Newell","given":"Guy R.","non-dropping-particle":"","parse-names":false,"suffix":""},{"dropping-particle":"","family":"Waggoner","given":"Deward E.","non-dropping-particle":"","parse-names":false,"suffix":""}],"container-title":"The Lancet","id":"ITEM-1","issued":{"date-parts":[["1970"]]},"title":"CANCER MORTALITY AND ENVIRONMENTAL TEMPERATURE IN THE UNITED STATES","type":"article-journal"},"uris":["http://www.mendeley.com/documents/?uuid=8c14f555-1b1e-4177-bf7a-b04f4674ce24"]}],"mendeley":{"formattedCitation":"&lt;sup&gt;19&lt;/sup&gt;","plainTextFormattedCitation":"19","previouslyFormattedCitation":"&lt;sup&gt;19&lt;/sup&gt;"},"properties":{"noteIndex":0},"schema":"https://github.com/citation-style-language/schema/raw/master/csl-citation.json"}</w:instrText>
       </w:r>
       <w:r>
         <w:rPr>
@@ -5765,7 +5779,7 @@
           <w:sz w:val="24"/>
           <w:szCs w:val="24"/>
         </w:rPr>
-        <w:instrText>ADDIN CSL_CITATION {"citationItems":[{"id":"ITEM-1","itemData":{"DOI":"10.1038/s41558-018-0222-x","ISSN":"17586798","abstract":"Linkages between climate and mental health are often theorized but remain poorly quantified. In particular, it is unknown whether the rate of suicide, a leading cause of death globally, is systematically affected by climatic conditions. Using comprehensive data from multiple decades for both the United States and Mexico, we find that suicide rates rise 0.7% in US counties and 2.1% in Mexican municipalities for a 1 °C increase in monthly average temperature. This effect is similar in hotter versus cooler regions and has not diminished over time, indicating limited historical adaptation. Analysis of depressive language in &gt;600 million social media updates further suggests that mental well-being deteriorates during warmer periods. We project that unmitigated climate change (RCP8.5) could result in a combined 9–40 thousand additional suicides (95% confidence interval) across the United States and Mexico by 2050, representing a change in suicide rates comparable to the estimated impact of economic recessions, suicide prevention programmes or gun restriction laws.","author":[{"dropping-particle":"","family":"Burke","given":"Marshall","non-dropping-particle":"","parse-names":false,"suffix":""},{"dropping-particle":"","family":"González","given":"Felipe","non-dropping-particle":"","parse-names":false,"suffix":""},{"dropping-particle":"","family":"Baylis","given":"Patrick","non-dropping-particle":"","parse-names":false,"suffix":""},{"dropping-particle":"","family":"Heft-Neal","given":"Sam","non-dropping-particle":"","parse-names":false,"suffix":""},{"dropping-particle":"","family":"Baysan","given":"Ceren","non-dropping-particle":"","parse-names":false,"suffix":""},{"dropping-particle":"","family":"Basu","given":"Sanjay","non-dropping-particle":"","parse-names":false,"suffix":""},{"dropping-particle":"","family":"Hsiang","given":"Solomon","non-dropping-particle":"","parse-names":false,"suffix":""}],"container-title":"Nature Climate Change","id":"ITEM-1","issued":{"date-parts":[["2018"]]},"title":"Higher temperatures increase suicide rates in the United States and Mexico","type":"article-journal"},"uris":["http://www.mendeley.com/documents/?uuid=6dbd0985-7ffc-4604-9986-7c871ffae9a7"]}],"mendeley":{"formattedCitation":"&lt;sup&gt;20&lt;/sup&gt;","plainTextFormattedCitation":"20","previouslyFormattedCitation":"&lt;sup&gt;19&lt;/sup&gt;"},"properties":{"noteIndex":0},"schema":"https://github.com/citation-style-language/schema/raw/master/csl-citation.json"}</w:instrText>
+        <w:instrText>ADDIN CSL_CITATION {"citationItems":[{"id":"ITEM-1","itemData":{"DOI":"10.1038/s41558-018-0222-x","ISSN":"17586798","abstract":"Linkages between climate and mental health are often theorized but remain poorly quantified. In particular, it is unknown whether the rate of suicide, a leading cause of death globally, is systematically affected by climatic conditions. Using comprehensive data from multiple decades for both the United States and Mexico, we find that suicide rates rise 0.7% in US counties and 2.1% in Mexican municipalities for a 1 °C increase in monthly average temperature. This effect is similar in hotter versus cooler regions and has not diminished over time, indicating limited historical adaptation. Analysis of depressive language in &gt;600 million social media updates further suggests that mental well-being deteriorates during warmer periods. We project that unmitigated climate change (RCP8.5) could result in a combined 9–40 thousand additional suicides (95% confidence interval) across the United States and Mexico by 2050, representing a change in suicide rates comparable to the estimated impact of economic recessions, suicide prevention programmes or gun restriction laws.","author":[{"dropping-particle":"","family":"Burke","given":"Marshall","non-dropping-particle":"","parse-names":false,"suffix":""},{"dropping-particle":"","family":"González","given":"Felipe","non-dropping-particle":"","parse-names":false,"suffix":""},{"dropping-particle":"","family":"Baylis","given":"Patrick","non-dropping-particle":"","parse-names":false,"suffix":""},{"dropping-particle":"","family":"Heft-Neal","given":"Sam","non-dropping-particle":"","parse-names":false,"suffix":""},{"dropping-particle":"","family":"Baysan","given":"Ceren","non-dropping-particle":"","parse-names":false,"suffix":""},{"dropping-particle":"","family":"Basu","given":"Sanjay","non-dropping-particle":"","parse-names":false,"suffix":""},{"dropping-particle":"","family":"Hsiang","given":"Solomon","non-dropping-particle":"","parse-names":false,"suffix":""}],"container-title":"Nature Climate Change","id":"ITEM-1","issued":{"date-parts":[["2018"]]},"title":"Higher temperatures increase suicide rates in the United States and Mexico","type":"article-journal"},"uris":["http://www.mendeley.com/documents/?uuid=6dbd0985-7ffc-4604-9986-7c871ffae9a7"]}],"mendeley":{"formattedCitation":"&lt;sup&gt;20&lt;/sup&gt;","plainTextFormattedCitation":"20","previouslyFormattedCitation":"&lt;sup&gt;20&lt;/sup&gt;"},"properties":{"noteIndex":0},"schema":"https://github.com/citation-style-language/schema/raw/master/csl-citation.json"}</w:instrText>
       </w:r>
       <w:r>
         <w:rPr>
@@ -5854,19 +5868,28 @@
       <w:pPr>
         <w:pStyle w:val="Heading2"/>
       </w:pPr>
-      <w:bookmarkStart w:id="5" w:name="_Toc534793683"/>
+      <w:bookmarkStart w:id="5" w:name="_Toc534795792"/>
       <w:r>
         <w:lastRenderedPageBreak/>
-        <w:t>On the varying definitions of h</w:t>
-      </w:r>
-      <w:r>
-        <w:t>eat waves and anomalous tempe</w:t>
+        <w:t>A</w:t>
+      </w:r>
+      <w:r>
+        <w:t xml:space="preserve">nomalous </w:t>
+      </w:r>
+      <w:r>
+        <w:t xml:space="preserve">monthly </w:t>
+      </w:r>
+      <w:r>
+        <w:t>tempe</w:t>
       </w:r>
       <w:r>
         <w:t>r</w:t>
       </w:r>
       <w:r>
         <w:t>atures</w:t>
+      </w:r>
+      <w:r>
+        <w:t xml:space="preserve"> and climate change</w:t>
       </w:r>
       <w:bookmarkEnd w:id="5"/>
     </w:p>
@@ -5874,6 +5897,7 @@
     <w:p>
       <w:pPr>
         <w:spacing w:line="480" w:lineRule="auto"/>
+        <w:jc w:val="both"/>
         <w:rPr>
           <w:rFonts w:ascii="Times New Roman" w:hAnsi="Times New Roman"/>
           <w:sz w:val="24"/>
@@ -5975,15 +5999,307 @@
           <w:szCs w:val="24"/>
         </w:rPr>
         <w:t xml:space="preserve">l Organization (WMO) </w:t>
+      </w:r>
+      <w:r>
+        <w:rPr>
+          <w:rFonts w:ascii="Times New Roman" w:hAnsi="Times New Roman"/>
+          <w:sz w:val="24"/>
+          <w:szCs w:val="24"/>
+        </w:rPr>
+        <w:t xml:space="preserve">guidance </w:t>
+      </w:r>
+      <w:r>
+        <w:rPr>
+          <w:rFonts w:ascii="Times New Roman" w:hAnsi="Times New Roman"/>
+          <w:sz w:val="24"/>
+          <w:szCs w:val="24"/>
+        </w:rPr>
+        <w:t xml:space="preserve">defines </w:t>
+      </w:r>
+      <w:r>
+        <w:rPr>
+          <w:rFonts w:ascii="Times New Roman" w:hAnsi="Times New Roman"/>
+          <w:sz w:val="24"/>
+          <w:szCs w:val="24"/>
+        </w:rPr>
+        <w:t xml:space="preserve">a heat wave </w:t>
+      </w:r>
+      <w:r>
+        <w:rPr>
+          <w:rFonts w:ascii="Times New Roman" w:hAnsi="Times New Roman"/>
+          <w:sz w:val="24"/>
+          <w:szCs w:val="24"/>
+        </w:rPr>
+        <w:t>as</w:t>
+      </w:r>
+      <w:r>
+        <w:rPr>
+          <w:rFonts w:ascii="Times New Roman" w:hAnsi="Times New Roman"/>
+          <w:sz w:val="24"/>
+          <w:szCs w:val="24"/>
+        </w:rPr>
+        <w:t xml:space="preserve"> </w:t>
+      </w:r>
+      <w:r>
+        <w:rPr>
+          <w:rFonts w:ascii="Times New Roman" w:hAnsi="Times New Roman"/>
+          <w:sz w:val="24"/>
+          <w:szCs w:val="24"/>
+        </w:rPr>
+        <w:t>‘</w:t>
+      </w:r>
+      <w:r>
+        <w:rPr>
+          <w:rFonts w:ascii="Times New Roman" w:hAnsi="Times New Roman"/>
+          <w:sz w:val="24"/>
+          <w:szCs w:val="24"/>
+        </w:rPr>
+        <w:t>a</w:t>
+      </w:r>
+      <w:r>
+        <w:rPr>
+          <w:rFonts w:ascii="Times New Roman" w:hAnsi="Times New Roman"/>
+          <w:sz w:val="24"/>
+          <w:szCs w:val="24"/>
+        </w:rPr>
+        <w:t xml:space="preserve"> marked unusual hot weather (max, m</w:t>
+      </w:r>
+      <w:r>
+        <w:rPr>
+          <w:rFonts w:ascii="Times New Roman" w:hAnsi="Times New Roman"/>
+          <w:sz w:val="24"/>
+          <w:szCs w:val="24"/>
+        </w:rPr>
+        <w:t>in and daily average) over a region persisting at least two consecutive days during the hot period of the year based on local climatological conditions, with thermal conditions r</w:t>
+      </w:r>
+      <w:r>
+        <w:rPr>
+          <w:rFonts w:ascii="Times New Roman" w:hAnsi="Times New Roman"/>
+          <w:sz w:val="24"/>
+          <w:szCs w:val="24"/>
+        </w:rPr>
+        <w:t>ecorded above given thresholds.’</w:t>
+      </w:r>
+      <w:r>
+        <w:rPr>
+          <w:rFonts w:ascii="Times New Roman" w:hAnsi="Times New Roman"/>
+          <w:sz w:val="24"/>
+          <w:szCs w:val="24"/>
+        </w:rPr>
+        <w:fldChar w:fldCharType="begin" w:fldLock="1"/>
+      </w:r>
+      <w:r>
+        <w:rPr>
+          <w:rFonts w:ascii="Times New Roman" w:hAnsi="Times New Roman"/>
+          <w:sz w:val="24"/>
+          <w:szCs w:val="24"/>
+        </w:rPr>
+        <w:instrText>ADDIN CSL_CITATION {"citationItems":[{"id":"ITEM-1","itemData":{"DOI":"http://dx.doi.org/10.1016/j.corsci.2014.12.017","ISSN":"0010-938X","author":[{"dropping-particle":"","family":"WMO","given":"","non-dropping-particle":"","parse-names":false,"suffix":""}],"container-title":"Task Team on the Definition of Extreme Weather and Climate Events","id":"ITEM-1","issue":"December 2015","issued":{"date-parts":[["2016"]]},"page":"62","title":"Guidelines on the Defintion and Monitoring of Extreme Weather and Climate Events","type":"article-journal"},"uris":["http://www.mendeley.com/documents/?uuid=04c70cba-0af5-49a5-850e-e20df858b42a"]}],"mendeley":{"formattedCitation":"&lt;sup&gt;21&lt;/sup&gt;","plainTextFormattedCitation":"21","previouslyFormattedCitation":"&lt;sup&gt;21&lt;/sup&gt;"},"properties":{"noteIndex":0},"schema":"https://github.com/citation-style-language/schema/raw/master/csl-citation.json"}</w:instrText>
+      </w:r>
+      <w:r>
+        <w:rPr>
+          <w:rFonts w:ascii="Times New Roman" w:hAnsi="Times New Roman"/>
+          <w:sz w:val="24"/>
+          <w:szCs w:val="24"/>
+        </w:rPr>
+        <w:fldChar w:fldCharType="separate"/>
+      </w:r>
+      <w:r>
+        <w:rPr>
+          <w:rFonts w:ascii="Times New Roman" w:hAnsi="Times New Roman"/>
+          <w:noProof/>
+          <w:sz w:val="24"/>
+          <w:szCs w:val="24"/>
+          <w:vertAlign w:val="superscript"/>
+        </w:rPr>
+        <w:t>21</w:t>
+      </w:r>
+      <w:r>
+        <w:rPr>
+          <w:rFonts w:ascii="Times New Roman" w:hAnsi="Times New Roman"/>
+          <w:sz w:val="24"/>
+          <w:szCs w:val="24"/>
+        </w:rPr>
+        <w:fldChar w:fldCharType="end"/>
+      </w:r>
+      <w:r>
+        <w:rPr>
+          <w:rFonts w:ascii="Times New Roman" w:hAnsi="Times New Roman"/>
+          <w:sz w:val="24"/>
+          <w:szCs w:val="24"/>
+        </w:rPr>
+        <w:t xml:space="preserve"> Some other definitions, for example, will define a heat wave by a set of days over an absolute threshold</w:t>
+      </w:r>
+      <w:r>
+        <w:rPr>
+          <w:rFonts w:ascii="Times New Roman" w:hAnsi="Times New Roman"/>
+          <w:sz w:val="24"/>
+          <w:szCs w:val="24"/>
+        </w:rPr>
+        <w:t>, rather than a relative (e.g., percentile-based) threshold.</w:t>
+      </w:r>
+      <w:r>
+        <w:rPr>
+          <w:rFonts w:ascii="Times New Roman" w:hAnsi="Times New Roman"/>
+          <w:sz w:val="24"/>
+          <w:szCs w:val="24"/>
+        </w:rPr>
+        <w:t xml:space="preserve"> Some research and guidance recommen</w:t>
+      </w:r>
+      <w:r>
+        <w:rPr>
+          <w:rFonts w:ascii="Times New Roman" w:hAnsi="Times New Roman"/>
+          <w:sz w:val="24"/>
+          <w:szCs w:val="24"/>
+        </w:rPr>
+        <w:t>ds that heat waves can compound the deadly effect of heat stress by the fact that the elevated temperatures are over consecutive days.</w:t>
+      </w:r>
+      <w:r>
+        <w:rPr>
+          <w:rFonts w:ascii="Times New Roman" w:hAnsi="Times New Roman"/>
+          <w:sz w:val="24"/>
+          <w:szCs w:val="24"/>
+        </w:rPr>
+        <w:t xml:space="preserve"> [ref]</w:t>
+      </w:r>
+    </w:p>
+    <w:p>
+      <w:pPr>
+        <w:spacing w:line="480" w:lineRule="auto"/>
+        <w:jc w:val="both"/>
+        <w:rPr>
+          <w:rFonts w:ascii="Times New Roman" w:hAnsi="Times New Roman"/>
+          <w:sz w:val="24"/>
+          <w:szCs w:val="24"/>
+        </w:rPr>
+      </w:pPr>
+      <w:r>
+        <w:rPr>
+          <w:rFonts w:ascii="Times New Roman" w:hAnsi="Times New Roman"/>
+          <w:sz w:val="24"/>
+          <w:szCs w:val="24"/>
+        </w:rPr>
+        <w:tab/>
+        <w:t xml:space="preserve">However, </w:t>
+      </w:r>
+      <w:r>
+        <w:rPr>
+          <w:rFonts w:ascii="Times New Roman" w:hAnsi="Times New Roman"/>
+          <w:sz w:val="24"/>
+          <w:szCs w:val="24"/>
+        </w:rPr>
+        <w:t>studies have shown a lack of consistency over the value of examining</w:t>
+      </w:r>
+      <w:r>
+        <w:rPr>
+          <w:rFonts w:ascii="Times New Roman" w:hAnsi="Times New Roman"/>
+          <w:sz w:val="24"/>
+          <w:szCs w:val="24"/>
+        </w:rPr>
+        <w:t xml:space="preserve"> heat waves as a modifier to t</w:t>
+      </w:r>
+      <w:r>
+        <w:rPr>
+          <w:rFonts w:ascii="Times New Roman" w:hAnsi="Times New Roman"/>
+          <w:sz w:val="24"/>
+          <w:szCs w:val="24"/>
+        </w:rPr>
+        <w:t>he deadly effect of heat stress, finding, for example, that the total risk of consecutive days of elevated temperature is very similar to summarizing the independent effects of individual days’</w:t>
+      </w:r>
+      <w:r>
+        <w:rPr>
+          <w:rFonts w:ascii="Times New Roman" w:hAnsi="Times New Roman"/>
+          <w:sz w:val="24"/>
+          <w:szCs w:val="24"/>
+        </w:rPr>
+        <w:t xml:space="preserve"> temperatures.</w:t>
+      </w:r>
+      <w:r>
+        <w:rPr>
+          <w:rFonts w:ascii="Times New Roman" w:hAnsi="Times New Roman"/>
+          <w:sz w:val="24"/>
+          <w:szCs w:val="24"/>
+        </w:rPr>
+        <w:fldChar w:fldCharType="begin" w:fldLock="1"/>
+      </w:r>
+      <w:r>
+        <w:rPr>
+          <w:rFonts w:ascii="Times New Roman" w:hAnsi="Times New Roman"/>
+          <w:sz w:val="24"/>
+          <w:szCs w:val="24"/>
+        </w:rPr>
+        <w:instrText>ADDIN CSL_CITATION {"citationItems":[{"id":"ITEM-1","itemData":{"DOI":"10.1097/EDE.0b013e3181fdcd99","ISBN":"1531-5487 (Electronic)\\r1044-3983 (Linking)","ISSN":"1531-5487","PMID":"21150355","abstract":"BACKGROUND Heat waves have been linked with an increase in mortality, but the associated risk has been only partly characterized. METHODS We examined this association by decomposing the risk for temperature into a \"main effect\" due to independent effects of daily high temperatures, and an \"added\" effect due to sustained duration of heat during waves, using data from 108 communities in the United States during 1987-2000. We adopted different definitions of heat-wave days on the basis of combinations of temperature thresholds and days of duration. The main effect was estimated through distributed lag nonlinear functions of temperature, which account for nonlinear delayed effects and short-time harvesting. We defined the main effect as the relative risk between the median city-specific temperature during heat-wave days and the 75th percentile of the year-round distribution. The added effect was defined first using a simple indicator, and then a function of consecutive heat-wave days. City-specific main and added effects were pooled through univariate and multivariate meta-analytic techniques. RESULTS The added wave effect was small (0.2%-2.8% excess relative risk, depending on wave definition) compared with the main effect (4.9%-8.0%), and was apparent only after 4 consecutive heat-wave days. CONCLUSIONS Most of the excess risk with heat waves in the United States can be simply summarized as the independent effects of individual days' temperatures. A smaller added effect arises in heat waves lasting more than 4 days.","author":[{"dropping-particle":"","family":"Gasparrini","given":"A","non-dropping-particle":"","parse-names":false,"suffix":""},{"dropping-particle":"","family":"Armstrong","given":"B","non-dropping-particle":"","parse-names":false,"suffix":""}],"container-title":"Epidemiol","id":"ITEM-1","issued":{"date-parts":[["2011"]]},"title":"The impact of heat waves on mortality.","type":"article-journal"},"uris":["http://www.mendeley.com/documents/?uuid=fefd436d-ae7a-4776-90ca-96230e67f6b4"]}],"mendeley":{"formattedCitation":"&lt;sup&gt;22&lt;/sup&gt;","plainTextFormattedCitation":"22"},"properties":{"noteIndex":0},"schema":"https://github.com/citation-style-language/schema/raw/master/csl-citation.json"}</w:instrText>
+      </w:r>
+      <w:r>
+        <w:rPr>
+          <w:rFonts w:ascii="Times New Roman" w:hAnsi="Times New Roman"/>
+          <w:sz w:val="24"/>
+          <w:szCs w:val="24"/>
+        </w:rPr>
+        <w:fldChar w:fldCharType="separate"/>
+      </w:r>
+      <w:r>
+        <w:rPr>
+          <w:rFonts w:ascii="Times New Roman" w:hAnsi="Times New Roman"/>
+          <w:noProof/>
+          <w:sz w:val="24"/>
+          <w:szCs w:val="24"/>
+          <w:vertAlign w:val="superscript"/>
+        </w:rPr>
+        <w:t>22</w:t>
+      </w:r>
+      <w:r>
+        <w:rPr>
+          <w:rFonts w:ascii="Times New Roman" w:hAnsi="Times New Roman"/>
+          <w:sz w:val="24"/>
+          <w:szCs w:val="24"/>
+        </w:rPr>
+        <w:fldChar w:fldCharType="end"/>
+      </w:r>
+      <w:r>
+        <w:rPr>
+          <w:rFonts w:ascii="Times New Roman" w:hAnsi="Times New Roman"/>
+          <w:sz w:val="24"/>
+          <w:szCs w:val="24"/>
+        </w:rPr>
+        <w:t xml:space="preserve"> </w:t>
+      </w:r>
+    </w:p>
+    <w:p>
+      <w:pPr>
+        <w:spacing w:line="480" w:lineRule="auto"/>
+        <w:jc w:val="both"/>
+        <w:rPr>
+          <w:rFonts w:ascii="Times New Roman" w:hAnsi="Times New Roman"/>
+          <w:sz w:val="24"/>
+          <w:szCs w:val="24"/>
+        </w:rPr>
+      </w:pPr>
+      <w:r>
+        <w:rPr>
+          <w:rFonts w:ascii="Times New Roman" w:hAnsi="Times New Roman"/>
+          <w:sz w:val="24"/>
+          <w:szCs w:val="24"/>
+        </w:rPr>
+        <w:tab/>
+        <w:t>[[[Something about how looking at monthly anomalies more represents conditions experienced by long-term climate change</w:t>
       </w:r>
       <w:bookmarkStart w:id="6" w:name="_GoBack"/>
       <w:bookmarkEnd w:id="6"/>
+      <w:r>
+        <w:rPr>
+          <w:rFonts w:ascii="Times New Roman" w:hAnsi="Times New Roman"/>
+          <w:sz w:val="24"/>
+          <w:szCs w:val="24"/>
+        </w:rPr>
+        <w:t>]]]</w:t>
+      </w:r>
     </w:p>
     <w:p>
       <w:pPr>
         <w:pStyle w:val="Heading2"/>
       </w:pPr>
-      <w:bookmarkStart w:id="7" w:name="_Toc534793684"/>
+      <w:bookmarkStart w:id="7" w:name="_Toc534795793"/>
       <w:r>
         <w:t>Mortality</w:t>
       </w:r>
@@ -6149,6 +6465,7 @@
           <w:sz w:val="24"/>
           <w:szCs w:val="24"/>
         </w:rPr>
+        <w:lastRenderedPageBreak/>
         <w:tab/>
       </w:r>
       <w:r>
@@ -6498,16 +6815,7 @@
           <w:sz w:val="24"/>
           <w:szCs w:val="24"/>
         </w:rPr>
-        <w:t xml:space="preserve">is highly correlated with other measures, such </w:t>
-      </w:r>
-      <w:r>
-        <w:rPr>
-          <w:rFonts w:ascii="Times New Roman" w:hAnsi="Times New Roman"/>
-          <w:sz w:val="24"/>
-          <w:szCs w:val="24"/>
-        </w:rPr>
-        <w:lastRenderedPageBreak/>
-        <w:t>as [[[the measures you will find here]]]</w:t>
+        <w:t>is highly correlated with other measures, such as [[[the measures you will find here]]]</w:t>
       </w:r>
       <w:r>
         <w:rPr>
@@ -6680,7 +6988,16 @@
           <w:sz w:val="24"/>
           <w:szCs w:val="24"/>
         </w:rPr>
-        <w:t xml:space="preserve">Previous studies have looked at the entire population together, [ref] or focused only on </w:t>
+        <w:t xml:space="preserve">Previous studies have looked at the entire population </w:t>
+      </w:r>
+      <w:r>
+        <w:rPr>
+          <w:rFonts w:ascii="Times New Roman" w:hAnsi="Times New Roman"/>
+          <w:sz w:val="24"/>
+          <w:szCs w:val="24"/>
+        </w:rPr>
+        <w:lastRenderedPageBreak/>
+        <w:t xml:space="preserve">together, [ref] or focused only on </w:t>
       </w:r>
       <w:r>
         <w:rPr>
@@ -7042,7 +7359,6 @@
           <w:sz w:val="24"/>
           <w:szCs w:val="24"/>
         </w:rPr>
-        <w:lastRenderedPageBreak/>
         <w:tab/>
       </w:r>
       <w:r>
@@ -7178,7 +7494,7 @@
           <w:sz w:val="24"/>
           <w:szCs w:val="24"/>
         </w:rPr>
-        <w:instrText>ADDIN CSL_CITATION {"citationItems":[{"id":"ITEM-1","itemData":{"DOI":"10.1038/nclimate2123","ISBN":"1758-678X 1758-6798","ISSN":"17586798","abstract":"Warm temperatures adversely affect disease occurrence and death, in extreme conditions as well as when the temperature changes aremoremodest1,2 .Thereforeclimatechange,which is expectedtoaffect both average temperaturesandtemperature variability, is likely to impact health even in temperate climates. Climate change risk assessment is enriched if there is information on vulnerability and resilience to effects of temperature. Some studies have analysed socio-demographic characteristics that make individuals vulnerable to adverse effects of temperature1–4 . Less isknownabout community-level vulnerability.We used geo-coded mortality and environmental data and Bayesian spatial methods to conduct a national small- area analysis of the mortality effects of warm temperature for all 376 districts in England andWales. In the most vulnerable districts, those in London and south/southeast England, odds of dying fromcardiorespiratory causes increased by more than 10% for 1 ◦ C warmer temperature, compared with virtually no effect in the most resilient districts, which were in the far north. A 2 ◦ C warmer summer may result in 1,552 (95% credible interval 1,307–1,762)additional deaths,aboutone-half of which would occur in 95 districts. The findings enable risk and adaptation analyses to incorporate local vulnerability to warm temperature and to quantify inequality in its effects. Events","author":[{"dropping-particle":"","family":"Bennett","given":"James E.","non-dropping-particle":"","parse-names":false,"suffix":""},{"dropping-particle":"","family":"Blangiardo","given":"Marta","non-dropping-particle":"","parse-names":false,"suffix":""},{"dropping-particle":"","family":"Fecht","given":"Daniela","non-dropping-particle":"","parse-names":false,"suffix":""},{"dropping-particle":"","family":"Elliott","given":"Paul","non-dropping-particle":"","parse-names":false,"suffix":""},{"dropping-particle":"","family":"Ezzati","given":"Majid","non-dropping-particle":"","parse-names":false,"suffix":""}],"container-title":"Nature Climate Change","id":"ITEM-1","issue":"4","issued":{"date-parts":[["2014"]]},"page":"269-273","title":"Vulnerability to the mortality effects of warm temperature in the districts of England and Wales","type":"article-journal","volume":"4"},"uris":["http://www.mendeley.com/documents/?uuid=5f34f7af-83b0-4896-a914-0daa32211ebb"]},{"id":"ITEM-2","itemData":{"ISSN":"0048-9697","author":[{"dropping-particle":"","family":"Song","given":"Xuping","non-dropping-particle":"","parse-names":false,"suffix":""},{"dropping-particle":"","family":"Wang","given":"Shigong","non-dropping-particle":"","parse-names":false,"suffix":""},{"dropping-particle":"","family":"Hu","given":"Yuling","non-dropping-particle":"","parse-names":false,"suffix":""},{"dropping-particle":"","family":"Yue","given":"Man","non-dropping-particle":"","parse-names":false,"suffix":""},{"dropping-particle":"","family":"Zhang","given":"Tingting","non-dropping-particle":"","parse-names":false,"suffix":""},{"dropping-particle":"","family":"Liu","given":"Yu","non-dropping-particle":"","parse-names":false,"suffix":""},{"dropping-particle":"","family":"Tian","given":"Jinhui","non-dropping-particle":"","parse-names":false,"suffix":""},{"dropping-particle":"","family":"Shang","given":"Kezheng","non-dropping-particle":"","parse-names":false,"suffix":""}],"container-title":"Science of The Total Environment","id":"ITEM-2","issued":{"date-parts":[["2017"]]},"page":"241-254","title":"Impact of ambient temperature on morbidity and mortality: An overview of reviews","type":"article-journal","volume":"586"},"uris":["http://www.mendeley.com/documents/?uuid=ec8f9b0b-9e5a-4af2-97b8-252be22410de"]},{"id":"ITEM-3","itemData":{"DOI":"10.1016/S0140-6736(14)62114-0","ISBN":"1474-547X (Electronic)\\r0140-6736 (Linking)","ISSN":"1474547X","PMID":"26003380","abstract":"Background Although studies have provided estimates of premature deaths attributable to either heat or cold in selected countries, none has so far offered a systematic assessment across the whole temperature range in populations exposed to different climates. We aimed to quantify the total mortality burden attributable to non-optimum ambient temperature, and the relative contributions from heat and cold and from moderate and extreme temperatures. Methods We collected data for 384 locations in Australia, Brazil, Canada, China, Italy, Japan, South Korea, Spain, Sweden, Taiwan, Thailand, UK, and USA. We fitted a standard time-series Poisson model for each location, controlling for trends and day of the week. We estimated temperature-mortality associations with a distributed lag non-linear model with 21 days of lag, and then pooled them in a multivariate metaregression that included country indicators and temperature average and range. We calculated attributable deaths for heat and cold, defined as temperatures above and below the optimum temperature, which corresponded to the point of minimum mortality, and for moderate and extreme temperatures, defined using cutoffs at the 2·5th and 97·5th temperature percentiles. Findings We analysed 74 225 200 deaths in various periods between 1985 and 2012. In total, 7·71% (95% empirical CI 7·43-7·91) of mortality was attributable to non-optimum temperature in the selected countries within the study period, with substantial differences between countries, ranging from 3·37% (3·06 to 3·63) in Thailand to 11·00% (9·29 to 12·47) in China. The temperature percentile of minimum mortality varied from roughly the 60th percentile in tropical areas to about the 80-90th percentile in temperate regions. More temperature-attributable deaths were caused by cold (7·29%, 7·02-7·49) than by heat (0·42%, 0·39-0·44). Extreme cold and hot temperatures were responsible for 0·86% (0·84-0·87) of total mortality. Interpretation Most of the temperature-related mortality burden was attributable to the contribution of cold. The effect of days of extreme temperature was substantially less than that attributable to milder but non-optimum weather. This evidence has important implications for the planning of public-health interventions to minimise the health consequences of adverse temperatures, and for predictions of future effect in climate-change scenarios. Funding UK Medical Research Council.","author":[{"dropping-particle":"","family":"Gasparrini","given":"Antonio","non-dropping-particle":"","parse-names":false,"suffix":""},{"dropping-particle":"","family":"Guo","given":"Yuming","non-dropping-particle":"","parse-names":false,"suffix":""},{"dropping-particle":"","family":"Hashizume","given":"Masahiro","non-dropping-particle":"","parse-names":false,"suffix":""},{"dropping-particle":"","family":"Lavigne","given":"Eric","non-dropping-particle":"","parse-names":false,"suffix":""},{"dropping-particle":"","family":"Zanobetti","given":"Antonella","non-dropping-particle":"","parse-names":false,"suffix":""},{"dropping-particle":"","family":"Schwartz","given":"Joel","non-dropping-particle":"","parse-names":false,"suffix":""},{"dropping-particle":"","family":"Tobias","given":"Aurelio","non-dropping-particle":"","parse-names":false,"suffix":""},{"dropping-particle":"","family":"Tong","given":"Shilu","non-dropping-particle":"","parse-names":false,"suffix":""},{"dropping-particle":"","family":"Rocklöv","given":"Joacim","non-dropping-particle":"","parse-names":false,"suffix":""},{"dropping-particle":"","family":"Forsberg","given":"Bertil","non-dropping-particle":"","parse-names":false,"suffix":""},{"dropping-particle":"","family":"Leone","given":"Michela","non-dropping-particle":"","parse-names":false,"suffix":""},{"dropping-particle":"","family":"Sario","given":"Manuela","non-dropping-particle":"De","parse-names":false,"suffix":""},{"dropping-particle":"","family":"Bell","given":"Michelle L.","non-dropping-particle":"","parse-names":false,"suffix":""},{"dropping-particle":"","family":"Guo","given":"Yue Liang Leon","non-dropping-particle":"","parse-names":false,"suffix":""},{"dropping-particle":"","family":"Wu","given":"Chang Fu","non-dropping-particle":"","parse-names":false,"suffix":""},{"dropping-particle":"","family":"Kan","given":"Haidong","non-dropping-particle":"","parse-names":false,"suffix":""},{"dropping-particle":"","family":"Yi","given":"Seung Muk","non-dropping-particle":"","parse-names":false,"suffix":""},{"dropping-particle":"","family":"Sousa Zanotti Stagliorio Coelho","given":"Micheline","non-dropping-particle":"De","parse-names":false,"suffix":""},{"dropping-particle":"","family":"Saldiva","given":"Paulo Hilario Nascimento","non-dropping-particle":"","parse-names":false,"suffix":""},{"dropping-particle":"","family":"Honda","given":"Yasushi","non-dropping-particle":"","parse-names":false,"suffix":""},{"dropping-particle":"","family":"Kim","given":"Ho","non-dropping-particle":"","parse-names":false,"suffix":""},{"dropping-particle":"","family":"Armstrong","given":"Ben","non-dropping-particle":"","parse-names":false,"suffix":""}],"container-title":"The Lancet","id":"ITEM-3","issue":"9991","issued":{"date-parts":[["2015"]]},"page":"369-375","title":"Mortality risk attributable to high and low ambient temperature: A multicountry observational study","type":"article-journal","volume":"386"},"uris":["http://www.mendeley.com/documents/?uuid=ec2ac118-d8e9-4d29-9116-d43210b3e1ca"]},{"id":"ITEM-4","itemData":{"DOI":"10.1289/ehp.1003198","ISSN":"1552-9924","PMID":"21824855","abstract":"OBJECTIVE: In this paper, we review the epidemiological evidence on the relationship between ambient temperature and morbidity. We assessed the methodological issues in previous studies and proposed future research directions.\\n\\nDATA SOURCES AND DATA EXTRACTION: We searched the PubMed database for epidemiological studies on ambient temperature and morbidity of noncommunicable diseases published in refereed English journals before 30 June 2010. Forty relevant studies were identified. Of these, 24 examined the relationship between ambient temperature and morbidity, 15 investigated the short-term effects of heat wave on morbidity, and 1 assessed both temperature and heat wave effects.\\n\\nDATA SYNTHESIS: Descriptive and time-series studies were the two main research designs used to investigate the temperature-morbidity relationship. Measurements of temperature exposure and health outcomes used in these studies differed widely. The majority of studies reported a significant relationship between ambient temperature and total or cause-specific morbidities. However, there were some inconsistencies in the direction and magnitude of nonlinear lag effects. The lag effect of hot temperature on morbidity was shorter (several days) compared with that of cold temperature (up to a few weeks). The temperature-morbidity relationship may be confounded or modified by sociodemographic factors and air pollution.\\n\\nCONCLUSIONS: There is a significant short-term effect of ambient temperature on total and cause-specific morbidities. However, further research is needed to determine an appropriate temperature measure, consider a diverse range of morbidities, and to use consistent methodology to make different studies more comparable.","author":[{"dropping-particle":"","family":"Ye","given":"Xiaofang","non-dropping-particle":"","parse-names":false,"suffix":""},{"dropping-particle":"","family":"Wolff","given":"Rodney","non-dropping-particle":"","parse-names":false,"suffix":""},{"dropping-particle":"","family":"Yu","given":"Weiwei","non-dropping-particle":"","parse-names":false,"suffix":""},{"dropping-particle":"","family":"Vaneckova","given":"Pavla","non-dropping-particle":"","parse-names":false,"suffix":""},{"dropping-particle":"","family":"Pan","given":"Xiaochuan","non-dropping-particle":"","parse-names":false,"suffix":""},{"dropping-particle":"","family":"Tong","given":"Shilu","non-dropping-particle":"","parse-names":false,"suffix":""}],"container-title":"Environmental health perspectives","id":"ITEM-4","issue":"1","issued":{"date-parts":[["2012"]]},"page":"19-28","title":"Ambient temperature and morbidity: a review of epidemiological evidence.","type":"article-journal","volume":"120"},"uris":["http://www.mendeley.com/documents/?uuid=f019dc8d-900c-43aa-962b-b66d8768a4af"]},{"id":"ITEM-5","itemData":{"DOI":"10.1186/1476-069X-8-40","ISBN":"1476-069X","ISSN":"1476069X","PMID":"19758453","abstract":"BACKGROUND: This review examines recent evidence on mortality from elevated ambient temperature for studies published from January 2001 to December 2008.\\n\\nMETHODS: PubMed was used to search for the following keywords: temperature, apparent temperature, heat, heat index, and mortality. The search was limited to the English language and epidemiologic studies. Studies that reported mortality counts or excess deaths following heat waves were excluded so that the focus remained on general ambient temperature and mortality in a variety of locations. Studies focusing on cold temperature effects were also excluded.\\n\\nRESULTS: Thirty-six total studies were presented in three tables: 1) elevated ambient temperature and mortality; 2) air pollutants as confounders and/or effect modifiers of the elevated ambient temperature and mortality association; and 3) vulnerable subgroups of the elevated ambient temperature-mortality association. The evidence suggests that particulate matter with less than 10 um in aerodynamic diameter and ozone may confound the association, while ozone was an effect modifier in the warmer months in some locations. Nonetheless, the independent effect of temperature and mortality was withheld. Elevated temperature was associated with increased risk for those dying from cardiovascular, respiratory, cerebrovascular, and some specific cardiovascular diseases, such as ischemic heart disease, congestive heart failure, and myocardial infarction. Vulnerable subgroups also included: Black racial/ethnic group, women, those with lower socioeconomic status, and several age groups, particularly the elderly over 65 years of age as well as infants and young children.\\n\\nCONCLUSION: Many of these outcomes and vulnerable subgroups have only been identified in recent studies and varied by location and study population. Thus, region-specific policies, especially in urban areas, are vital to the mitigation of heat-related deaths.","author":[{"dropping-particle":"","family":"Basu","given":"R","non-dropping-particle":"","parse-names":false,"suffix":""}],"container-title":"Environmental Health: A Global Access Science Source","id":"ITEM-5","issue":"1","issued":{"date-parts":[["2009"]]},"page":"40","title":"High ambient temperature and mortality: A review of epidemiologic studies from 2001 to 2008","type":"article-journal","volume":"8"},"uris":["http://www.mendeley.com/documents/?uuid=d87217a1-8015-414a-9c4d-5b94d7e63ff8"]}],"mendeley":{"formattedCitation":"&lt;sup&gt;1,7–9,18&lt;/sup&gt;","plainTextFormattedCitation":"1,7–9,18","previouslyFormattedCitation":"&lt;sup&gt;1,7–9,17&lt;/sup&gt;"},"properties":{"noteIndex":0},"schema":"https://github.com/citation-style-language/schema/raw/master/csl-citation.json"}</w:instrText>
+        <w:instrText>ADDIN CSL_CITATION {"citationItems":[{"id":"ITEM-1","itemData":{"DOI":"10.1038/nclimate2123","ISBN":"1758-678X 1758-6798","ISSN":"17586798","abstract":"Warm temperatures adversely affect disease occurrence and death, in extreme conditions as well as when the temperature changes aremoremodest1,2 .Thereforeclimatechange,which is expectedtoaffect both average temperaturesandtemperature variability, is likely to impact health even in temperate climates. Climate change risk assessment is enriched if there is information on vulnerability and resilience to effects of temperature. Some studies have analysed socio-demographic characteristics that make individuals vulnerable to adverse effects of temperature1–4 . Less isknownabout community-level vulnerability.We used geo-coded mortality and environmental data and Bayesian spatial methods to conduct a national small- area analysis of the mortality effects of warm temperature for all 376 districts in England andWales. In the most vulnerable districts, those in London and south/southeast England, odds of dying fromcardiorespiratory causes increased by more than 10% for 1 ◦ C warmer temperature, compared with virtually no effect in the most resilient districts, which were in the far north. A 2 ◦ C warmer summer may result in 1,552 (95% credible interval 1,307–1,762)additional deaths,aboutone-half of which would occur in 95 districts. The findings enable risk and adaptation analyses to incorporate local vulnerability to warm temperature and to quantify inequality in its effects. Events","author":[{"dropping-particle":"","family":"Bennett","given":"James E.","non-dropping-particle":"","parse-names":false,"suffix":""},{"dropping-particle":"","family":"Blangiardo","given":"Marta","non-dropping-particle":"","parse-names":false,"suffix":""},{"dropping-particle":"","family":"Fecht","given":"Daniela","non-dropping-particle":"","parse-names":false,"suffix":""},{"dropping-particle":"","family":"Elliott","given":"Paul","non-dropping-particle":"","parse-names":false,"suffix":""},{"dropping-particle":"","family":"Ezzati","given":"Majid","non-dropping-particle":"","parse-names":false,"suffix":""}],"container-title":"Nature Climate Change","id":"ITEM-1","issue":"4","issued":{"date-parts":[["2014"]]},"page":"269-273","title":"Vulnerability to the mortality effects of warm temperature in the districts of England and Wales","type":"article-journal","volume":"4"},"uris":["http://www.mendeley.com/documents/?uuid=5f34f7af-83b0-4896-a914-0daa32211ebb"]},{"id":"ITEM-2","itemData":{"ISSN":"0048-9697","author":[{"dropping-particle":"","family":"Song","given":"Xuping","non-dropping-particle":"","parse-names":false,"suffix":""},{"dropping-particle":"","family":"Wang","given":"Shigong","non-dropping-particle":"","parse-names":false,"suffix":""},{"dropping-particle":"","family":"Hu","given":"Yuling","non-dropping-particle":"","parse-names":false,"suffix":""},{"dropping-particle":"","family":"Yue","given":"Man","non-dropping-particle":"","parse-names":false,"suffix":""},{"dropping-particle":"","family":"Zhang","given":"Tingting","non-dropping-particle":"","parse-names":false,"suffix":""},{"dropping-particle":"","family":"Liu","given":"Yu","non-dropping-particle":"","parse-names":false,"suffix":""},{"dropping-particle":"","family":"Tian","given":"Jinhui","non-dropping-particle":"","parse-names":false,"suffix":""},{"dropping-particle":"","family":"Shang","given":"Kezheng","non-dropping-particle":"","parse-names":false,"suffix":""}],"container-title":"Science of The Total Environment","id":"ITEM-2","issued":{"date-parts":[["2017"]]},"page":"241-254","title":"Impact of ambient temperature on morbidity and mortality: An overview of reviews","type":"article-journal","volume":"586"},"uris":["http://www.mendeley.com/documents/?uuid=ec8f9b0b-9e5a-4af2-97b8-252be22410de"]},{"id":"ITEM-3","itemData":{"DOI":"10.1016/S0140-6736(14)62114-0","ISBN":"1474-547X (Electronic)\\r0140-6736 (Linking)","ISSN":"1474547X","PMID":"26003380","abstract":"Background Although studies have provided estimates of premature deaths attributable to either heat or cold in selected countries, none has so far offered a systematic assessment across the whole temperature range in populations exposed to different climates. We aimed to quantify the total mortality burden attributable to non-optimum ambient temperature, and the relative contributions from heat and cold and from moderate and extreme temperatures. Methods We collected data for 384 locations in Australia, Brazil, Canada, China, Italy, Japan, South Korea, Spain, Sweden, Taiwan, Thailand, UK, and USA. We fitted a standard time-series Poisson model for each location, controlling for trends and day of the week. We estimated temperature-mortality associations with a distributed lag non-linear model with 21 days of lag, and then pooled them in a multivariate metaregression that included country indicators and temperature average and range. We calculated attributable deaths for heat and cold, defined as temperatures above and below the optimum temperature, which corresponded to the point of minimum mortality, and for moderate and extreme temperatures, defined using cutoffs at the 2·5th and 97·5th temperature percentiles. Findings We analysed 74 225 200 deaths in various periods between 1985 and 2012. In total, 7·71% (95% empirical CI 7·43-7·91) of mortality was attributable to non-optimum temperature in the selected countries within the study period, with substantial differences between countries, ranging from 3·37% (3·06 to 3·63) in Thailand to 11·00% (9·29 to 12·47) in China. The temperature percentile of minimum mortality varied from roughly the 60th percentile in tropical areas to about the 80-90th percentile in temperate regions. More temperature-attributable deaths were caused by cold (7·29%, 7·02-7·49) than by heat (0·42%, 0·39-0·44). Extreme cold and hot temperatures were responsible for 0·86% (0·84-0·87) of total mortality. Interpretation Most of the temperature-related mortality burden was attributable to the contribution of cold. The effect of days of extreme temperature was substantially less than that attributable to milder but non-optimum weather. This evidence has important implications for the planning of public-health interventions to minimise the health consequences of adverse temperatures, and for predictions of future effect in climate-change scenarios. Funding UK Medical Research Council.","author":[{"dropping-particle":"","family":"Gasparrini","given":"Antonio","non-dropping-particle":"","parse-names":false,"suffix":""},{"dropping-particle":"","family":"Guo","given":"Yuming","non-dropping-particle":"","parse-names":false,"suffix":""},{"dropping-particle":"","family":"Hashizume","given":"Masahiro","non-dropping-particle":"","parse-names":false,"suffix":""},{"dropping-particle":"","family":"Lavigne","given":"Eric","non-dropping-particle":"","parse-names":false,"suffix":""},{"dropping-particle":"","family":"Zanobetti","given":"Antonella","non-dropping-particle":"","parse-names":false,"suffix":""},{"dropping-particle":"","family":"Schwartz","given":"Joel","non-dropping-particle":"","parse-names":false,"suffix":""},{"dropping-particle":"","family":"Tobias","given":"Aurelio","non-dropping-particle":"","parse-names":false,"suffix":""},{"dropping-particle":"","family":"Tong","given":"Shilu","non-dropping-particle":"","parse-names":false,"suffix":""},{"dropping-particle":"","family":"Rocklöv","given":"Joacim","non-dropping-particle":"","parse-names":false,"suffix":""},{"dropping-particle":"","family":"Forsberg","given":"Bertil","non-dropping-particle":"","parse-names":false,"suffix":""},{"dropping-particle":"","family":"Leone","given":"Michela","non-dropping-particle":"","parse-names":false,"suffix":""},{"dropping-particle":"","family":"Sario","given":"Manuela","non-dropping-particle":"De","parse-names":false,"suffix":""},{"dropping-particle":"","family":"Bell","given":"Michelle L.","non-dropping-particle":"","parse-names":false,"suffix":""},{"dropping-particle":"","family":"Guo","given":"Yue Liang Leon","non-dropping-particle":"","parse-names":false,"suffix":""},{"dropping-particle":"","family":"Wu","given":"Chang Fu","non-dropping-particle":"","parse-names":false,"suffix":""},{"dropping-particle":"","family":"Kan","given":"Haidong","non-dropping-particle":"","parse-names":false,"suffix":""},{"dropping-particle":"","family":"Yi","given":"Seung Muk","non-dropping-particle":"","parse-names":false,"suffix":""},{"dropping-particle":"","family":"Sousa Zanotti Stagliorio Coelho","given":"Micheline","non-dropping-particle":"De","parse-names":false,"suffix":""},{"dropping-particle":"","family":"Saldiva","given":"Paulo Hilario Nascimento","non-dropping-particle":"","parse-names":false,"suffix":""},{"dropping-particle":"","family":"Honda","given":"Yasushi","non-dropping-particle":"","parse-names":false,"suffix":""},{"dropping-particle":"","family":"Kim","given":"Ho","non-dropping-particle":"","parse-names":false,"suffix":""},{"dropping-particle":"","family":"Armstrong","given":"Ben","non-dropping-particle":"","parse-names":false,"suffix":""}],"container-title":"The Lancet","id":"ITEM-3","issue":"9991","issued":{"date-parts":[["2015"]]},"page":"369-375","title":"Mortality risk attributable to high and low ambient temperature: A multicountry observational study","type":"article-journal","volume":"386"},"uris":["http://www.mendeley.com/documents/?uuid=ec2ac118-d8e9-4d29-9116-d43210b3e1ca"]},{"id":"ITEM-4","itemData":{"DOI":"10.1289/ehp.1003198","ISSN":"1552-9924","PMID":"21824855","abstract":"OBJECTIVE: In this paper, we review the epidemiological evidence on the relationship between ambient temperature and morbidity. We assessed the methodological issues in previous studies and proposed future research directions.\\n\\nDATA SOURCES AND DATA EXTRACTION: We searched the PubMed database for epidemiological studies on ambient temperature and morbidity of noncommunicable diseases published in refereed English journals before 30 June 2010. Forty relevant studies were identified. Of these, 24 examined the relationship between ambient temperature and morbidity, 15 investigated the short-term effects of heat wave on morbidity, and 1 assessed both temperature and heat wave effects.\\n\\nDATA SYNTHESIS: Descriptive and time-series studies were the two main research designs used to investigate the temperature-morbidity relationship. Measurements of temperature exposure and health outcomes used in these studies differed widely. The majority of studies reported a significant relationship between ambient temperature and total or cause-specific morbidities. However, there were some inconsistencies in the direction and magnitude of nonlinear lag effects. The lag effect of hot temperature on morbidity was shorter (several days) compared with that of cold temperature (up to a few weeks). The temperature-morbidity relationship may be confounded or modified by sociodemographic factors and air pollution.\\n\\nCONCLUSIONS: There is a significant short-term effect of ambient temperature on total and cause-specific morbidities. However, further research is needed to determine an appropriate temperature measure, consider a diverse range of morbidities, and to use consistent methodology to make different studies more comparable.","author":[{"dropping-particle":"","family":"Ye","given":"Xiaofang","non-dropping-particle":"","parse-names":false,"suffix":""},{"dropping-particle":"","family":"Wolff","given":"Rodney","non-dropping-particle":"","parse-names":false,"suffix":""},{"dropping-particle":"","family":"Yu","given":"Weiwei","non-dropping-particle":"","parse-names":false,"suffix":""},{"dropping-particle":"","family":"Vaneckova","given":"Pavla","non-dropping-particle":"","parse-names":false,"suffix":""},{"dropping-particle":"","family":"Pan","given":"Xiaochuan","non-dropping-particle":"","parse-names":false,"suffix":""},{"dropping-particle":"","family":"Tong","given":"Shilu","non-dropping-particle":"","parse-names":false,"suffix":""}],"container-title":"Environmental health perspectives","id":"ITEM-4","issue":"1","issued":{"date-parts":[["2012"]]},"page":"19-28","title":"Ambient temperature and morbidity: a review of epidemiological evidence.","type":"article-journal","volume":"120"},"uris":["http://www.mendeley.com/documents/?uuid=f019dc8d-900c-43aa-962b-b66d8768a4af"]},{"id":"ITEM-5","itemData":{"DOI":"10.1186/1476-069X-8-40","ISBN":"1476-069X","ISSN":"1476069X","PMID":"19758453","abstract":"BACKGROUND: This review examines recent evidence on mortality from elevated ambient temperature for studies published from January 2001 to December 2008.\\n\\nMETHODS: PubMed was used to search for the following keywords: temperature, apparent temperature, heat, heat index, and mortality. The search was limited to the English language and epidemiologic studies. Studies that reported mortality counts or excess deaths following heat waves were excluded so that the focus remained on general ambient temperature and mortality in a variety of locations. Studies focusing on cold temperature effects were also excluded.\\n\\nRESULTS: Thirty-six total studies were presented in three tables: 1) elevated ambient temperature and mortality; 2) air pollutants as confounders and/or effect modifiers of the elevated ambient temperature and mortality association; and 3) vulnerable subgroups of the elevated ambient temperature-mortality association. The evidence suggests that particulate matter with less than 10 um in aerodynamic diameter and ozone may confound the association, while ozone was an effect modifier in the warmer months in some locations. Nonetheless, the independent effect of temperature and mortality was withheld. Elevated temperature was associated with increased risk for those dying from cardiovascular, respiratory, cerebrovascular, and some specific cardiovascular diseases, such as ischemic heart disease, congestive heart failure, and myocardial infarction. Vulnerable subgroups also included: Black racial/ethnic group, women, those with lower socioeconomic status, and several age groups, particularly the elderly over 65 years of age as well as infants and young children.\\n\\nCONCLUSION: Many of these outcomes and vulnerable subgroups have only been identified in recent studies and varied by location and study population. Thus, region-specific policies, especially in urban areas, are vital to the mitigation of heat-related deaths.","author":[{"dropping-particle":"","family":"Basu","given":"R","non-dropping-particle":"","parse-names":false,"suffix":""}],"container-title":"Environmental Health: A Global Access Science Source","id":"ITEM-5","issue":"1","issued":{"date-parts":[["2009"]]},"page":"40","title":"High ambient temperature and mortality: A review of epidemiologic studies from 2001 to 2008","type":"article-journal","volume":"8"},"uris":["http://www.mendeley.com/documents/?uuid=d87217a1-8015-414a-9c4d-5b94d7e63ff8"]}],"mendeley":{"formattedCitation":"&lt;sup&gt;1,7–9,18&lt;/sup&gt;","plainTextFormattedCitation":"1,7–9,18","previouslyFormattedCitation":"&lt;sup&gt;1,7–9,18&lt;/sup&gt;"},"properties":{"noteIndex":0},"schema":"https://github.com/citation-style-language/schema/raw/master/csl-citation.json"}</w:instrText>
       </w:r>
       <w:r>
         <w:rPr>
@@ -7261,7 +7577,7 @@
           <w:sz w:val="24"/>
           <w:szCs w:val="24"/>
         </w:rPr>
-        <w:instrText>ADDIN CSL_CITATION {"citationItems":[{"id":"ITEM-1","itemData":{"DOI":"10.1016/j.envint.2016.02.018","ISSN":"18736750","PMID":"26900891","abstract":"Background: The Low Temperature Days (LTD) have attracted far less attention than that of High Temperature Days (HTD), though its impact on mortality is at least comparable. This lower degree of attention may perhaps be due to the fact that its influence on mortality is less pronounced and longer-term, and that there are other concomitant infectious winters factors. In a climate-change scenario, the studies undertaken to date report differing results. The aim of this study was to analyse mortality attributable to both thermal extremes in Spain's 52 provinces across the period 2000-2009, and estimate the related economic cost to show the benefit or \"profitability\" of implementing prevention plans against LTD. Methods: Previous studies enabled us: to obtain the maximum daily temperature above which HTD occurred and the minimum daily temperature below which LTD occurred in the 52 provincial capitals analysed across the same study period; and to calculate the relative and attributable risks (%) associated with daily mortality in each capital. These measures of association were then used to make different calculations to obtain the daily mean mortality attributable to both thermal extremes. To this end, we obtained a summary of the number of degrees whereby the temperature exceeded (excess °C) or fell short (deficit °C) of the threshold temperature for each capital, and calculated the respective number of extreme temperatures days. The economic estimates rated the prevention plans as being 68% effective. Results: Over the period considered, the number of HTD (4373) was higher than the number of LTD (3006) for Spain as a whole. Notwithstanding this, in every provincial capital the mean daily mortality attributable to heat was lower (3 deaths/day) than that attributable to cold (3.48 deaths/day). In terms of the economic impact of the activation of prevention plans against LTD, these could be assumed to avoid 2.37 deaths on each LTD, which translated as a saving of €0.29M. Similarly, in the case of heat, 2.04 deaths could be assumed to be avoided each day on which the prevention plan against HTD was activated, amounting to a saving of €0.25M. While the economic cost of cold-related mortality across the ten-year period 2000-2009 was €871.7M, that attributable to heat could be put at €1093.2M. Conclusion: The effect of extreme temperatures on daily mortality was similar across the study period for Spain overall. The lower number of days with LTD meant, however, …","author":[{"dropping-particle":"","family":"Carmona","given":"R.","non-dropping-particle":"","parse-names":false,"suffix":""},{"dropping-particle":"","family":"Díaz","given":"J.","non-dropping-particle":"","parse-names":false,"suffix":""},{"dropping-particle":"","family":"Mirón","given":"I. J.","non-dropping-particle":"","parse-names":false,"suffix":""},{"dropping-particle":"","family":"Ortiz","given":"C.","non-dropping-particle":"","parse-names":false,"suffix":""},{"dropping-particle":"","family":"Luna","given":"M. Y.","non-dropping-particle":"","parse-names":false,"suffix":""},{"dropping-particle":"","family":"Linares","given":"C.","non-dropping-particle":"","parse-names":false,"suffix":""}],"container-title":"Environment International","id":"ITEM-1","issued":{"date-parts":[["2016"]]},"title":"Mortality attributable to extreme temperatures in Spain: A comparative analysis by city","type":"article-journal"},"uris":["http://www.mendeley.com/documents/?uuid=95a7d8da-01d7-474f-a04c-53cda718534c"]},{"id":"ITEM-2","itemData":{"DOI":"10.1097/01.ede.0000187650.36636.1f","ISBN":"1044-3983 (Print)\\r1044-3983 (Linking)","ISSN":"1044-3983","PMID":"16357598","abstract":"BACKGROUND: A heatwave occurred in France in August 2003, with an accompanying excess of all-cause mortality. This study quantifies this excess mortality and investigates a possible harvesting effect in the few weeks after the heatwave. METHODS: A time-series study using a Poisson regression model with regression splines to control for nonlinear confounders was used to analyze the correlation between heatwave variable and mortality in 9 French cities. RESULTS: After controlling for long-term and seasonal time trends and the usual effects of temperature and air pollution, we estimated that 3,096 extra deaths resulted from the heatwave. The maximum daily relative risk of mortality during the heatwave (compared with expected deaths at that time of year) ranged from 1.16 in Le Havre to 5.00 in Paris. There was little evidence of mortality displacement in the few weeks after the heatwave, with an estimated deficit of 253 deaths at the end of the period. CONCLUSIONS: The heatwave in France during August 2003 was associated with a large increase in the number of deaths. The impact estimated using a time-series design was consistent with crude previous estimates of the impact of the heatwave. This finding suggests that neither air pollution nor long-term and seasonal trends confounded previous estimates. There was no evidence to suggest that the extras deaths associated with the heatwave were simply brought forward in time.","author":[{"dropping-particle":"","family":"Tertre","given":"Alain","non-dropping-particle":"Le","parse-names":false,"suffix":""},{"dropping-particle":"","family":"Lefranc","given":"Agn??s Agnès","non-dropping-particle":"","parse-names":false,"suffix":""},{"dropping-particle":"","family":"Eilstein","given":"Daniel","non-dropping-particle":"","parse-names":false,"suffix":""},{"dropping-particle":"","family":"Declercq","given":"Christophe","non-dropping-particle":"","parse-names":false,"suffix":""},{"dropping-particle":"","family":"Medina","given":"Sylvia","non-dropping-particle":"","parse-names":false,"suffix":""},{"dropping-particle":"","family":"Blanchard","given":"Myriam","non-dropping-particle":"","parse-names":false,"suffix":""},{"dropping-particle":"","family":"Chardon","given":"Benoît Beno??t","non-dropping-particle":"","parse-names":false,"suffix":""},{"dropping-particle":"","family":"Fabre","given":"Pascal","non-dropping-particle":"","parse-names":false,"suffix":""},{"dropping-particle":"","family":"Filleul","given":"Laurent","non-dropping-particle":"","parse-names":false,"suffix":""},{"dropping-particle":"","family":"Jusot","given":"Jean-Fran??ois François","non-dropping-particle":"","parse-names":false,"suffix":""},{"dropping-particle":"","family":"Pascal","given":"Laurence","non-dropping-particle":"","parse-names":false,"suffix":""},{"dropping-particle":"","family":"Prouvost","given":"H??l??ne Hélène","non-dropping-particle":"","parse-names":false,"suffix":""},{"dropping-particle":"","family":"Cassadou","given":"Sylvie","non-dropping-particle":"","parse-names":false,"suffix":""},{"dropping-particle":"","family":"Ledrans","given":"Martine","non-dropping-particle":"","parse-names":false,"suffix":""}],"container-title":"Epidemiology","id":"ITEM-2","issue":"1","issued":{"date-parts":[["2006"]]},"page":"75-79","title":"Impact of the 2003 Heatwave on All-Cause Mortality in 9 French Cities","type":"article-journal","volume":"17"},"uris":["http://www.mendeley.com/documents/?uuid=7aa70662-23cd-4233-a5ce-b47c5b315a68"]},{"id":"ITEM-3","itemData":{"DOI":"10.1056/NEJM199607113350203","ISBN":"0028-4793","ISSN":"0028-4793","PMID":"8649494","abstract":"BACKGROUND During a record-setting heat wave in Chicago in July 1995, there were at least 700 excess deaths, most of which were classified as heat-related. We sought to determine who was at greatest risk for heat-related death. METHODS We conducted a case-control study in Chicago to identify risk factors associated with heat-related death and death from cardiovascular causes from July 14 through July 17, 1995. Beginning on July 21, we interviewed 339 relatives, neighbors, or friends of those who died and 339 controls matched to the case subjects according to neighborhood and age. RESULTS The risk of heat-related death was increased for people with known medical problems who were confined to bed (odds ratio as compared with those who were not confined to bed, 5.5) or who were unable to care for themselves (odds ratio, 4.1). Also at increased risk were those who did not leave home each day (odds ratio, 6.7), who lived alone (odds ratio, 2.3), or who lived on the top floor of a building (odds ratio, 4.7). Having social contacts such as group activities or friends in the area was protective. In a multivariate analysis, the strongest risk factors for heat-related death were being confined to bed (odds ratio, 8.2) and living alone (odds ratio, 2.3); the risk of death was reduced for people with working air conditioners (odds ratio, 0.3) and those with access to transportation (odds ratio, 0.3). Deaths classified as due to cardiovascular causes had risk factors similar to those for heat-related death. CONCLUSIONS In this study of the 1995 Chicago heat wave, those at greatest risk of dying from the heat were people with medical illnesses who were socially isolated and did not have access to air conditioning. In future heat emergencies, interventions directed to such persons should reduce deaths related to the heat.","author":[{"dropping-particle":"","family":"Semenza","given":"Jan C.","non-dropping-particle":"","parse-names":false,"suffix":""},{"dropping-particle":"","family":"Rubin","given":"Carol H.","non-dropping-particle":"","parse-names":false,"suffix":""},{"dropping-particle":"","family":"Falter","given":"Kenneth H.","non-dropping-particle":"","parse-names":false,"suffix":""},{"dropping-particle":"","family":"Selanikio","given":"Joel D.","non-dropping-particle":"","parse-names":false,"suffix":""},{"dropping-particle":"","family":"Flanders","given":"W. Dana","non-dropping-particle":"","parse-names":false,"suffix":""},{"dropping-particle":"","family":"Howe","given":"Holly L.","non-dropping-particle":"","parse-names":false,"suffix":""},{"dropping-particle":"","family":"Wilhelm","given":"John L.","non-dropping-particle":"","parse-names":false,"suffix":""}],"container-title":"New England Journal of Medicine","id":"ITEM-3","issued":{"date-parts":[["1996"]]},"title":"Heat-Related Deaths during the July 1995 Heat Wave in Chicago","type":"article-journal"},"uris":["http://www.mendeley.com/documents/?uuid=93431257-5a3a-4d6a-b726-db0de694e35d"]},{"id":"ITEM-4","itemData":{"DOI":"10.3390/ijerph120201279","ISBN":"1661-7827 (Print) 1660-4601 (Electronic)","ISSN":"16604601","PMID":"25625407","abstract":"The impact of climate change on human health is a serious concern. In particular, changes in the frequency and intensity of heat waves and cold spells are of high relevance in terms of mortality and morbidity. This demonstrates the urgent need for reliable early-warning systems to help authorities prepare and respond to emergency situations. In this study, we evaluate the performance of a climate-driven mortality model to provide probabilistic predictions of exceeding emergency mortality thresholds for heat wave and cold spell scenarios. Daily mortality data corresponding to 187 NUTS2 regions across 16 countries in Europe were obtained from 1998-2003. Data were aggregated to 54 larger regions in Europe, defined according to similarities in population structure and climate. Location-specific average mortality rates, at given temperature intervals over the time period, were modelled to account for the increased mortality observed during both high and low temperature extremes and differing comfort temperatures between regions. Model parameters were estimated in a Bayesian framework, in order to generate probabilistic simulations of mortality across Europe for time periods of interest. For the heat wave scenario (1-15 August 2003), the model was successfully able to anticipate the occurrence or non-occurrence of mortality rates exceeding the emergency threshold (75th percentile of the mortality distribution) for 89% of the 54 regions, given a probability decision threshold of 70%. For the cold spell scenario (1-15 January 2003), mortality events in 69% of the regions were correctly anticipated with a probability decision threshold of 70%. By using a more conservative decision threshold of 30%, this proportion increased to 87%. Overall, the model performed better for the heat wave scenario. By replacing observed temperature data in the model with forecast temperature, from state-of-the-art European forecasting systems, probabilistic mortality predictions could potentially be made several months ahead of imminent heat waves and cold spells.","author":[{"dropping-particle":"","family":"Lowe","given":"Rachel","non-dropping-particle":"","parse-names":false,"suffix":""},{"dropping-particle":"","family":"Ballester","given":"Joan","non-dropping-particle":"","parse-names":false,"suffix":""},{"dropping-particle":"","family":"Creswick","given":"James","non-dropping-particle":"","parse-names":false,"suffix":""},{"dropping-particle":"","family":"Robine","given":"Jean Marie","non-dropping-particle":"","parse-names":false,"suffix":""},{"dropping-particle":"","family":"Herrmann","given":"François R.","non-dropping-particle":"","parse-names":false,"suffix":""},{"dropping-particle":"","family":"Rodó","given":"Xavier","non-dropping-particle":"","parse-names":false,"suffix":""}],"container-title":"International Journal of Environmental Research and Public Health","id":"ITEM-4","issued":{"date-parts":[["2015"]]},"title":"Evaluating the performance of a climate-driven mortality model during heat waves and cold spells in Europe","type":"article-journal"},"uris":["http://www.mendeley.com/documents/?uuid=4406136d-8b13-4e06-b3b5-c5c2f9ba7d4b"]},{"id":"ITEM-5","itemData":{"DOI":"10.1289/ehp.1002313","ISBN":"0091-6765","ISSN":"00916765","PMID":"21084239","abstract":"BACKGROUND Devastating health effects from recent heat waves, and projected increases in frequency, duration, and severity of heat waves from climate change, highlight the importance of understanding health consequences of heat waves. OBJECTIVES We analyzed mortality risk for heat waves in 43 U.S. cities (1987-2005) and investigated how effects relate to heat waves' intensity, duration, or timing in season. METHODS Heat waves were defined as ≥ 2 days with temperature ≥ 95th percentile for the community for 1 May through 30 September. Heat waves were characterized by their intensity, duration, and timing in season. Within each community, we estimated mortality risk during each heat wave compared with non-heat wave days, controlling for potential confounders. We combined individual heat wave effect estimates using Bayesian hierarchical modeling to generate overall effects at the community, regional, and national levels. We estimated how heat wave mortality effects were modified by heat wave characteristics (intensity, duration, timing in season). RESULTS Nationally, mortality increased 3.74% [95% posterior interval (PI), 2.29-5.22%] during heat waves compared with non-heat wave days. Heat wave mortality risk increased 2.49% for every 1°F increase in heat wave intensity and 0.38% for every 1-day increase in heat wave duration. Mortality increased 5.04% (95% PI, 3.06-7.06%) during the first heat wave of the summer versus 2.65% (95% PI, 1.14-4.18%) during later heat waves, compared with non-heat wave days. Heat wave mortality impacts and effect modification by heat wave characteristics were more pronounced in the Northeast and Midwest compared with the South. CONCLUSIONS We found higher mortality risk from heat waves that were more intense or longer, or those occurring earlier in summer. These findings have implications for decision makers and researchers estimating health effects from climate change.","author":[{"dropping-particle":"","family":"Brooke Anderson","given":"G.","non-dropping-particle":"","parse-names":false,"suffix":""},{"dropping-particle":"","family":"Bell","given":"Michelle L.","non-dropping-particle":"","parse-names":false,"suffix":""}],"container-title":"Environmental Health Perspectives","id":"ITEM-5","issued":{"date-parts":[["2011"]]},"title":"Heat waves in the United States: Mortality risk during heat waves and effect modification by heat wave characteristics in 43 U.S. communities","type":"article-journal"},"uris":["http://www.mendeley.com/documents/?uuid=c240e932-cb6f-49ce-976c-f020c9e5be3f"]},{"id":"ITEM-6","itemData":{"DOI":"10.1097/EDE.0b013e318190ee08","abstract":"Background—Many studies have linked weather to mortality; however, role of such critical factors as regional variation, susceptible populations, and acclimatization remain unresolved.","author":[{"dropping-particle":"","family":"Anderson","given":"Brooke G","non-dropping-particle":"","parse-names":false,"suffix":""},{"dropping-particle":"","family":"Bell","given":"Michelle L","non-dropping-particle":"","parse-names":false,"suffix":""}],"container-title":"Epidemiology (Cambridge, Mass.)","id":"ITEM-6","issue":"2","issued":{"date-parts":[["2009"]]},"page":"205","title":"Weather-related mortality: how heat, cold, and heat waves affect mortality in the United States","type":"article-journal","volume":"20"},"uris":["http://www.mendeley.com/documents/?uuid=5fe7563e-b493-41ad-a49d-689ded5488ac"]}],"mendeley":{"formattedCitation":"&lt;sup&gt;21–26&lt;/sup&gt;","plainTextFormattedCitation":"21–26","previouslyFormattedCitation":"&lt;sup&gt;20–25&lt;/sup&gt;"},"properties":{"noteIndex":0},"schema":"https://github.com/citation-style-language/schema/raw/master/csl-citation.json"}</w:instrText>
+        <w:instrText>ADDIN CSL_CITATION {"citationItems":[{"id":"ITEM-1","itemData":{"DOI":"10.1016/j.envint.2016.02.018","ISSN":"18736750","PMID":"26900891","abstract":"Background: The Low Temperature Days (LTD) have attracted far less attention than that of High Temperature Days (HTD), though its impact on mortality is at least comparable. This lower degree of attention may perhaps be due to the fact that its influence on mortality is less pronounced and longer-term, and that there are other concomitant infectious winters factors. In a climate-change scenario, the studies undertaken to date report differing results. The aim of this study was to analyse mortality attributable to both thermal extremes in Spain's 52 provinces across the period 2000-2009, and estimate the related economic cost to show the benefit or \"profitability\" of implementing prevention plans against LTD. Methods: Previous studies enabled us: to obtain the maximum daily temperature above which HTD occurred and the minimum daily temperature below which LTD occurred in the 52 provincial capitals analysed across the same study period; and to calculate the relative and attributable risks (%) associated with daily mortality in each capital. These measures of association were then used to make different calculations to obtain the daily mean mortality attributable to both thermal extremes. To this end, we obtained a summary of the number of degrees whereby the temperature exceeded (excess °C) or fell short (deficit °C) of the threshold temperature for each capital, and calculated the respective number of extreme temperatures days. The economic estimates rated the prevention plans as being 68% effective. Results: Over the period considered, the number of HTD (4373) was higher than the number of LTD (3006) for Spain as a whole. Notwithstanding this, in every provincial capital the mean daily mortality attributable to heat was lower (3 deaths/day) than that attributable to cold (3.48 deaths/day). In terms of the economic impact of the activation of prevention plans against LTD, these could be assumed to avoid 2.37 deaths on each LTD, which translated as a saving of €0.29M. Similarly, in the case of heat, 2.04 deaths could be assumed to be avoided each day on which the prevention plan against HTD was activated, amounting to a saving of €0.25M. While the economic cost of cold-related mortality across the ten-year period 2000-2009 was €871.7M, that attributable to heat could be put at €1093.2M. Conclusion: The effect of extreme temperatures on daily mortality was similar across the study period for Spain overall. The lower number of days with LTD meant, however, …","author":[{"dropping-particle":"","family":"Carmona","given":"R.","non-dropping-particle":"","parse-names":false,"suffix":""},{"dropping-particle":"","family":"Díaz","given":"J.","non-dropping-particle":"","parse-names":false,"suffix":""},{"dropping-particle":"","family":"Mirón","given":"I. J.","non-dropping-particle":"","parse-names":false,"suffix":""},{"dropping-particle":"","family":"Ortiz","given":"C.","non-dropping-particle":"","parse-names":false,"suffix":""},{"dropping-particle":"","family":"Luna","given":"M. Y.","non-dropping-particle":"","parse-names":false,"suffix":""},{"dropping-particle":"","family":"Linares","given":"C.","non-dropping-particle":"","parse-names":false,"suffix":""}],"container-title":"Environment International","id":"ITEM-1","issued":{"date-parts":[["2016"]]},"title":"Mortality attributable to extreme temperatures in Spain: A comparative analysis by city","type":"article-journal"},"uris":["http://www.mendeley.com/documents/?uuid=95a7d8da-01d7-474f-a04c-53cda718534c"]},{"id":"ITEM-2","itemData":{"DOI":"10.1097/01.ede.0000187650.36636.1f","ISBN":"1044-3983 (Print)\\r1044-3983 (Linking)","ISSN":"1044-3983","PMID":"16357598","abstract":"BACKGROUND: A heatwave occurred in France in August 2003, with an accompanying excess of all-cause mortality. This study quantifies this excess mortality and investigates a possible harvesting effect in the few weeks after the heatwave. METHODS: A time-series study using a Poisson regression model with regression splines to control for nonlinear confounders was used to analyze the correlation between heatwave variable and mortality in 9 French cities. RESULTS: After controlling for long-term and seasonal time trends and the usual effects of temperature and air pollution, we estimated that 3,096 extra deaths resulted from the heatwave. The maximum daily relative risk of mortality during the heatwave (compared with expected deaths at that time of year) ranged from 1.16 in Le Havre to 5.00 in Paris. There was little evidence of mortality displacement in the few weeks after the heatwave, with an estimated deficit of 253 deaths at the end of the period. CONCLUSIONS: The heatwave in France during August 2003 was associated with a large increase in the number of deaths. The impact estimated using a time-series design was consistent with crude previous estimates of the impact of the heatwave. This finding suggests that neither air pollution nor long-term and seasonal trends confounded previous estimates. There was no evidence to suggest that the extras deaths associated with the heatwave were simply brought forward in time.","author":[{"dropping-particle":"","family":"Tertre","given":"Alain","non-dropping-particle":"Le","parse-names":false,"suffix":""},{"dropping-particle":"","family":"Lefranc","given":"Agn??s Agnès","non-dropping-particle":"","parse-names":false,"suffix":""},{"dropping-particle":"","family":"Eilstein","given":"Daniel","non-dropping-particle":"","parse-names":false,"suffix":""},{"dropping-particle":"","family":"Declercq","given":"Christophe","non-dropping-particle":"","parse-names":false,"suffix":""},{"dropping-particle":"","family":"Medina","given":"Sylvia","non-dropping-particle":"","parse-names":false,"suffix":""},{"dropping-particle":"","family":"Blanchard","given":"Myriam","non-dropping-particle":"","parse-names":false,"suffix":""},{"dropping-particle":"","family":"Chardon","given":"Benoît Beno??t","non-dropping-particle":"","parse-names":false,"suffix":""},{"dropping-particle":"","family":"Fabre","given":"Pascal","non-dropping-particle":"","parse-names":false,"suffix":""},{"dropping-particle":"","family":"Filleul","given":"Laurent","non-dropping-particle":"","parse-names":false,"suffix":""},{"dropping-particle":"","family":"Jusot","given":"Jean-Fran??ois François","non-dropping-particle":"","parse-names":false,"suffix":""},{"dropping-particle":"","family":"Pascal","given":"Laurence","non-dropping-particle":"","parse-names":false,"suffix":""},{"dropping-particle":"","family":"Prouvost","given":"H??l??ne Hélène","non-dropping-particle":"","parse-names":false,"suffix":""},{"dropping-particle":"","family":"Cassadou","given":"Sylvie","non-dropping-particle":"","parse-names":false,"suffix":""},{"dropping-particle":"","family":"Ledrans","given":"Martine","non-dropping-particle":"","parse-names":false,"suffix":""}],"container-title":"Epidemiology","id":"ITEM-2","issue":"1","issued":{"date-parts":[["2006"]]},"page":"75-79","title":"Impact of the 2003 Heatwave on All-Cause Mortality in 9 French Cities","type":"article-journal","volume":"17"},"uris":["http://www.mendeley.com/documents/?uuid=7aa70662-23cd-4233-a5ce-b47c5b315a68"]},{"id":"ITEM-3","itemData":{"DOI":"10.1056/NEJM199607113350203","ISBN":"0028-4793","ISSN":"0028-4793","PMID":"8649494","abstract":"BACKGROUND During a record-setting heat wave in Chicago in July 1995, there were at least 700 excess deaths, most of which were classified as heat-related. We sought to determine who was at greatest risk for heat-related death. METHODS We conducted a case-control study in Chicago to identify risk factors associated with heat-related death and death from cardiovascular causes from July 14 through July 17, 1995. Beginning on July 21, we interviewed 339 relatives, neighbors, or friends of those who died and 339 controls matched to the case subjects according to neighborhood and age. RESULTS The risk of heat-related death was increased for people with known medical problems who were confined to bed (odds ratio as compared with those who were not confined to bed, 5.5) or who were unable to care for themselves (odds ratio, 4.1). Also at increased risk were those who did not leave home each day (odds ratio, 6.7), who lived alone (odds ratio, 2.3), or who lived on the top floor of a building (odds ratio, 4.7). Having social contacts such as group activities or friends in the area was protective. In a multivariate analysis, the strongest risk factors for heat-related death were being confined to bed (odds ratio, 8.2) and living alone (odds ratio, 2.3); the risk of death was reduced for people with working air conditioners (odds ratio, 0.3) and those with access to transportation (odds ratio, 0.3). Deaths classified as due to cardiovascular causes had risk factors similar to those for heat-related death. CONCLUSIONS In this study of the 1995 Chicago heat wave, those at greatest risk of dying from the heat were people with medical illnesses who were socially isolated and did not have access to air conditioning. In future heat emergencies, interventions directed to such persons should reduce deaths related to the heat.","author":[{"dropping-particle":"","family":"Semenza","given":"Jan C.","non-dropping-particle":"","parse-names":false,"suffix":""},{"dropping-particle":"","family":"Rubin","given":"Carol H.","non-dropping-particle":"","parse-names":false,"suffix":""},{"dropping-particle":"","family":"Falter","given":"Kenneth H.","non-dropping-particle":"","parse-names":false,"suffix":""},{"dropping-particle":"","family":"Selanikio","given":"Joel D.","non-dropping-particle":"","parse-names":false,"suffix":""},{"dropping-particle":"","family":"Flanders","given":"W. Dana","non-dropping-particle":"","parse-names":false,"suffix":""},{"dropping-particle":"","family":"Howe","given":"Holly L.","non-dropping-particle":"","parse-names":false,"suffix":""},{"dropping-particle":"","family":"Wilhelm","given":"John L.","non-dropping-particle":"","parse-names":false,"suffix":""}],"container-title":"New England Journal of Medicine","id":"ITEM-3","issued":{"date-parts":[["1996"]]},"title":"Heat-Related Deaths during the July 1995 Heat Wave in Chicago","type":"article-journal"},"uris":["http://www.mendeley.com/documents/?uuid=93431257-5a3a-4d6a-b726-db0de694e35d"]},{"id":"ITEM-4","itemData":{"DOI":"10.3390/ijerph120201279","ISBN":"1661-7827 (Print) 1660-4601 (Electronic)","ISSN":"16604601","PMID":"25625407","abstract":"The impact of climate change on human health is a serious concern. In particular, changes in the frequency and intensity of heat waves and cold spells are of high relevance in terms of mortality and morbidity. This demonstrates the urgent need for reliable early-warning systems to help authorities prepare and respond to emergency situations. In this study, we evaluate the performance of a climate-driven mortality model to provide probabilistic predictions of exceeding emergency mortality thresholds for heat wave and cold spell scenarios. Daily mortality data corresponding to 187 NUTS2 regions across 16 countries in Europe were obtained from 1998-2003. Data were aggregated to 54 larger regions in Europe, defined according to similarities in population structure and climate. Location-specific average mortality rates, at given temperature intervals over the time period, were modelled to account for the increased mortality observed during both high and low temperature extremes and differing comfort temperatures between regions. Model parameters were estimated in a Bayesian framework, in order to generate probabilistic simulations of mortality across Europe for time periods of interest. For the heat wave scenario (1-15 August 2003), the model was successfully able to anticipate the occurrence or non-occurrence of mortality rates exceeding the emergency threshold (75th percentile of the mortality distribution) for 89% of the 54 regions, given a probability decision threshold of 70%. For the cold spell scenario (1-15 January 2003), mortality events in 69% of the regions were correctly anticipated with a probability decision threshold of 70%. By using a more conservative decision threshold of 30%, this proportion increased to 87%. Overall, the model performed better for the heat wave scenario. By replacing observed temperature data in the model with forecast temperature, from state-of-the-art European forecasting systems, probabilistic mortality predictions could potentially be made several months ahead of imminent heat waves and cold spells.","author":[{"dropping-particle":"","family":"Lowe","given":"Rachel","non-dropping-particle":"","parse-names":false,"suffix":""},{"dropping-particle":"","family":"Ballester","given":"Joan","non-dropping-particle":"","parse-names":false,"suffix":""},{"dropping-particle":"","family":"Creswick","given":"James","non-dropping-particle":"","parse-names":false,"suffix":""},{"dropping-particle":"","family":"Robine","given":"Jean Marie","non-dropping-particle":"","parse-names":false,"suffix":""},{"dropping-particle":"","family":"Herrmann","given":"François R.","non-dropping-particle":"","parse-names":false,"suffix":""},{"dropping-particle":"","family":"Rodó","given":"Xavier","non-dropping-particle":"","parse-names":false,"suffix":""}],"container-title":"International Journal of Environmental Research and Public Health","id":"ITEM-4","issued":{"date-parts":[["2015"]]},"title":"Evaluating the performance of a climate-driven mortality model during heat waves and cold spells in Europe","type":"article-journal"},"uris":["http://www.mendeley.com/documents/?uuid=4406136d-8b13-4e06-b3b5-c5c2f9ba7d4b"]},{"id":"ITEM-5","itemData":{"DOI":"10.1289/ehp.1002313","ISBN":"0091-6765","ISSN":"00916765","PMID":"21084239","abstract":"BACKGROUND Devastating health effects from recent heat waves, and projected increases in frequency, duration, and severity of heat waves from climate change, highlight the importance of understanding health consequences of heat waves. OBJECTIVES We analyzed mortality risk for heat waves in 43 U.S. cities (1987-2005) and investigated how effects relate to heat waves' intensity, duration, or timing in season. METHODS Heat waves were defined as ≥ 2 days with temperature ≥ 95th percentile for the community for 1 May through 30 September. Heat waves were characterized by their intensity, duration, and timing in season. Within each community, we estimated mortality risk during each heat wave compared with non-heat wave days, controlling for potential confounders. We combined individual heat wave effect estimates using Bayesian hierarchical modeling to generate overall effects at the community, regional, and national levels. We estimated how heat wave mortality effects were modified by heat wave characteristics (intensity, duration, timing in season). RESULTS Nationally, mortality increased 3.74% [95% posterior interval (PI), 2.29-5.22%] during heat waves compared with non-heat wave days. Heat wave mortality risk increased 2.49% for every 1°F increase in heat wave intensity and 0.38% for every 1-day increase in heat wave duration. Mortality increased 5.04% (95% PI, 3.06-7.06%) during the first heat wave of the summer versus 2.65% (95% PI, 1.14-4.18%) during later heat waves, compared with non-heat wave days. Heat wave mortality impacts and effect modification by heat wave characteristics were more pronounced in the Northeast and Midwest compared with the South. CONCLUSIONS We found higher mortality risk from heat waves that were more intense or longer, or those occurring earlier in summer. These findings have implications for decision makers and researchers estimating health effects from climate change.","author":[{"dropping-particle":"","family":"Brooke Anderson","given":"G.","non-dropping-particle":"","parse-names":false,"suffix":""},{"dropping-particle":"","family":"Bell","given":"Michelle L.","non-dropping-particle":"","parse-names":false,"suffix":""}],"container-title":"Environmental Health Perspectives","id":"ITEM-5","issued":{"date-parts":[["2011"]]},"title":"Heat waves in the United States: Mortality risk during heat waves and effect modification by heat wave characteristics in 43 U.S. communities","type":"article-journal"},"uris":["http://www.mendeley.com/documents/?uuid=c240e932-cb6f-49ce-976c-f020c9e5be3f"]},{"id":"ITEM-6","itemData":{"DOI":"10.1097/EDE.0b013e318190ee08","abstract":"Background—Many studies have linked weather to mortality; however, role of such critical factors as regional variation, susceptible populations, and acclimatization remain unresolved.","author":[{"dropping-particle":"","family":"Anderson","given":"Brooke G","non-dropping-particle":"","parse-names":false,"suffix":""},{"dropping-particle":"","family":"Bell","given":"Michelle L","non-dropping-particle":"","parse-names":false,"suffix":""}],"container-title":"Epidemiology (Cambridge, Mass.)","id":"ITEM-6","issue":"2","issued":{"date-parts":[["2009"]]},"page":"205","title":"Weather-related mortality: how heat, cold, and heat waves affect mortality in the United States","type":"article-journal","volume":"20"},"uris":["http://www.mendeley.com/documents/?uuid=5fe7563e-b493-41ad-a49d-689ded5488ac"]}],"mendeley":{"formattedCitation":"&lt;sup&gt;23–28&lt;/sup&gt;","plainTextFormattedCitation":"23–28","previouslyFormattedCitation":"&lt;sup&gt;22–27&lt;/sup&gt;"},"properties":{"noteIndex":0},"schema":"https://github.com/citation-style-language/schema/raw/master/csl-citation.json"}</w:instrText>
       </w:r>
       <w:r>
         <w:rPr>
@@ -7281,7 +7597,7 @@
           <w:szCs w:val="24"/>
           <w:vertAlign w:val="superscript"/>
         </w:rPr>
-        <w:t>21–26</w:t>
+        <w:t>23–28</w:t>
       </w:r>
       <w:r>
         <w:rPr>
@@ -7464,7 +7780,17 @@
           <w:sz w:val="24"/>
           <w:szCs w:val="24"/>
         </w:rPr>
-        <w:t>Differing age groups and sexes can possess varying levels of resilience to temperature anomalies.</w:t>
+        <w:t xml:space="preserve">Differing age groups and sexes can possess </w:t>
+      </w:r>
+      <w:r>
+        <w:rPr>
+          <w:rFonts w:ascii="Times New Roman" w:hAnsi="Times New Roman"/>
+          <w:color w:val="000000" w:themeColor="text1"/>
+          <w:sz w:val="24"/>
+          <w:szCs w:val="24"/>
+        </w:rPr>
+        <w:lastRenderedPageBreak/>
+        <w:t>varying levels of resilience to temperature anomalies.</w:t>
       </w:r>
       <w:r>
         <w:rPr>
@@ -7482,7 +7808,7 @@
           <w:sz w:val="24"/>
           <w:szCs w:val="24"/>
         </w:rPr>
-        <w:instrText>ADDIN CSL_CITATION {"citationItems":[{"id":"ITEM-1","itemData":{"DOI":"10.1289/ehp.1003198","ISSN":"1552-9924","PMID":"21824855","abstract":"OBJECTIVE: In this paper, we review the epidemiological evidence on the relationship between ambient temperature and morbidity. We assessed the methodological issues in previous studies and proposed future research directions.\\n\\nDATA SOURCES AND DATA EXTRACTION: We searched the PubMed database for epidemiological studies on ambient temperature and morbidity of noncommunicable diseases published in refereed English journals before 30 June 2010. Forty relevant studies were identified. Of these, 24 examined the relationship between ambient temperature and morbidity, 15 investigated the short-term effects of heat wave on morbidity, and 1 assessed both temperature and heat wave effects.\\n\\nDATA SYNTHESIS: Descriptive and time-series studies were the two main research designs used to investigate the temperature-morbidity relationship. Measurements of temperature exposure and health outcomes used in these studies differed widely. The majority of studies reported a significant relationship between ambient temperature and total or cause-specific morbidities. However, there were some inconsistencies in the direction and magnitude of nonlinear lag effects. The lag effect of hot temperature on morbidity was shorter (several days) compared with that of cold temperature (up to a few weeks). The temperature-morbidity relationship may be confounded or modified by sociodemographic factors and air pollution.\\n\\nCONCLUSIONS: There is a significant short-term effect of ambient temperature on total and cause-specific morbidities. However, further research is needed to determine an appropriate temperature measure, consider a diverse range of morbidities, and to use consistent methodology to make different studies more comparable.","author":[{"dropping-particle":"","family":"Ye","given":"Xiaofang","non-dropping-particle":"","parse-names":false,"suffix":""},{"dropping-particle":"","family":"Wolff","given":"Rodney","non-dropping-particle":"","parse-names":false,"suffix":""},{"dropping-particle":"","family":"Yu","given":"Weiwei","non-dropping-particle":"","parse-names":false,"suffix":""},{"dropping-particle":"","family":"Vaneckova","given":"Pavla","non-dropping-particle":"","parse-names":false,"suffix":""},{"dropping-particle":"","family":"Pan","given":"Xiaochuan","non-dropping-particle":"","parse-names":false,"suffix":""},{"dropping-particle":"","family":"Tong","given":"Shilu","non-dropping-particle":"","parse-names":false,"suffix":""}],"container-title":"Environmental health perspectives","id":"ITEM-1","issue":"1","issued":{"date-parts":[["2012"]]},"page":"19-28","title":"Ambient temperature and morbidity: a review of epidemiological evidence.","type":"article-journal","volume":"120"},"uris":["http://www.mendeley.com/documents/?uuid=f019dc8d-900c-43aa-962b-b66d8768a4af"]},{"id":"ITEM-2","itemData":{"DOI":"10.1186/1476-069X-8-40","ISBN":"1476-069X","ISSN":"1476069X","PMID":"19758453","abstract":"BACKGROUND: This review examines recent evidence on mortality from elevated ambient temperature for studies published from January 2001 to December 2008.\\n\\nMETHODS: PubMed was used to search for the following keywords: temperature, apparent temperature, heat, heat index, and mortality. The search was limited to the English language and epidemiologic studies. Studies that reported mortality counts or excess deaths following heat waves were excluded so that the focus remained on general ambient temperature and mortality in a variety of locations. Studies focusing on cold temperature effects were also excluded.\\n\\nRESULTS: Thirty-six total studies were presented in three tables: 1) elevated ambient temperature and mortality; 2) air pollutants as confounders and/or effect modifiers of the elevated ambient temperature and mortality association; and 3) vulnerable subgroups of the elevated ambient temperature-mortality association. The evidence suggests that particulate matter with less than 10 um in aerodynamic diameter and ozone may confound the association, while ozone was an effect modifier in the warmer months in some locations. Nonetheless, the independent effect of temperature and mortality was withheld. Elevated temperature was associated with increased risk for those dying from cardiovascular, respiratory, cerebrovascular, and some specific cardiovascular diseases, such as ischemic heart disease, congestive heart failure, and myocardial infarction. Vulnerable subgroups also included: Black racial/ethnic group, women, those with lower socioeconomic status, and several age groups, particularly the elderly over 65 years of age as well as infants and young children.\\n\\nCONCLUSION: Many of these outcomes and vulnerable subgroups have only been identified in recent studies and varied by location and study population. Thus, region-specific policies, especially in urban areas, are vital to the mitigation of heat-related deaths.","author":[{"dropping-particle":"","family":"Basu","given":"R","non-dropping-particle":"","parse-names":false,"suffix":""}],"container-title":"Environmental Health: A Global Access Science Source","id":"ITEM-2","issue":"1","issued":{"date-parts":[["2009"]]},"page":"40","title":"High ambient temperature and mortality: A review of epidemiologic studies from 2001 to 2008","type":"article-journal","volume":"8"},"uris":["http://www.mendeley.com/documents/?uuid=d87217a1-8015-414a-9c4d-5b94d7e63ff8"]},{"id":"ITEM-3","itemData":{"DOI":"10.1136/oem.2006.029017","ISBN":"1470-7926 (Electronic)","ISSN":"13510711","PMID":"16990293","abstract":"BACKGROUND: Despite the high burden from exposure to both hot and cold weather each year in England and Wales, there has been relatively little investigation on who is most at risk, resulting in uncertainties in informing government interventions. OBJECTIVE: To determine the subgroups of the population that are most vulnerable to heat-related and cold-related mortality. METHODS: Ecological time-series study of daily mortality in all regions of England and Wales between 1993 and 2003, with postcode linkage of individual deaths to a UK database of all care and nursing homes, and 2001 UK census small-area indicators. RESULTS: A risk of mortality was observed for both heat and cold exposure in all regions, with the strongest heat effects in London and strongest cold effects in the Eastern region. For all regions, a mean relative risk of 1.03 (95% confidence interval (CI) 1.02 to 1.03) was estimated per degree increase above the heat threshold, defined as the 95th centile of the temperature distribution in each region, and 1.06 (95% CI 1.05 to 1.06) per degree decrease below the cold threshold (set at the 5th centile). Elderly people, particularly those in nursing and care homes, were most vulnerable. The greatest risk of heat mortality was observed for respiratory and external causes, and in women, which remained after control for age. Vulnerability to either heat or cold was not modified by deprivation, except in rural populations where cold effects were slightly stronger in more deprived areas. CONCLUSIONS: Interventions to reduce vulnerability to both hot and cold weather should target all elderly people. Specific interventions should also be developed for people in nursing and care homes as heat illness is easily preventable.","author":[{"dropping-particle":"","family":"Hajat","given":"S.","non-dropping-particle":"","parse-names":false,"suffix":""},{"dropping-particle":"","family":"Kovats","given":"R. S.","non-dropping-particle":"","parse-names":false,"suffix":""},{"dropping-particle":"","family":"Lachowycz","given":"K.","non-dropping-particle":"","parse-names":false,"suffix":""}],"container-title":"Occupational and Environmental Medicine","id":"ITEM-3","issued":{"date-parts":[["2007"]]},"title":"Heat-related and cold-related deaths in England and Wales: Who is at risk?","type":"article-journal"},"uris":["http://www.mendeley.com/documents/?uuid=cd4ba3e5-4917-4cde-ae13-5ca2e8f991dd"]},{"id":"ITEM-4","itemData":{"DOI":"10.1073/pnas.1113070109","ISBN":"0027-8424","ISSN":"0027-8424","PMID":"22493259","abstract":"Time series studies show that hot temperatures are associated with increased death rates in the short term. In light of evidence of adaptation to usual temperature but higher deaths at unusual temperatures, a long-term exposure relevant to mortality might be summertime temperature variability, which is expected to increase with climate change. We investigated whether the standard deviation (SD) of summer (June-August) temperatures was associated with survival in four cohorts of persons over age 65 y with predisposing diseases in 135 US cities. Using Medicare data (1985-2006), we constructed cohorts of persons hospitalized with chronic obstructive pulmonary disease, diabetes, congestive heart failure, and myocardial infarction. City-specific yearly summer temperature variance was linked to the individuals during follow-up in each city and was treated as a time-varying exposure. We applied a Cox proportional hazard model for each cohort within each city, adjusting for individual risk factors, wintertime temperature variance, yearly ozone levels, and long-term trends, to estimate the chronic effects on mortality of long-term exposure to summer temperature SD, and then pooled results across cities. Mortality hazard ratios ranged from 1.028 (95% confidence interval, 1.013- 1.042) per 1 degrees C increase in summer temperature SD for persons with congestive heart failure to 1.040 (95% confidence interval, 1.022-1.059) per 1 degrees C increase for those with diabetes. Associations were higher in elderly persons and lower in cities with a higher percentage of land with green surface. Our data suggest that long-term increases in temperature variability may increase the risk of mortality in different subgroups of susceptible older populations.","author":[{"dropping-particle":"","family":"Zanobetti","given":"A.","non-dropping-particle":"","parse-names":false,"suffix":""},{"dropping-particle":"","family":"O'Neill","given":"M. S.","non-dropping-particle":"","parse-names":false,"suffix":""},{"dropping-particle":"","family":"Gronlund","given":"C. J.","non-dropping-particle":"","parse-names":false,"suffix":""},{"dropping-particle":"","family":"Schwartz","given":"J. D.","non-dropping-particle":"","parse-names":false,"suffix":""}],"container-title":"Proceedings of the National Academy of Sciences","id":"ITEM-4","issued":{"date-parts":[["2012"]]},"title":"Summer temperature variability and long-term survival among elderly people with chronic disease","type":"article-journal"},"uris":["http://www.mendeley.com/documents/?uuid=a7870aa8-e8ef-4b81-ac81-79f5f0f0e793"]},{"id":"ITEM-5","itemData":{"ISSN":"0048-9697","author":[{"dropping-particle":"","family":"Song","given":"Xuping","non-dropping-particle":"","parse-names":false,"suffix":""},{"dropping-particle":"","family":"Wang","given":"Shigong","non-dropping-particle":"","parse-names":false,"suffix":""},{"dropping-particle":"","family":"Hu","given":"Yuling","non-dropping-particle":"","parse-names":false,"suffix":""},{"dropping-particle":"","family":"Yue","given":"Man","non-dropping-particle":"","parse-names":false,"suffix":""},{"dropping-particle":"","family":"Zhang","given":"Tingting","non-dropping-particle":"","parse-names":false,"suffix":""},{"dropping-particle":"","family":"Liu","given":"Yu","non-dropping-particle":"","parse-names":false,"suffix":""},{"dropping-particle":"","family":"Tian","given":"Jinhui","non-dropping-particle":"","parse-names":false,"suffix":""},{"dropping-particle":"","family":"Shang","given":"Kezheng","non-dropping-particle":"","parse-names":false,"suffix":""}],"container-title":"Science of The Total Environment","id":"ITEM-5","issued":{"date-parts":[["2017"]]},"page":"241-254","title":"Impact of ambient temperature on morbidity and mortality: An overview of reviews","type":"article-journal","volume":"586"},"uris":["http://www.mendeley.com/documents/?uuid=ec8f9b0b-9e5a-4af2-97b8-252be22410de"]},{"id":"ITEM-6","itemData":{"DOI":"10.1038/nclimate2123","ISBN":"1758-678X 1758-6798","ISSN":"17586798","abstract":"Warm temperatures adversely affect disease occurrence and death, in extreme conditions as well as when the temperature changes aremoremodest1,2 .Thereforeclimatechange,which is expectedtoaffect both average temperaturesandtemperature variability, is likely to impact health even in temperate climates. Climate change risk assessment is enriched if there is information on vulnerability and resilience to effects of temperature. Some studies have analysed socio-demographic characteristics that make individuals vulnerable to adverse effects of temperature1–4 . Less isknownabout community-level vulnerability.We used geo-coded mortality and environmental data and Bayesian spatial methods to conduct a national small- area analysis of the mortality effects of warm temperature for all 376 districts in England andWales. In the most vulnerable districts, those in London and south/southeast England, odds of dying fromcardiorespiratory causes increased by more than 10% for 1 ◦ C warmer temperature, compared with virtually no effect in the most resilient districts, which were in the far north. A 2 ◦ C warmer summer may result in 1,552 (95% credible interval 1,307–1,762)additional deaths,aboutone-half of which would occur in 95 districts. The findings enable risk and adaptation analyses to incorporate local vulnerability to warm temperature and to quantify inequality in its effects. Events","author":[{"dropping-particle":"","family":"Bennett","given":"James E.","non-dropping-particle":"","parse-names":false,"suffix":""},{"dropping-particle":"","family":"Blangiardo","given":"Marta","non-dropping-particle":"","parse-names":false,"suffix":""},{"dropping-particle":"","family":"Fecht","given":"Daniela","non-dropping-particle":"","parse-names":false,"suffix":""},{"dropping-particle":"","family":"Elliott","given":"Paul","non-dropping-particle":"","parse-names":false,"suffix":""},{"dropping-particle":"","family":"Ezzati","given":"Majid","non-dropping-particle":"","parse-names":false,"suffix":""}],"container-title":"Nature Climate Change","id":"ITEM-6","issue":"4","issued":{"date-parts":[["2014"]]},"page":"269-273","title":"Vulnerability to the mortality effects of warm temperature in the districts of England and Wales","type":"article-journal","volume":"4"},"uris":["http://www.mendeley.com/documents/?uuid=5f34f7af-83b0-4896-a914-0daa32211ebb"]},{"id":"ITEM-7","itemData":{"DOI":"10.1038/srep28161","ISBN":"2045-2322","ISSN":"20452322","PMID":"27320724","abstract":"An aging population could substantially enhance the burden of heat-related health risks in a warming climate because of their higher susceptibility to extreme heat health effects. Here, we project heat-related mortality for adults 65 years and older in Beijing China across 31 downscaled climate models and 2 representative concentration pathways (RCPs) in the 2020s, 2050s, and 2080s. Under a scenario of medium population and RCP8.5, by the 2080s, Beijing is projected to experience 14,401 heat-related deaths per year for elderly individuals, which is a 264.9% increase compared with the 1980s. These impacts could be moderated through adaptation. In the 2080s, even with the 30% and 50% adaptation rate assumed in our study, the increase in heat-related death is approximately 7.4 times and 1.3 times larger than in the 1980s respectively under a scenario of high population and RCP8.5. These findings could assist countries in establishing public health intervention policies for the dual problems of climate change and aging population. Examples could include ensuring facilities with large elderly populations are protected from extreme heat (for example through back-up power supplies and/or passive cooling) and using databases and community networks to ensure the home-bound elderly are safe during extreme heat events.","author":[{"dropping-particle":"","family":"Li","given":"Tiantian","non-dropping-particle":"","parse-names":false,"suffix":""},{"dropping-particle":"","family":"Horton","given":"Radley M.","non-dropping-particle":"","parse-names":false,"suffix":""},{"dropping-particle":"","family":"Bader","given":"Daniel A.","non-dropping-particle":"","parse-names":false,"suffix":""},{"dropping-particle":"","family":"Zhou","given":"Maigeng","non-dropping-particle":"","parse-names":false,"suffix":""},{"dropping-particle":"","family":"Liang","given":"Xudong","non-dropping-particle":"","parse-names":false,"suffix":""},{"dropping-particle":"","family":"Ban","given":"Jie","non-dropping-particle":"","parse-names":false,"suffix":""},{"dropping-particle":"","family":"Sun","given":"Qinghua","non-dropping-particle":"","parse-names":false,"suffix":""},{"dropping-particle":"","family":"Kinney","given":"Patrick L.","non-dropping-particle":"","parse-names":false,"suffix":""}],"container-title":"Scientific Reports","id":"ITEM-7","issued":{"date-parts":[["2016"]]},"title":"Aging Will Amplify the Heat-related Mortality Risk under a Changing Climate: Projection for the Elderly in Beijing, China","type":"article-journal"},"uris":["http://www.mendeley.com/documents/?uuid=bc690882-1f2a-4355-a0de-62ae807029f2"]}],"mendeley":{"formattedCitation":"&lt;sup&gt;7–9,18,27–29&lt;/sup&gt;","plainTextFormattedCitation":"7–9,18,27–29","previouslyFormattedCitation":"&lt;sup&gt;7–9,17,26–28&lt;/sup&gt;"},"properties":{"noteIndex":0},"schema":"https://github.com/citation-style-language/schema/raw/master/csl-citation.json"}</w:instrText>
+        <w:instrText>ADDIN CSL_CITATION {"citationItems":[{"id":"ITEM-1","itemData":{"DOI":"10.1289/ehp.1003198","ISSN":"1552-9924","PMID":"21824855","abstract":"OBJECTIVE: In this paper, we review the epidemiological evidence on the relationship between ambient temperature and morbidity. We assessed the methodological issues in previous studies and proposed future research directions.\\n\\nDATA SOURCES AND DATA EXTRACTION: We searched the PubMed database for epidemiological studies on ambient temperature and morbidity of noncommunicable diseases published in refereed English journals before 30 June 2010. Forty relevant studies were identified. Of these, 24 examined the relationship between ambient temperature and morbidity, 15 investigated the short-term effects of heat wave on morbidity, and 1 assessed both temperature and heat wave effects.\\n\\nDATA SYNTHESIS: Descriptive and time-series studies were the two main research designs used to investigate the temperature-morbidity relationship. Measurements of temperature exposure and health outcomes used in these studies differed widely. The majority of studies reported a significant relationship between ambient temperature and total or cause-specific morbidities. However, there were some inconsistencies in the direction and magnitude of nonlinear lag effects. The lag effect of hot temperature on morbidity was shorter (several days) compared with that of cold temperature (up to a few weeks). The temperature-morbidity relationship may be confounded or modified by sociodemographic factors and air pollution.\\n\\nCONCLUSIONS: There is a significant short-term effect of ambient temperature on total and cause-specific morbidities. However, further research is needed to determine an appropriate temperature measure, consider a diverse range of morbidities, and to use consistent methodology to make different studies more comparable.","author":[{"dropping-particle":"","family":"Ye","given":"Xiaofang","non-dropping-particle":"","parse-names":false,"suffix":""},{"dropping-particle":"","family":"Wolff","given":"Rodney","non-dropping-particle":"","parse-names":false,"suffix":""},{"dropping-particle":"","family":"Yu","given":"Weiwei","non-dropping-particle":"","parse-names":false,"suffix":""},{"dropping-particle":"","family":"Vaneckova","given":"Pavla","non-dropping-particle":"","parse-names":false,"suffix":""},{"dropping-particle":"","family":"Pan","given":"Xiaochuan","non-dropping-particle":"","parse-names":false,"suffix":""},{"dropping-particle":"","family":"Tong","given":"Shilu","non-dropping-particle":"","parse-names":false,"suffix":""}],"container-title":"Environmental health perspectives","id":"ITEM-1","issue":"1","issued":{"date-parts":[["2012"]]},"page":"19-28","title":"Ambient temperature and morbidity: a review of epidemiological evidence.","type":"article-journal","volume":"120"},"uris":["http://www.mendeley.com/documents/?uuid=f019dc8d-900c-43aa-962b-b66d8768a4af"]},{"id":"ITEM-2","itemData":{"DOI":"10.1186/1476-069X-8-40","ISBN":"1476-069X","ISSN":"1476069X","PMID":"19758453","abstract":"BACKGROUND: This review examines recent evidence on mortality from elevated ambient temperature for studies published from January 2001 to December 2008.\\n\\nMETHODS: PubMed was used to search for the following keywords: temperature, apparent temperature, heat, heat index, and mortality. The search was limited to the English language and epidemiologic studies. Studies that reported mortality counts or excess deaths following heat waves were excluded so that the focus remained on general ambient temperature and mortality in a variety of locations. Studies focusing on cold temperature effects were also excluded.\\n\\nRESULTS: Thirty-six total studies were presented in three tables: 1) elevated ambient temperature and mortality; 2) air pollutants as confounders and/or effect modifiers of the elevated ambient temperature and mortality association; and 3) vulnerable subgroups of the elevated ambient temperature-mortality association. The evidence suggests that particulate matter with less than 10 um in aerodynamic diameter and ozone may confound the association, while ozone was an effect modifier in the warmer months in some locations. Nonetheless, the independent effect of temperature and mortality was withheld. Elevated temperature was associated with increased risk for those dying from cardiovascular, respiratory, cerebrovascular, and some specific cardiovascular diseases, such as ischemic heart disease, congestive heart failure, and myocardial infarction. Vulnerable subgroups also included: Black racial/ethnic group, women, those with lower socioeconomic status, and several age groups, particularly the elderly over 65 years of age as well as infants and young children.\\n\\nCONCLUSION: Many of these outcomes and vulnerable subgroups have only been identified in recent studies and varied by location and study population. Thus, region-specific policies, especially in urban areas, are vital to the mitigation of heat-related deaths.","author":[{"dropping-particle":"","family":"Basu","given":"R","non-dropping-particle":"","parse-names":false,"suffix":""}],"container-title":"Environmental Health: A Global Access Science Source","id":"ITEM-2","issue":"1","issued":{"date-parts":[["2009"]]},"page":"40","title":"High ambient temperature and mortality: A review of epidemiologic studies from 2001 to 2008","type":"article-journal","volume":"8"},"uris":["http://www.mendeley.com/documents/?uuid=d87217a1-8015-414a-9c4d-5b94d7e63ff8"]},{"id":"ITEM-3","itemData":{"DOI":"10.1136/oem.2006.029017","ISBN":"1470-7926 (Electronic)","ISSN":"13510711","PMID":"16990293","abstract":"BACKGROUND: Despite the high burden from exposure to both hot and cold weather each year in England and Wales, there has been relatively little investigation on who is most at risk, resulting in uncertainties in informing government interventions. OBJECTIVE: To determine the subgroups of the population that are most vulnerable to heat-related and cold-related mortality. METHODS: Ecological time-series study of daily mortality in all regions of England and Wales between 1993 and 2003, with postcode linkage of individual deaths to a UK database of all care and nursing homes, and 2001 UK census small-area indicators. RESULTS: A risk of mortality was observed for both heat and cold exposure in all regions, with the strongest heat effects in London and strongest cold effects in the Eastern region. For all regions, a mean relative risk of 1.03 (95% confidence interval (CI) 1.02 to 1.03) was estimated per degree increase above the heat threshold, defined as the 95th centile of the temperature distribution in each region, and 1.06 (95% CI 1.05 to 1.06) per degree decrease below the cold threshold (set at the 5th centile). Elderly people, particularly those in nursing and care homes, were most vulnerable. The greatest risk of heat mortality was observed for respiratory and external causes, and in women, which remained after control for age. Vulnerability to either heat or cold was not modified by deprivation, except in rural populations where cold effects were slightly stronger in more deprived areas. CONCLUSIONS: Interventions to reduce vulnerability to both hot and cold weather should target all elderly people. Specific interventions should also be developed for people in nursing and care homes as heat illness is easily preventable.","author":[{"dropping-particle":"","family":"Hajat","given":"S.","non-dropping-particle":"","parse-names":false,"suffix":""},{"dropping-particle":"","family":"Kovats","given":"R. S.","non-dropping-particle":"","parse-names":false,"suffix":""},{"dropping-particle":"","family":"Lachowycz","given":"K.","non-dropping-particle":"","parse-names":false,"suffix":""}],"container-title":"Occupational and Environmental Medicine","id":"ITEM-3","issued":{"date-parts":[["2007"]]},"title":"Heat-related and cold-related deaths in England and Wales: Who is at risk?","type":"article-journal"},"uris":["http://www.mendeley.com/documents/?uuid=cd4ba3e5-4917-4cde-ae13-5ca2e8f991dd"]},{"id":"ITEM-4","itemData":{"DOI":"10.1073/pnas.1113070109","ISBN":"0027-8424","ISSN":"0027-8424","PMID":"22493259","abstract":"Time series studies show that hot temperatures are associated with increased death rates in the short term. In light of evidence of adaptation to usual temperature but higher deaths at unusual temperatures, a long-term exposure relevant to mortality might be summertime temperature variability, which is expected to increase with climate change. We investigated whether the standard deviation (SD) of summer (June-August) temperatures was associated with survival in four cohorts of persons over age 65 y with predisposing diseases in 135 US cities. Using Medicare data (1985-2006), we constructed cohorts of persons hospitalized with chronic obstructive pulmonary disease, diabetes, congestive heart failure, and myocardial infarction. City-specific yearly summer temperature variance was linked to the individuals during follow-up in each city and was treated as a time-varying exposure. We applied a Cox proportional hazard model for each cohort within each city, adjusting for individual risk factors, wintertime temperature variance, yearly ozone levels, and long-term trends, to estimate the chronic effects on mortality of long-term exposure to summer temperature SD, and then pooled results across cities. Mortality hazard ratios ranged from 1.028 (95% confidence interval, 1.013- 1.042) per 1 degrees C increase in summer temperature SD for persons with congestive heart failure to 1.040 (95% confidence interval, 1.022-1.059) per 1 degrees C increase for those with diabetes. Associations were higher in elderly persons and lower in cities with a higher percentage of land with green surface. Our data suggest that long-term increases in temperature variability may increase the risk of mortality in different subgroups of susceptible older populations.","author":[{"dropping-particle":"","family":"Zanobetti","given":"A.","non-dropping-particle":"","parse-names":false,"suffix":""},{"dropping-particle":"","family":"O'Neill","given":"M. S.","non-dropping-particle":"","parse-names":false,"suffix":""},{"dropping-particle":"","family":"Gronlund","given":"C. J.","non-dropping-particle":"","parse-names":false,"suffix":""},{"dropping-particle":"","family":"Schwartz","given":"J. D.","non-dropping-particle":"","parse-names":false,"suffix":""}],"container-title":"Proceedings of the National Academy of Sciences","id":"ITEM-4","issued":{"date-parts":[["2012"]]},"title":"Summer temperature variability and long-term survival among elderly people with chronic disease","type":"article-journal"},"uris":["http://www.mendeley.com/documents/?uuid=a7870aa8-e8ef-4b81-ac81-79f5f0f0e793"]},{"id":"ITEM-5","itemData":{"ISSN":"0048-9697","author":[{"dropping-particle":"","family":"Song","given":"Xuping","non-dropping-particle":"","parse-names":false,"suffix":""},{"dropping-particle":"","family":"Wang","given":"Shigong","non-dropping-particle":"","parse-names":false,"suffix":""},{"dropping-particle":"","family":"Hu","given":"Yuling","non-dropping-particle":"","parse-names":false,"suffix":""},{"dropping-particle":"","family":"Yue","given":"Man","non-dropping-particle":"","parse-names":false,"suffix":""},{"dropping-particle":"","family":"Zhang","given":"Tingting","non-dropping-particle":"","parse-names":false,"suffix":""},{"dropping-particle":"","family":"Liu","given":"Yu","non-dropping-particle":"","parse-names":false,"suffix":""},{"dropping-particle":"","family":"Tian","given":"Jinhui","non-dropping-particle":"","parse-names":false,"suffix":""},{"dropping-particle":"","family":"Shang","given":"Kezheng","non-dropping-particle":"","parse-names":false,"suffix":""}],"container-title":"Science of The Total Environment","id":"ITEM-5","issued":{"date-parts":[["2017"]]},"page":"241-254","title":"Impact of ambient temperature on morbidity and mortality: An overview of reviews","type":"article-journal","volume":"586"},"uris":["http://www.mendeley.com/documents/?uuid=ec8f9b0b-9e5a-4af2-97b8-252be22410de"]},{"id":"ITEM-6","itemData":{"DOI":"10.1038/nclimate2123","ISBN":"1758-678X 1758-6798","ISSN":"17586798","abstract":"Warm temperatures adversely affect disease occurrence and death, in extreme conditions as well as when the temperature changes aremoremodest1,2 .Thereforeclimatechange,which is expectedtoaffect both average temperaturesandtemperature variability, is likely to impact health even in temperate climates. Climate change risk assessment is enriched if there is information on vulnerability and resilience to effects of temperature. Some studies have analysed socio-demographic characteristics that make individuals vulnerable to adverse effects of temperature1–4 . Less isknownabout community-level vulnerability.We used geo-coded mortality and environmental data and Bayesian spatial methods to conduct a national small- area analysis of the mortality effects of warm temperature for all 376 districts in England andWales. In the most vulnerable districts, those in London and south/southeast England, odds of dying fromcardiorespiratory causes increased by more than 10% for 1 ◦ C warmer temperature, compared with virtually no effect in the most resilient districts, which were in the far north. A 2 ◦ C warmer summer may result in 1,552 (95% credible interval 1,307–1,762)additional deaths,aboutone-half of which would occur in 95 districts. The findings enable risk and adaptation analyses to incorporate local vulnerability to warm temperature and to quantify inequality in its effects. Events","author":[{"dropping-particle":"","family":"Bennett","given":"James E.","non-dropping-particle":"","parse-names":false,"suffix":""},{"dropping-particle":"","family":"Blangiardo","given":"Marta","non-dropping-particle":"","parse-names":false,"suffix":""},{"dropping-particle":"","family":"Fecht","given":"Daniela","non-dropping-particle":"","parse-names":false,"suffix":""},{"dropping-particle":"","family":"Elliott","given":"Paul","non-dropping-particle":"","parse-names":false,"suffix":""},{"dropping-particle":"","family":"Ezzati","given":"Majid","non-dropping-particle":"","parse-names":false,"suffix":""}],"container-title":"Nature Climate Change","id":"ITEM-6","issue":"4","issued":{"date-parts":[["2014"]]},"page":"269-273","title":"Vulnerability to the mortality effects of warm temperature in the districts of England and Wales","type":"article-journal","volume":"4"},"uris":["http://www.mendeley.com/documents/?uuid=5f34f7af-83b0-4896-a914-0daa32211ebb"]},{"id":"ITEM-7","itemData":{"DOI":"10.1038/srep28161","ISBN":"2045-2322","ISSN":"20452322","PMID":"27320724","abstract":"An aging population could substantially enhance the burden of heat-related health risks in a warming climate because of their higher susceptibility to extreme heat health effects. Here, we project heat-related mortality for adults 65 years and older in Beijing China across 31 downscaled climate models and 2 representative concentration pathways (RCPs) in the 2020s, 2050s, and 2080s. Under a scenario of medium population and RCP8.5, by the 2080s, Beijing is projected to experience 14,401 heat-related deaths per year for elderly individuals, which is a 264.9% increase compared with the 1980s. These impacts could be moderated through adaptation. In the 2080s, even with the 30% and 50% adaptation rate assumed in our study, the increase in heat-related death is approximately 7.4 times and 1.3 times larger than in the 1980s respectively under a scenario of high population and RCP8.5. These findings could assist countries in establishing public health intervention policies for the dual problems of climate change and aging population. Examples could include ensuring facilities with large elderly populations are protected from extreme heat (for example through back-up power supplies and/or passive cooling) and using databases and community networks to ensure the home-bound elderly are safe during extreme heat events.","author":[{"dropping-particle":"","family":"Li","given":"Tiantian","non-dropping-particle":"","parse-names":false,"suffix":""},{"dropping-particle":"","family":"Horton","given":"Radley M.","non-dropping-particle":"","parse-names":false,"suffix":""},{"dropping-particle":"","family":"Bader","given":"Daniel A.","non-dropping-particle":"","parse-names":false,"suffix":""},{"dropping-particle":"","family":"Zhou","given":"Maigeng","non-dropping-particle":"","parse-names":false,"suffix":""},{"dropping-particle":"","family":"Liang","given":"Xudong","non-dropping-particle":"","parse-names":false,"suffix":""},{"dropping-particle":"","family":"Ban","given":"Jie","non-dropping-particle":"","parse-names":false,"suffix":""},{"dropping-particle":"","family":"Sun","given":"Qinghua","non-dropping-particle":"","parse-names":false,"suffix":""},{"dropping-particle":"","family":"Kinney","given":"Patrick L.","non-dropping-particle":"","parse-names":false,"suffix":""}],"container-title":"Scientific Reports","id":"ITEM-7","issued":{"date-parts":[["2016"]]},"title":"Aging Will Amplify the Heat-related Mortality Risk under a Changing Climate: Projection for the Elderly in Beijing, China","type":"article-journal"},"uris":["http://www.mendeley.com/documents/?uuid=bc690882-1f2a-4355-a0de-62ae807029f2"]}],"mendeley":{"formattedCitation":"&lt;sup&gt;7–9,18,29–31&lt;/sup&gt;","plainTextFormattedCitation":"7–9,18,29–31","previouslyFormattedCitation":"&lt;sup&gt;7–9,18,28–30&lt;/sup&gt;"},"properties":{"noteIndex":0},"schema":"https://github.com/citation-style-language/schema/raw/master/csl-citation.json"}</w:instrText>
       </w:r>
       <w:r>
         <w:rPr>
@@ -7502,7 +7828,7 @@
           <w:szCs w:val="24"/>
           <w:vertAlign w:val="superscript"/>
         </w:rPr>
-        <w:t>7–9,18,27–29</w:t>
+        <w:t>7–9,18,29–31</w:t>
       </w:r>
       <w:r>
         <w:rPr>
@@ -7662,7 +7988,7 @@
       <w:pPr>
         <w:pStyle w:val="Heading2"/>
       </w:pPr>
-      <w:bookmarkStart w:id="8" w:name="_Toc534793685"/>
+      <w:bookmarkStart w:id="8" w:name="_Toc534795794"/>
       <w:r>
         <w:t xml:space="preserve">Differential in vulnerabilities </w:t>
       </w:r>
@@ -7697,7 +8023,7 @@
       <w:pPr>
         <w:pStyle w:val="Heading2"/>
       </w:pPr>
-      <w:bookmarkStart w:id="9" w:name="_Toc534793686"/>
+      <w:bookmarkStart w:id="9" w:name="_Toc534795795"/>
       <w:r>
         <w:t>Seasonal dynamics of mortality</w:t>
       </w:r>
@@ -7749,7 +8075,7 @@
           <w:sz w:val="24"/>
           <w:szCs w:val="24"/>
         </w:rPr>
-        <w:instrText>ADDIN CSL_CITATION {"citationItems":[{"id":"ITEM-1","itemData":{"DOI":"10.1007/BF00156826","ISSN":"03922990","abstract":"There is a substantial increase in the number of deaths in winter in the United Kingdom. This is also seen in some, but not all, European countries. Almost 60% of the the variation among countries can be explained by the minimum average monthly temperature and the gross national product per capita. Seasonal variation is lowest in those countries with cold winters, suggesting that insulation may be important. It is also low in the more wealthy countries. The implications for health service policy of these finding are discussed. Some of the residual variation may be explained by known factors, such as low cost geo-thermal energy in Iceland, but much remains unexplained. There is a need for more research in this field. © 1989 Kluwer Academic Publishers.","author":[{"dropping-particle":"","family":"McKee","given":"C. M.","non-dropping-particle":"","parse-names":false,"suffix":""}],"container-title":"European Journal of Epidemiology","id":"ITEM-1","issue":"2","issued":{"date-parts":[["1989"]]},"page":"178-182","title":"Deaths in winter: Can Britain learn from Europe?","type":"article-journal","volume":"5"},"uris":["http://www.mendeley.com/documents/?uuid=3cd840a5-addb-4d68-9dcf-039d2f2f1220"]},{"id":"ITEM-2","itemData":{"DOI":"10.1136/jech.57.10.784","ISBN":"0143-005X","ISSN":"0143005X","PMID":"14573581","abstract":"OBJECTIVE: Much debate remains regarding why certain countries experience dramatically higher winter mortality. Potential causative factors other than cold exposure have rarely been analysed. Comparatively less research exists on excess winter deaths in southern Europe. Multiple time series data on a variety of risk factors are analysed against seasonal-mortality patterns in 14 European countries to identify key relations Subjects and setting: Excess winter deaths (all causes), 1988-97, EU-14.\\n\\nDESIGN: Coefficients of seasonal variation in mortality are calculated for EU-14 using monthly mortality data. Comparable, longitudinal datasets on risk factors pertaining to climate, macroeconomy, health care, lifestyle, socioeconomics, and housing were also obtained. Poisson regression identifies seasonality relations over time.\\n\\nRESULTS: Portugal suffers from the highest rates of excess winter mortality (28%, CI=25% to 31%) followed jointly by Spain (21%, CI=19% to 23%), and Ireland (21%, CI=18% to 24%). Cross country variations in mean winter environmental temperature (regression coefficient (beta)=0.27), mean winter relative humidity (beta=0.54), parity adjusted per capita national income (beta=1.08), per capita health expenditure (beta=-1.19), rates of income poverty (beta=-0.47), inequality (beta=0.97), deprivation (beta=0.11), and fuel poverty (beta=0.44), and several indicators of residential thermal standards are found to be significantly related to variations in relative excess winter mortality at the 5% level. The strong, positive relation with environmental temperature and strong negative relation with thermal efficiency indicate that housing standards in southern and western Europe play strong parts in such seasonality.\\n\\nCONCLUSIONS: High seasonal mortality in southern and western Europe could be reduced through improved protection from the cold indoors, increased public spending on health care, and improved socioeconomic circumstances resulting in more equitable income distribution.","author":[{"dropping-particle":"","family":"Healy","given":"J. D.","non-dropping-particle":"","parse-names":false,"suffix":""}],"container-title":"Journal of Epidemiology and Community Health","id":"ITEM-2","issue":"10","issued":{"date-parts":[["2003"]]},"page":"784-789","title":"Excess winter mortality in Europe: A cross country analysis identifying key risk factors","type":"article-journal","volume":"57"},"uris":["http://www.mendeley.com/documents/?uuid=f7ab7783-971a-4e21-9158-84e008745163"]},{"id":"ITEM-3","itemData":{"author":[{"dropping-particle":"","family":"Campbell","given":"A","non-dropping-particle":"","parse-names":false,"suffix":""}],"container-title":"Statistical bulletin, Office for National Statistics","id":"ITEM-3","issued":{"date-parts":[["2017"]]},"title":"Excess winter mortality in England and Wales: 2016 to 2017 (provisional) and 2015 to 2016 (final)","type":"article-journal"},"uris":["http://www.mendeley.com/documents/?uuid=2a758779-bddf-4c37-a907-4fb36862c28f"]},{"id":"ITEM-4","itemData":{"DOI":"10.1093/eurpub/cku073","ISBN":"1464-360X (Electronic)\\r1101-1262 (Linking)","ISSN":"1464360X","PMID":"24919695","abstract":"BACKGROUND Winter deaths are a known health and social care challenge for many countries. A previous international comparison showed significant differences in excess winter deaths across Europe in the 1990s, with the northern countries having lower excess winter mortality than those in southern Europe. METHODS The Excess Winter Deaths Index (EWDI) is the ratio of deaths in the winter period (December to March) compared with deaths in the non-winter period. Data from the Eurostat database and national registries were used to calculate the EWDI for 31 countries in Europe across the time period 2002/2003 to 2010/2011. RESULTS National EWDI values show heterogeneity, with a broad pattern of increasing EWDI values from northern to southern Europe and increasing mean winter temperature (r(2) = 0.50, P &gt; 0.0001). Malta, Portugal, Spain, Cyprus and Belgium all had an EWDI that was statistically significantly higher than the average EWDI for the other 30 European countries. There was no clear association between country-level EWDI and the level of inter-annual variability in winter temperature across Europe. DISCUSSION This article demonstrates the differences in EWDI that exist between European countries with implications for both research and policy. Many deaths may be avoidable as environmental, social and personal factors are known to contribute to winter mortality. We now need to work to better understand the causes of inter-country differences.","author":[{"dropping-particle":"","family":"Fowler","given":"Tom","non-dropping-particle":"","parse-names":false,"suffix":""},{"dropping-particle":"","family":"Southgate","given":"Rosamund J.","non-dropping-particle":"","parse-names":false,"suffix":""},{"dropping-particle":"","family":"Waite","given":"Thomas","non-dropping-particle":"","parse-names":false,"suffix":""},{"dropping-particle":"","family":"Harrell","given":"Ruth","non-dropping-particle":"","parse-names":false,"suffix":""},{"dropping-particle":"","family":"Kovats","given":"Sari","non-dropping-particle":"","parse-names":false,"suffix":""},{"dropping-particle":"","family":"Bone","given":"Angie","non-dropping-particle":"","parse-names":false,"suffix":""},{"dropping-particle":"","family":"Doyle","given":"Yvonne","non-dropping-particle":"","parse-names":false,"suffix":""},{"dropping-particle":"","family":"Murray","given":"Virginia","non-dropping-particle":"","parse-names":false,"suffix":""}],"container-title":"European Journal of Public Health","id":"ITEM-4","issue":"2","issued":{"date-parts":[["2015"]]},"page":"339-345","title":"Excess winter deaths in Europe: A multi-country descriptive analysis","type":"article-journal","volume":"25"},"uris":["http://www.mendeley.com/documents/?uuid=b30766a9-cdc0-41a0-95d8-1ca7a2391ddd"]}],"mendeley":{"formattedCitation":"&lt;sup&gt;30–33&lt;/sup&gt;","plainTextFormattedCitation":"30–33","previouslyFormattedCitation":"&lt;sup&gt;29–32&lt;/sup&gt;"},"properties":{"noteIndex":0},"schema":"https://github.com/citation-style-language/schema/raw/master/csl-citation.json"}</w:instrText>
+        <w:instrText>ADDIN CSL_CITATION {"citationItems":[{"id":"ITEM-1","itemData":{"DOI":"10.1007/BF00156826","ISSN":"03922990","abstract":"There is a substantial increase in the number of deaths in winter in the United Kingdom. This is also seen in some, but not all, European countries. Almost 60% of the the variation among countries can be explained by the minimum average monthly temperature and the gross national product per capita. Seasonal variation is lowest in those countries with cold winters, suggesting that insulation may be important. It is also low in the more wealthy countries. The implications for health service policy of these finding are discussed. Some of the residual variation may be explained by known factors, such as low cost geo-thermal energy in Iceland, but much remains unexplained. There is a need for more research in this field. © 1989 Kluwer Academic Publishers.","author":[{"dropping-particle":"","family":"McKee","given":"C. M.","non-dropping-particle":"","parse-names":false,"suffix":""}],"container-title":"European Journal of Epidemiology","id":"ITEM-1","issue":"2","issued":{"date-parts":[["1989"]]},"page":"178-182","title":"Deaths in winter: Can Britain learn from Europe?","type":"article-journal","volume":"5"},"uris":["http://www.mendeley.com/documents/?uuid=3cd840a5-addb-4d68-9dcf-039d2f2f1220"]},{"id":"ITEM-2","itemData":{"DOI":"10.1136/jech.57.10.784","ISBN":"0143-005X","ISSN":"0143005X","PMID":"14573581","abstract":"OBJECTIVE: Much debate remains regarding why certain countries experience dramatically higher winter mortality. Potential causative factors other than cold exposure have rarely been analysed. Comparatively less research exists on excess winter deaths in southern Europe. Multiple time series data on a variety of risk factors are analysed against seasonal-mortality patterns in 14 European countries to identify key relations Subjects and setting: Excess winter deaths (all causes), 1988-97, EU-14.\\n\\nDESIGN: Coefficients of seasonal variation in mortality are calculated for EU-14 using monthly mortality data. Comparable, longitudinal datasets on risk factors pertaining to climate, macroeconomy, health care, lifestyle, socioeconomics, and housing were also obtained. Poisson regression identifies seasonality relations over time.\\n\\nRESULTS: Portugal suffers from the highest rates of excess winter mortality (28%, CI=25% to 31%) followed jointly by Spain (21%, CI=19% to 23%), and Ireland (21%, CI=18% to 24%). Cross country variations in mean winter environmental temperature (regression coefficient (beta)=0.27), mean winter relative humidity (beta=0.54), parity adjusted per capita national income (beta=1.08), per capita health expenditure (beta=-1.19), rates of income poverty (beta=-0.47), inequality (beta=0.97), deprivation (beta=0.11), and fuel poverty (beta=0.44), and several indicators of residential thermal standards are found to be significantly related to variations in relative excess winter mortality at the 5% level. The strong, positive relation with environmental temperature and strong negative relation with thermal efficiency indicate that housing standards in southern and western Europe play strong parts in such seasonality.\\n\\nCONCLUSIONS: High seasonal mortality in southern and western Europe could be reduced through improved protection from the cold indoors, increased public spending on health care, and improved socioeconomic circumstances resulting in more equitable income distribution.","author":[{"dropping-particle":"","family":"Healy","given":"J. D.","non-dropping-particle":"","parse-names":false,"suffix":""}],"container-title":"Journal of Epidemiology and Community Health","id":"ITEM-2","issue":"10","issued":{"date-parts":[["2003"]]},"page":"784-789","title":"Excess winter mortality in Europe: A cross country analysis identifying key risk factors","type":"article-journal","volume":"57"},"uris":["http://www.mendeley.com/documents/?uuid=f7ab7783-971a-4e21-9158-84e008745163"]},{"id":"ITEM-3","itemData":{"author":[{"dropping-particle":"","family":"Campbell","given":"A","non-dropping-particle":"","parse-names":false,"suffix":""}],"container-title":"Statistical bulletin, Office for National Statistics","id":"ITEM-3","issued":{"date-parts":[["2017"]]},"title":"Excess winter mortality in England and Wales: 2016 to 2017 (provisional) and 2015 to 2016 (final)","type":"article-journal"},"uris":["http://www.mendeley.com/documents/?uuid=2a758779-bddf-4c37-a907-4fb36862c28f"]},{"id":"ITEM-4","itemData":{"DOI":"10.1093/eurpub/cku073","ISBN":"1464-360X (Electronic)\\r1101-1262 (Linking)","ISSN":"1464360X","PMID":"24919695","abstract":"BACKGROUND Winter deaths are a known health and social care challenge for many countries. A previous international comparison showed significant differences in excess winter deaths across Europe in the 1990s, with the northern countries having lower excess winter mortality than those in southern Europe. METHODS The Excess Winter Deaths Index (EWDI) is the ratio of deaths in the winter period (December to March) compared with deaths in the non-winter period. Data from the Eurostat database and national registries were used to calculate the EWDI for 31 countries in Europe across the time period 2002/2003 to 2010/2011. RESULTS National EWDI values show heterogeneity, with a broad pattern of increasing EWDI values from northern to southern Europe and increasing mean winter temperature (r(2) = 0.50, P &gt; 0.0001). Malta, Portugal, Spain, Cyprus and Belgium all had an EWDI that was statistically significantly higher than the average EWDI for the other 30 European countries. There was no clear association between country-level EWDI and the level of inter-annual variability in winter temperature across Europe. DISCUSSION This article demonstrates the differences in EWDI that exist between European countries with implications for both research and policy. Many deaths may be avoidable as environmental, social and personal factors are known to contribute to winter mortality. We now need to work to better understand the causes of inter-country differences.","author":[{"dropping-particle":"","family":"Fowler","given":"Tom","non-dropping-particle":"","parse-names":false,"suffix":""},{"dropping-particle":"","family":"Southgate","given":"Rosamund J.","non-dropping-particle":"","parse-names":false,"suffix":""},{"dropping-particle":"","family":"Waite","given":"Thomas","non-dropping-particle":"","parse-names":false,"suffix":""},{"dropping-particle":"","family":"Harrell","given":"Ruth","non-dropping-particle":"","parse-names":false,"suffix":""},{"dropping-particle":"","family":"Kovats","given":"Sari","non-dropping-particle":"","parse-names":false,"suffix":""},{"dropping-particle":"","family":"Bone","given":"Angie","non-dropping-particle":"","parse-names":false,"suffix":""},{"dropping-particle":"","family":"Doyle","given":"Yvonne","non-dropping-particle":"","parse-names":false,"suffix":""},{"dropping-particle":"","family":"Murray","given":"Virginia","non-dropping-particle":"","parse-names":false,"suffix":""}],"container-title":"European Journal of Public Health","id":"ITEM-4","issue":"2","issued":{"date-parts":[["2015"]]},"page":"339-345","title":"Excess winter deaths in Europe: A multi-country descriptive analysis","type":"article-journal","volume":"25"},"uris":["http://www.mendeley.com/documents/?uuid=b30766a9-cdc0-41a0-95d8-1ca7a2391ddd"]}],"mendeley":{"formattedCitation":"&lt;sup&gt;32–35&lt;/sup&gt;","plainTextFormattedCitation":"32–35","previouslyFormattedCitation":"&lt;sup&gt;31–34&lt;/sup&gt;"},"properties":{"noteIndex":0},"schema":"https://github.com/citation-style-language/schema/raw/master/csl-citation.json"}</w:instrText>
       </w:r>
       <w:r>
         <w:rPr>
@@ -7769,7 +8095,7 @@
           <w:szCs w:val="24"/>
           <w:vertAlign w:val="superscript"/>
         </w:rPr>
-        <w:t>30–33</w:t>
+        <w:t>32–35</w:t>
       </w:r>
       <w:r>
         <w:rPr>
@@ -7805,7 +8131,7 @@
           <w:sz w:val="24"/>
           <w:szCs w:val="24"/>
         </w:rPr>
-        <w:instrText>ADDIN CSL_CITATION {"citationItems":[{"id":"ITEM-1","itemData":{"ISSN":"0020-7128 (Print) 0020-7128 (Linking)","abstract":"In Britain death rates from several important causes, particularly circulatory and respiratory diseases, rise markedly during the colder winter months. This close association between temperature and mortality suggests that climate change as a result of global warming may lead to a future reduction in excess winter deaths. This paper gives a brief introductory review of the literature on the links between cold conditions and health, and statistical models are subsequently developed of the associations between temperature and monthly mortality rates for the years 1968 to 1988 for England and Wales. Other factors, particularly the occurrence of influenza epidemics, are also taken into account. Highly significant negative associations were found between temperature and death rates from all causes and from chronic bronchitis, pneumonia, ischaemic heart disease and cerebrovascular disease. The statistical models developed from this analysis were used to compare death rates for current conditions with those that might be expected to occur in a future warmer climate. The results indicate that the higher temperatures predicted for 2050 might result in nearly 9000 fewer winter deaths each year with the largest contribution being from mortality from ischaemic heart disease. However, these preliminary estimates might change when further research is able to make into account a number of additional factors affecting the relationship between mortality and climate.","author":[{"dropping-particle":"","family":"Langford","given":"I H","non-dropping-particle":"","parse-names":false,"suffix":""},{"dropping-particle":"","family":"Bentham","given":"G","non-dropping-particle":"","parse-names":false,"suffix":""}],"container-title":"Int J Biometeorol","id":"ITEM-1","issue":"3","issued":{"date-parts":[["1995"]]},"note":"Langford, I H\nBentham, G\neng\nReview\n1995/03/01\nInt J Biometeorol. 1995 Mar;38(3):141-7.","page":"141-147","publisher-place":"Health Policy and Practice Unit, School of Health and Social Work, University of East Anglia, Norwich, UK.","title":"The potential effects of climate change on winter mortality in England and Wales","type":"article-journal","volume":"38"},"uris":["http://www.mendeley.com/documents/?uuid=3126ff34-727a-4f7c-b241-0a13146aa5a7"]},{"id":"ITEM-2","itemData":{"ISSN":"0277-9536 (Print) 0277-9536 (Linking)","abstract":"One of the potential effects of an anthropogenically induced climate change is a change in mortality related to thermal stress. In this paper, existing literature on the relationship between average temperatures and mortality is evaluated. By means of a simple meta-analysis an aggregated effect of a change in temperature on mortality is estimated for total, cardiovascular and respiratory mortality. These effect estimates are combined with projections of changes in baseline climate conditions of 20 cities, according to climate change scenarios of three General Circulation Models (GCMs). The results indicate that for most of the cities included, global climate change is likely to lead to a reduction in mortality rates due to decreasing winter mortality. This effect is most pronounced for cardiovascular mortality in elderly people in cities which experience temperate or cold climates at present. The sensitivity of the results to physiological and socio-economical adaptation is examined. However, more research is necessary to extend this work by inclusion of data from a wider range of populations.","author":[{"dropping-particle":"","family":"Martens","given":"W J","non-dropping-particle":"","parse-names":false,"suffix":""}],"container-title":"Soc Sci Med","id":"ITEM-2","issue":"3","issued":{"date-parts":[["1998"]]},"note":"Martens, W J\neng\nMeta-Analysis\nEngland\n1998/02/14\nSoc Sci Med. 1998 Feb;46(3):331-44.","page":"331-344","publisher-place":"Maastricht University, Department of Mathematics, The Netherlands.","title":"Climate change, thermal stress and mortality changes","type":"article-journal","volume":"46"},"uris":["http://www.mendeley.com/documents/?uuid=0a2cb328-6536-42c0-8ca8-ff67ad1e97dd"]}],"mendeley":{"formattedCitation":"&lt;sup&gt;34,35&lt;/sup&gt;","plainTextFormattedCitation":"34,35","previouslyFormattedCitation":"&lt;sup&gt;33,34&lt;/sup&gt;"},"properties":{"noteIndex":0},"schema":"https://github.com/citation-style-language/schema/raw/master/csl-citation.json"}</w:instrText>
+        <w:instrText>ADDIN CSL_CITATION {"citationItems":[{"id":"ITEM-1","itemData":{"ISSN":"0020-7128 (Print) 0020-7128 (Linking)","abstract":"In Britain death rates from several important causes, particularly circulatory and respiratory diseases, rise markedly during the colder winter months. This close association between temperature and mortality suggests that climate change as a result of global warming may lead to a future reduction in excess winter deaths. This paper gives a brief introductory review of the literature on the links between cold conditions and health, and statistical models are subsequently developed of the associations between temperature and monthly mortality rates for the years 1968 to 1988 for England and Wales. Other factors, particularly the occurrence of influenza epidemics, are also taken into account. Highly significant negative associations were found between temperature and death rates from all causes and from chronic bronchitis, pneumonia, ischaemic heart disease and cerebrovascular disease. The statistical models developed from this analysis were used to compare death rates for current conditions with those that might be expected to occur in a future warmer climate. The results indicate that the higher temperatures predicted for 2050 might result in nearly 9000 fewer winter deaths each year with the largest contribution being from mortality from ischaemic heart disease. However, these preliminary estimates might change when further research is able to make into account a number of additional factors affecting the relationship between mortality and climate.","author":[{"dropping-particle":"","family":"Langford","given":"I H","non-dropping-particle":"","parse-names":false,"suffix":""},{"dropping-particle":"","family":"Bentham","given":"G","non-dropping-particle":"","parse-names":false,"suffix":""}],"container-title":"Int J Biometeorol","id":"ITEM-1","issue":"3","issued":{"date-parts":[["1995"]]},"note":"Langford, I H\nBentham, G\neng\nReview\n1995/03/01\nInt J Biometeorol. 1995 Mar;38(3):141-7.","page":"141-147","publisher-place":"Health Policy and Practice Unit, School of Health and Social Work, University of East Anglia, Norwich, UK.","title":"The potential effects of climate change on winter mortality in England and Wales","type":"article-journal","volume":"38"},"uris":["http://www.mendeley.com/documents/?uuid=3126ff34-727a-4f7c-b241-0a13146aa5a7"]},{"id":"ITEM-2","itemData":{"ISSN":"0277-9536 (Print) 0277-9536 (Linking)","abstract":"One of the potential effects of an anthropogenically induced climate change is a change in mortality related to thermal stress. In this paper, existing literature on the relationship between average temperatures and mortality is evaluated. By means of a simple meta-analysis an aggregated effect of a change in temperature on mortality is estimated for total, cardiovascular and respiratory mortality. These effect estimates are combined with projections of changes in baseline climate conditions of 20 cities, according to climate change scenarios of three General Circulation Models (GCMs). The results indicate that for most of the cities included, global climate change is likely to lead to a reduction in mortality rates due to decreasing winter mortality. This effect is most pronounced for cardiovascular mortality in elderly people in cities which experience temperate or cold climates at present. The sensitivity of the results to physiological and socio-economical adaptation is examined. However, more research is necessary to extend this work by inclusion of data from a wider range of populations.","author":[{"dropping-particle":"","family":"Martens","given":"W J","non-dropping-particle":"","parse-names":false,"suffix":""}],"container-title":"Soc Sci Med","id":"ITEM-2","issue":"3","issued":{"date-parts":[["1998"]]},"note":"Martens, W J\neng\nMeta-Analysis\nEngland\n1998/02/14\nSoc Sci Med. 1998 Feb;46(3):331-44.","page":"331-344","publisher-place":"Maastricht University, Department of Mathematics, The Netherlands.","title":"Climate change, thermal stress and mortality changes","type":"article-journal","volume":"46"},"uris":["http://www.mendeley.com/documents/?uuid=0a2cb328-6536-42c0-8ca8-ff67ad1e97dd"]}],"mendeley":{"formattedCitation":"&lt;sup&gt;36,37&lt;/sup&gt;","plainTextFormattedCitation":"36,37","previouslyFormattedCitation":"&lt;sup&gt;35,36&lt;/sup&gt;"},"properties":{"noteIndex":0},"schema":"https://github.com/citation-style-language/schema/raw/master/csl-citation.json"}</w:instrText>
       </w:r>
       <w:r>
         <w:rPr>
@@ -7825,7 +8151,7 @@
           <w:szCs w:val="24"/>
           <w:vertAlign w:val="superscript"/>
         </w:rPr>
-        <w:t>34,35</w:t>
+        <w:t>36,37</w:t>
       </w:r>
       <w:r>
         <w:rPr>
@@ -7843,17 +8169,7 @@
           <w:sz w:val="24"/>
           <w:szCs w:val="24"/>
         </w:rPr>
-        <w:t xml:space="preserve">. In a large country like the USA, which possesses distinct climate regions, the seasonality of mortality may vary geographically, due to geographical variations in mortality, localized weather patterns, and regional differences in adaptation measures such as heating, air </w:t>
-      </w:r>
-      <w:r>
-        <w:rPr>
-          <w:rFonts w:ascii="Times New Roman" w:hAnsi="Times New Roman"/>
-          <w:color w:val="000000" w:themeColor="text1"/>
-          <w:sz w:val="24"/>
-          <w:szCs w:val="24"/>
-        </w:rPr>
-        <w:lastRenderedPageBreak/>
-        <w:t xml:space="preserve">conditioning and healthcare </w:t>
+        <w:t xml:space="preserve">. In a large country like the USA, which possesses distinct climate regions, the seasonality of mortality may vary geographically, due to geographical variations in mortality, localized weather patterns, and regional differences in adaptation measures such as heating, air conditioning and healthcare </w:t>
       </w:r>
       <w:r>
         <w:rPr>
@@ -7871,7 +8187,7 @@
           <w:sz w:val="24"/>
           <w:szCs w:val="24"/>
         </w:rPr>
-        <w:instrText>ADDIN CSL_CITATION {"citationItems":[{"id":"ITEM-1","itemData":{"DOI":"10.3354/cr026061","ISBN":"0936-577X","ISSN":"0936-577X","abstract":"Human mortality in US cities is highest on extremely hot, humid summer days, but in general, winter-mortality rates are significantly higher than summer rates. The observed winter-dominant warming pattern, which has been linked to increasing greenhouse-gas concentrations, has led some researchers to propose future mortality decreases, while others contend that increasing heat-related mortality in summer will more than offset any winter-mortality reductions. Because winter mortality is only weakly linked to daily weather, we examine the seasonality of mortality using monthly data for 28 major US cities from 1964 to 1998. Daily all-causes mortality counts are age-standardized, aggregated monthly, and related to mean monthly 07:00 h local standard time (LST) air temperature in each city. The climate-mortality seasonality patterns are examined for spatial and temporal (decadal-scale) variability, and the impact of climate change on mortality rates is investigated after an approximation of the inherent technology/adaptation trend is removed from the monthly time series. Mortality seasonality varies little between most US cities with comparable climates. By the 1990s, monthly mortality anomalies were similar between all cities regardless of climate, suggesting there is no net mortality benefit to be derived from a location's climate. After removing the impact of long-term declining mortality rates, some statistically significant monthly climate-mortality relationships remain in most cities, with generally positive temperature-mortality relationships in summer and negative relationships in winter. Future mortality could be reduced with a winter-dominant warming but increase with pronounced summer warming. In each case, however, net future climate-related mortality rates are very low relative to the baseline death rate, indicating that climate change will have little impact in defining future mortality patterns in US cities.","author":[{"dropping-particle":"","family":"Davis","given":"Robert E.","non-dropping-particle":"","parse-names":false,"suffix":""},{"dropping-particle":"","family":"Knappenberger","given":"Paul C.","non-dropping-particle":"","parse-names":false,"suffix":""},{"dropping-particle":"","family":"Michaels","given":"Patrick J.","non-dropping-particle":"","parse-names":false,"suffix":""},{"dropping-particle":"","family":"Novicoff","given":"Wendy M.","non-dropping-particle":"","parse-names":false,"suffix":""}],"container-title":"Climate Research","id":"ITEM-1","issue":"1","issued":{"date-parts":[["2004"]]},"page":"61-76","title":"Seasonality of climate-human mortality relationships in US cities and impacts of climate change","type":"article-journal","volume":"26"},"uris":["http://www.mendeley.com/documents/?uuid=4fd8f1be-8711-4de3-b971-6e7b0a9a3bfe"]},{"id":"ITEM-2","itemData":{"DOI":"10.1136/oem.2007.033175","ISBN":"1470-7926","ISSN":"13510711","PMID":"17600037","abstract":"OBJECTIVES The authors examined the increase in mortality associated with hot and cold temperature in different locations, the determinants of the variability in effect estimates, and its implications for adaptation. METHODS The authors conducted a case-crossover study in 50 US cities. They used daily mortality and weather data for 6 513 330 deaths occurring during 1989-2000. Exposure was assessed using two approaches. First, the authors determined exposure to extreme temperatures using city-specific indicator variables based on the local temperature distribution. Secondly, they used piecewise linear variables to assess exposure to temperature on a continuous scale above/below a threshold. Effects of hot and cold temperature were examined in season-specific models. In a meta-analysis of the city-specific results, the authors examined several city characteristics as effect modifiers. RESULTS Mortality increases associated with both extreme cold (2-day cumulative increase 1.59% (95% CI 0.56 to 2.63)) and extreme heat (5.74% (95% CI 3.38 to 8.15)) were found, the former being especially marked for myocardial infarction and cardiac arrest deaths. The increase in mortality was less marked at less extreme temperatures. The effect of extreme cold (defined as a percentile) was homogeneous across cities with different climates, suggesting that only the unusualness of the cold temperature (and not its absolute value) had a substantial impact on mortality (that is, acclimatisation to cold). Conversely, heat effects were quite heterogeneous, with the largest effects observed in cities with milder summers, less air conditioning and higher population density. Adjustment for ozone led to similar results, but some residual confounding could be present due to other uncontrolled pollutants. CONCLUSIONS The authors confirmed in a large sample of cities that both cold and hot temperatures increase mortality risk. These findings suggest that increases in heat-related mortality due to global warming are unlikely to be compensated for by decreases in cold-related mortality and that population acclimatisation to heat is still incomplete.","author":[{"dropping-particle":"","family":"Medina-Ramón","given":"M.","non-dropping-particle":"","parse-names":false,"suffix":""},{"dropping-particle":"","family":"Schwartz","given":"J.","non-dropping-particle":"","parse-names":false,"suffix":""}],"container-title":"Occupational and Environmental Medicine","id":"ITEM-2","issue":"12","issued":{"date-parts":[["2007"]]},"page":"827-833","title":"Temperature, temperature extremes, and mortality: A study of acclimatisation and effect modification in 50 US cities","type":"article-journal","volume":"64"},"uris":["http://www.mendeley.com/documents/?uuid=a23bd195-1d02-4ac9-86f6-d82065b33b29"]},{"id":"ITEM-3","itemData":{"DOI":"10.1371/journal.pone.0063971","ISBN":"1932-6203 (Electronic)\\r1932-6203 (Linking)","ISSN":"19326203","PMID":"23734179","abstract":"Human mortality exhibits a strong seasonal pattern with deaths in winter far exceeding those in the summer. While the pattern itself is clear, there have been very few studies examining whether the magnitude or timing of seasonal mortality varies considerably across space. Thus, the goal of this study is to conduct a comprehensive geographic analysis of seasonal mortality across the United States and to uncover systematic regional differences in such mortality. Unique seasonal mortality curves were created for 28 metropolitan statistical areas across the United States, and the amplitude and timing of mortality peaks were determined. The findings here indicate that the seasonality of mortality exhibits strong spatial variation with the largest seasonal mortality amplitudes found in the southwestern United States and the smallest in the North, along with South Florida. In addition, there were strong intra-regional similarities that exist among the examined cities, implying that environmental factors are more important than social factors in determining seasonal mortality response. This work begins to fill a large gap within the scientific literature concerning the geographic variation and underlying causes of seasonal mortality across the United States.","author":[{"dropping-particle":"","family":"Kalkstein","given":"Adam J.","non-dropping-particle":"","parse-names":false,"suffix":""}],"container-title":"PLoS ONE","id":"ITEM-3","issue":"5","issued":{"date-parts":[["2013"]]},"title":"Regional Similarities in Seasonal Mortality across the United States: An Examination of 28 Metropolitan Statistical Areas","type":"article-journal","volume":"8"},"uris":["http://www.mendeley.com/documents/?uuid=50b74cb8-33dd-4519-ac6d-9a36289002e0"]},{"id":"ITEM-4","itemData":{"DOI":"10.1097/00001648-200111000-00014","ISBN":"1044-3983","ISSN":"10443983","PMID":"11679794","abstract":"We carried out time-series analysis in 12 U.S. cities to estimate both the acute effects and the lagged influence of weather on total daily deaths. We fit generalized additive Poisson regressions for each city using nonparametric smooth functions to control for long time trend and barometric pressure. We also controlled for day of the week. We estimated the effect and the lag structure of both temperature and humidity on the basis of a distributed lag model. In cold cities, both high and low temperatures were associated with increased deaths. In general, the effect of cold temperatures persisted for days, whereas the effect of high temperatures was restricted to the day of the death or the immediately preceding day and was twice as large as the cold effect. The hot temperature effect appears to be primarily harvesting. In hot cities, neither hot nor cold temperatures had much effect on deaths. The magnitude of the effect of hot temperature varied with central air conditioning use and the variance of summertime temperatures. We saw no clear pattern for humidity effect. These dissimilarities indicate that analysis of the impact of any climatic change should take into account regional weather differences and harvesting.","author":[{"dropping-particle":"","family":"Ferreira Braga","given":"Alf??sio Lu??s","non-dropping-particle":"","parse-names":false,"suffix":""},{"dropping-particle":"","family":"Zanobetti","given":"Antonella","non-dropping-particle":"","parse-names":false,"suffix":""},{"dropping-particle":"","family":"Schwartz","given":"Joel","non-dropping-particle":"","parse-names":false,"suffix":""}],"container-title":"Epidemiology","id":"ITEM-4","issue":"6","issued":{"date-parts":[["2001"]]},"page":"662-667","title":"The time course of weather-related deaths","type":"article-journal","volume":"12"},"uris":["http://www.mendeley.com/documents/?uuid=be110b7e-0808-41cf-85b9-f62c55bb14c9"]}],"mendeley":{"formattedCitation":"&lt;sup&gt;36–39&lt;/sup&gt;","plainTextFormattedCitation":"36–39","previouslyFormattedCitation":"&lt;sup&gt;35–38&lt;/sup&gt;"},"properties":{"noteIndex":0},"schema":"https://github.com/citation-style-language/schema/raw/master/csl-citation.json"}</w:instrText>
+        <w:instrText>ADDIN CSL_CITATION {"citationItems":[{"id":"ITEM-1","itemData":{"DOI":"10.3354/cr026061","ISBN":"0936-577X","ISSN":"0936-577X","abstract":"Human mortality in US cities is highest on extremely hot, humid summer days, but in general, winter-mortality rates are significantly higher than summer rates. The observed winter-dominant warming pattern, which has been linked to increasing greenhouse-gas concentrations, has led some researchers to propose future mortality decreases, while others contend that increasing heat-related mortality in summer will more than offset any winter-mortality reductions. Because winter mortality is only weakly linked to daily weather, we examine the seasonality of mortality using monthly data for 28 major US cities from 1964 to 1998. Daily all-causes mortality counts are age-standardized, aggregated monthly, and related to mean monthly 07:00 h local standard time (LST) air temperature in each city. The climate-mortality seasonality patterns are examined for spatial and temporal (decadal-scale) variability, and the impact of climate change on mortality rates is investigated after an approximation of the inherent technology/adaptation trend is removed from the monthly time series. Mortality seasonality varies little between most US cities with comparable climates. By the 1990s, monthly mortality anomalies were similar between all cities regardless of climate, suggesting there is no net mortality benefit to be derived from a location's climate. After removing the impact of long-term declining mortality rates, some statistically significant monthly climate-mortality relationships remain in most cities, with generally positive temperature-mortality relationships in summer and negative relationships in winter. Future mortality could be reduced with a winter-dominant warming but increase with pronounced summer warming. In each case, however, net future climate-related mortality rates are very low relative to the baseline death rate, indicating that climate change will have little impact in defining future mortality patterns in US cities.","author":[{"dropping-particle":"","family":"Davis","given":"Robert E.","non-dropping-particle":"","parse-names":false,"suffix":""},{"dropping-particle":"","family":"Knappenberger","given":"Paul C.","non-dropping-particle":"","parse-names":false,"suffix":""},{"dropping-particle":"","family":"Michaels","given":"Patrick J.","non-dropping-particle":"","parse-names":false,"suffix":""},{"dropping-particle":"","family":"Novicoff","given":"Wendy M.","non-dropping-particle":"","parse-names":false,"suffix":""}],"container-title":"Climate Research","id":"ITEM-1","issue":"1","issued":{"date-parts":[["2004"]]},"page":"61-76","title":"Seasonality of climate-human mortality relationships in US cities and impacts of climate change","type":"article-journal","volume":"26"},"uris":["http://www.mendeley.com/documents/?uuid=4fd8f1be-8711-4de3-b971-6e7b0a9a3bfe"]},{"id":"ITEM-2","itemData":{"DOI":"10.1136/oem.2007.033175","ISBN":"1470-7926","ISSN":"13510711","PMID":"17600037","abstract":"OBJECTIVES The authors examined the increase in mortality associated with hot and cold temperature in different locations, the determinants of the variability in effect estimates, and its implications for adaptation. METHODS The authors conducted a case-crossover study in 50 US cities. They used daily mortality and weather data for 6 513 330 deaths occurring during 1989-2000. Exposure was assessed using two approaches. First, the authors determined exposure to extreme temperatures using city-specific indicator variables based on the local temperature distribution. Secondly, they used piecewise linear variables to assess exposure to temperature on a continuous scale above/below a threshold. Effects of hot and cold temperature were examined in season-specific models. In a meta-analysis of the city-specific results, the authors examined several city characteristics as effect modifiers. RESULTS Mortality increases associated with both extreme cold (2-day cumulative increase 1.59% (95% CI 0.56 to 2.63)) and extreme heat (5.74% (95% CI 3.38 to 8.15)) were found, the former being especially marked for myocardial infarction and cardiac arrest deaths. The increase in mortality was less marked at less extreme temperatures. The effect of extreme cold (defined as a percentile) was homogeneous across cities with different climates, suggesting that only the unusualness of the cold temperature (and not its absolute value) had a substantial impact on mortality (that is, acclimatisation to cold). Conversely, heat effects were quite heterogeneous, with the largest effects observed in cities with milder summers, less air conditioning and higher population density. Adjustment for ozone led to similar results, but some residual confounding could be present due to other uncontrolled pollutants. CONCLUSIONS The authors confirmed in a large sample of cities that both cold and hot temperatures increase mortality risk. These findings suggest that increases in heat-related mortality due to global warming are unlikely to be compensated for by decreases in cold-related mortality and that population acclimatisation to heat is still incomplete.","author":[{"dropping-particle":"","family":"Medina-Ramón","given":"M.","non-dropping-particle":"","parse-names":false,"suffix":""},{"dropping-particle":"","family":"Schwartz","given":"J.","non-dropping-particle":"","parse-names":false,"suffix":""}],"container-title":"Occupational and Environmental Medicine","id":"ITEM-2","issue":"12","issued":{"date-parts":[["2007"]]},"page":"827-833","title":"Temperature, temperature extremes, and mortality: A study of acclimatisation and effect modification in 50 US cities","type":"article-journal","volume":"64"},"uris":["http://www.mendeley.com/documents/?uuid=a23bd195-1d02-4ac9-86f6-d82065b33b29"]},{"id":"ITEM-3","itemData":{"DOI":"10.1371/journal.pone.0063971","ISBN":"1932-6203 (Electronic)\\r1932-6203 (Linking)","ISSN":"19326203","PMID":"23734179","abstract":"Human mortality exhibits a strong seasonal pattern with deaths in winter far exceeding those in the summer. While the pattern itself is clear, there have been very few studies examining whether the magnitude or timing of seasonal mortality varies considerably across space. Thus, the goal of this study is to conduct a comprehensive geographic analysis of seasonal mortality across the United States and to uncover systematic regional differences in such mortality. Unique seasonal mortality curves were created for 28 metropolitan statistical areas across the United States, and the amplitude and timing of mortality peaks were determined. The findings here indicate that the seasonality of mortality exhibits strong spatial variation with the largest seasonal mortality amplitudes found in the southwestern United States and the smallest in the North, along with South Florida. In addition, there were strong intra-regional similarities that exist among the examined cities, implying that environmental factors are more important than social factors in determining seasonal mortality response. This work begins to fill a large gap within the scientific literature concerning the geographic variation and underlying causes of seasonal mortality across the United States.","author":[{"dropping-particle":"","family":"Kalkstein","given":"Adam J.","non-dropping-particle":"","parse-names":false,"suffix":""}],"container-title":"PLoS ONE","id":"ITEM-3","issue":"5","issued":{"date-parts":[["2013"]]},"title":"Regional Similarities in Seasonal Mortality across the United States: An Examination of 28 Metropolitan Statistical Areas","type":"article-journal","volume":"8"},"uris":["http://www.mendeley.com/documents/?uuid=50b74cb8-33dd-4519-ac6d-9a36289002e0"]},{"id":"ITEM-4","itemData":{"DOI":"10.1097/00001648-200111000-00014","ISBN":"1044-3983","ISSN":"10443983","PMID":"11679794","abstract":"We carried out time-series analysis in 12 U.S. cities to estimate both the acute effects and the lagged influence of weather on total daily deaths. We fit generalized additive Poisson regressions for each city using nonparametric smooth functions to control for long time trend and barometric pressure. We also controlled for day of the week. We estimated the effect and the lag structure of both temperature and humidity on the basis of a distributed lag model. In cold cities, both high and low temperatures were associated with increased deaths. In general, the effect of cold temperatures persisted for days, whereas the effect of high temperatures was restricted to the day of the death or the immediately preceding day and was twice as large as the cold effect. The hot temperature effect appears to be primarily harvesting. In hot cities, neither hot nor cold temperatures had much effect on deaths. The magnitude of the effect of hot temperature varied with central air conditioning use and the variance of summertime temperatures. We saw no clear pattern for humidity effect. These dissimilarities indicate that analysis of the impact of any climatic change should take into account regional weather differences and harvesting.","author":[{"dropping-particle":"","family":"Ferreira Braga","given":"Alf??sio Lu??s","non-dropping-particle":"","parse-names":false,"suffix":""},{"dropping-particle":"","family":"Zanobetti","given":"Antonella","non-dropping-particle":"","parse-names":false,"suffix":""},{"dropping-particle":"","family":"Schwartz","given":"Joel","non-dropping-particle":"","parse-names":false,"suffix":""}],"container-title":"Epidemiology","id":"ITEM-4","issue":"6","issued":{"date-parts":[["2001"]]},"page":"662-667","title":"The time course of weather-related deaths","type":"article-journal","volume":"12"},"uris":["http://www.mendeley.com/documents/?uuid=be110b7e-0808-41cf-85b9-f62c55bb14c9"]}],"mendeley":{"formattedCitation":"&lt;sup&gt;38–41&lt;/sup&gt;","plainTextFormattedCitation":"38–41","previouslyFormattedCitation":"&lt;sup&gt;37–40&lt;/sup&gt;"},"properties":{"noteIndex":0},"schema":"https://github.com/citation-style-language/schema/raw/master/csl-citation.json"}</w:instrText>
       </w:r>
       <w:r>
         <w:rPr>
@@ -7891,7 +8207,7 @@
           <w:szCs w:val="24"/>
           <w:vertAlign w:val="superscript"/>
         </w:rPr>
-        <w:t>36–39</w:t>
+        <w:t>38–41</w:t>
       </w:r>
       <w:r>
         <w:rPr>
@@ -7927,7 +8243,7 @@
           <w:sz w:val="24"/>
           <w:szCs w:val="24"/>
         </w:rPr>
-        <w:instrText>ADDIN CSL_CITATION {"citationItems":[{"id":"ITEM-1","itemData":{"DOI":"10.1001/jama.1997.03550120072036","ISSN":"0098-7484","author":[{"dropping-particle":"","family":"Seretakis","given":"Dimitrios","non-dropping-particle":"","parse-names":false,"suffix":""}],"container-title":"JAMA: The Journal of the American Medical Association","id":"ITEM-1","issue":"12","issued":{"date-parts":[["1997"]]},"page":"1012","title":"Changing Seasonality of Mortality From Coronary Heart Disease","type":"article-journal","volume":"278"},"uris":["http://www.mendeley.com/documents/?uuid=f8f1d39a-cba5-4b07-8183-8e346932439a"]},{"id":"ITEM-2","itemData":{"DOI":"10.1093/aje/kwj147","ISBN":"0002-9262 (Print) 0002-9262 (Linking)","ISSN":"00029262","PMID":"16624968","abstract":"The degree to which population vulnerability to outdoor temperature is reduced by improvements in infrastructure, technology, and general health has an important bearing on what realistically can be expected with future changes in climate. Using autoregressive Poisson models with adjustment for season, the authors analyzed weekly mortality in London, United Kingdom, during four periods (1900-1910, 1927-1937, 1954-1964, and 1986-1996) to quantify changing vulnerability to seasonal and temperature-related mortality throughout the 20th century. Mortality patterns showed an epidemiologic transition over the century from high childhood mortality to low childhood mortality and towards a predominance of chronic disease mortality in later periods. The ratio of winter deaths to nonwinter deaths was 1.24 (95% confidence interval (CI): 1.16, 1.34) in 1900-1910, 1.54 (95% CI: 1.42, 1.68) in 1927-1937, 1.48 (95% CI: 1.35, 1.64) in 1954-1964, and 1.22 (95% CI: 1.13, 1.31) in 1986-1996. The temperature-mortality gradient for cold deaths diminished progressively: The increase in mortality per 1 degree C drop below 15 degrees C was 2.52% (95% CI: 2.00, 3.03), 2.34% (95% CI: 1.72, 2.96), 1.64% (1.10, 2.19), and 1.17% (95% CI: 0.88, 1.45), respectively, in the four periods. Corresponding population attributable fractions were 12.5%, 11.2%, 8.7%, and 5.4%. Heat deaths also diminished over the century. There was a progressive reduction in temperature-related deaths over the 20th century, despite an aging population. This trend is likely to reflect improvements in social, environmental, behavioral, and health-care factors and has implications for the assessment of future burdens of heat and cold mortality.","author":[{"dropping-particle":"","family":"Carson","given":"Claire","non-dropping-particle":"","parse-names":false,"suffix":""},{"dropping-particle":"","family":"Hajat","given":"Shakoor","non-dropping-particle":"","parse-names":false,"suffix":""},{"dropping-particle":"","family":"Armstrong","given":"Ben","non-dropping-particle":"","parse-names":false,"suffix":""},{"dropping-particle":"","family":"Wilkinson","given":"Paul","non-dropping-particle":"","parse-names":false,"suffix":""}],"container-title":"American Journal of Epidemiology","id":"ITEM-2","issue":"1","issued":{"date-parts":[["2006"]]},"page":"77-84","title":"Declining vulnerability to temperature-related mortality in London over the 20th century","type":"article-journal","volume":"164"},"uris":["http://www.mendeley.com/documents/?uuid=c909b360-8d2b-4aac-a03d-eb05b74619ee"]},{"id":"ITEM-3","itemData":{"DOI":"10.1007/s11069-008-9327-2","ISBN":"0921-030X","ISSN":"0921030X","PMID":"282","abstract":"This study addresses the long-term trends in heat-related mortality across 29 US metropolitan areas from 1975 to 2004 to discern the spatial patterns and temporal trends in heat vulnerability. Mortality data have been standardized to account for population trends, and seasonal and interannual variability. On days when a city experienced an “oppressive” air mass, mean anomalous mortality was calculated, along with the likelihood that oppressive days led to a mortality response at least one standard deviation above the baseline value. Results show a general decline in heat-related mortality from the 1970s to 1990s, after which the decline seems to have abated. The likelihood of oppressive days leading to significant increases in mortality has shown less of a decline. The number of oppressive days has stayed the same or increased at most metropolitan areas. With US homes near saturation in terms of air-conditioning availability, an aging population is still significantly vulnerable to heat events.","author":[{"dropping-particle":"","family":"Sheridan","given":"Scott C.","non-dropping-particle":"","parse-names":false,"suffix":""},{"dropping-particle":"","family":"Kalkstein","given":"Adam J.","non-dropping-particle":"","parse-names":false,"suffix":""},{"dropping-particle":"","family":"Kalkstein","given":"Laurence S.","non-dropping-particle":"","parse-names":false,"suffix":""}],"container-title":"Natural Hazards","id":"ITEM-3","issue":"1","issued":{"date-parts":[["2009"]]},"page":"145-160","title":"Trends in heat-related mortality in the United States, 1975-2004","type":"article-journal","volume":"50"},"uris":["http://www.mendeley.com/documents/?uuid=eb3d5076-8711-4144-af91-fba1e56f2993"]},{"id":"ITEM-4","itemData":{"DOI":"10.1289/ehp.1307392","ISBN":"00916765","ISSN":"15529924","PMID":"24780880","abstract":"BACKGROUND: In a changing climate, increasing temperatures are anticipated to have profound health impacts. These impacts could be mitigated if individuals and communities adapt to changing exposures; however, little is known about the extent to which the population may be adapting.\\n\\nOBJECTIVE: We investigated the hypothesis that if adaptation is occurring, then heat-related mortality would be decreasing over time.\\n\\nMETHODS: We used a national database of daily weather, air pollution, and age-stratified mortality rates for 105 U.S. cities (covering 106 million people) during the summers of 1987-2005. Time-varying coefficient regression models and Bayesian hierarchical models were used to estimate city-specific, regional, and national temporal trends in heat-related mortality and to identify factors that might explain variation across cities.\\n\\nRESULTS: On average across cities, the number of deaths (per 1,000 deaths) attributable to each 10°F increase in same-day temperature decreased from 51 [95% posterior interval (PI): 42, 61] in 1987 to 19 (95% PI: 12, 27) in 2005. This decline was largest among those ≥ 75 years of age, in northern regions, and in cities with cooler climates. Although central air conditioning (AC) prevalence has increased, we did not find statistically significant evidence of larger temporal declines among cities with larger increases in AC prevalence.\\n\\nCONCLUSIONS: The population has become more resilient to heat over time. Yet even with this increased resilience, substantial risks of heat-related mortality remain. Based on 2005 estimates, an increase in average temperatures by 5°F (central climate projection) would lead to an additional 1,907 deaths per summer across all cities.","author":[{"dropping-particle":"","family":"Bobb","given":"Jennifer F.","non-dropping-particle":"","parse-names":false,"suffix":""},{"dropping-particle":"","family":"Peng","given":"Roger D.","non-dropping-particle":"","parse-names":false,"suffix":""},{"dropping-particle":"","family":"Bell","given":"Michelle L.","non-dropping-particle":"","parse-names":false,"suffix":""},{"dropping-particle":"","family":"Dominici","given":"Francesca","non-dropping-particle":"","parse-names":false,"suffix":""}],"container-title":"Environmental Health Perspectives","id":"ITEM-4","issue":"8","issued":{"date-parts":[["2014"]]},"page":"811-816","title":"Heat-related mortality and adaptation to heat in the United States","type":"article-journal","volume":"122"},"uris":["http://www.mendeley.com/documents/?uuid=c9f7dbd2-00af-408a-a3fa-10494a700366"]}],"mendeley":{"formattedCitation":"&lt;sup&gt;40–43&lt;/sup&gt;","plainTextFormattedCitation":"40–43","previouslyFormattedCitation":"&lt;sup&gt;39–42&lt;/sup&gt;"},"properties":{"noteIndex":0},"schema":"https://github.com/citation-style-language/schema/raw/master/csl-citation.json"}</w:instrText>
+        <w:instrText>ADDIN CSL_CITATION {"citationItems":[{"id":"ITEM-1","itemData":{"DOI":"10.1001/jama.1997.03550120072036","ISSN":"0098-7484","author":[{"dropping-particle":"","family":"Seretakis","given":"Dimitrios","non-dropping-particle":"","parse-names":false,"suffix":""}],"container-title":"JAMA: The Journal of the American Medical Association","id":"ITEM-1","issue":"12","issued":{"date-parts":[["1997"]]},"page":"1012","title":"Changing Seasonality of Mortality From Coronary Heart Disease","type":"article-journal","volume":"278"},"uris":["http://www.mendeley.com/documents/?uuid=f8f1d39a-cba5-4b07-8183-8e346932439a"]},{"id":"ITEM-2","itemData":{"DOI":"10.1093/aje/kwj147","ISBN":"0002-9262 (Print) 0002-9262 (Linking)","ISSN":"00029262","PMID":"16624968","abstract":"The degree to which population vulnerability to outdoor temperature is reduced by improvements in infrastructure, technology, and general health has an important bearing on what realistically can be expected with future changes in climate. Using autoregressive Poisson models with adjustment for season, the authors analyzed weekly mortality in London, United Kingdom, during four periods (1900-1910, 1927-1937, 1954-1964, and 1986-1996) to quantify changing vulnerability to seasonal and temperature-related mortality throughout the 20th century. Mortality patterns showed an epidemiologic transition over the century from high childhood mortality to low childhood mortality and towards a predominance of chronic disease mortality in later periods. The ratio of winter deaths to nonwinter deaths was 1.24 (95% confidence interval (CI): 1.16, 1.34) in 1900-1910, 1.54 (95% CI: 1.42, 1.68) in 1927-1937, 1.48 (95% CI: 1.35, 1.64) in 1954-1964, and 1.22 (95% CI: 1.13, 1.31) in 1986-1996. The temperature-mortality gradient for cold deaths diminished progressively: The increase in mortality per 1 degree C drop below 15 degrees C was 2.52% (95% CI: 2.00, 3.03), 2.34% (95% CI: 1.72, 2.96), 1.64% (1.10, 2.19), and 1.17% (95% CI: 0.88, 1.45), respectively, in the four periods. Corresponding population attributable fractions were 12.5%, 11.2%, 8.7%, and 5.4%. Heat deaths also diminished over the century. There was a progressive reduction in temperature-related deaths over the 20th century, despite an aging population. This trend is likely to reflect improvements in social, environmental, behavioral, and health-care factors and has implications for the assessment of future burdens of heat and cold mortality.","author":[{"dropping-particle":"","family":"Carson","given":"Claire","non-dropping-particle":"","parse-names":false,"suffix":""},{"dropping-particle":"","family":"Hajat","given":"Shakoor","non-dropping-particle":"","parse-names":false,"suffix":""},{"dropping-particle":"","family":"Armstrong","given":"Ben","non-dropping-particle":"","parse-names":false,"suffix":""},{"dropping-particle":"","family":"Wilkinson","given":"Paul","non-dropping-particle":"","parse-names":false,"suffix":""}],"container-title":"American Journal of Epidemiology","id":"ITEM-2","issue":"1","issued":{"date-parts":[["2006"]]},"page":"77-84","title":"Declining vulnerability to temperature-related mortality in London over the 20th century","type":"article-journal","volume":"164"},"uris":["http://www.mendeley.com/documents/?uuid=c909b360-8d2b-4aac-a03d-eb05b74619ee"]},{"id":"ITEM-3","itemData":{"DOI":"10.1007/s11069-008-9327-2","ISBN":"0921-030X","ISSN":"0921030X","PMID":"282","abstract":"This study addresses the long-term trends in heat-related mortality across 29 US metropolitan areas from 1975 to 2004 to discern the spatial patterns and temporal trends in heat vulnerability. Mortality data have been standardized to account for population trends, and seasonal and interannual variability. On days when a city experienced an “oppressive” air mass, mean anomalous mortality was calculated, along with the likelihood that oppressive days led to a mortality response at least one standard deviation above the baseline value. Results show a general decline in heat-related mortality from the 1970s to 1990s, after which the decline seems to have abated. The likelihood of oppressive days leading to significant increases in mortality has shown less of a decline. The number of oppressive days has stayed the same or increased at most metropolitan areas. With US homes near saturation in terms of air-conditioning availability, an aging population is still significantly vulnerable to heat events.","author":[{"dropping-particle":"","family":"Sheridan","given":"Scott C.","non-dropping-particle":"","parse-names":false,"suffix":""},{"dropping-particle":"","family":"Kalkstein","given":"Adam J.","non-dropping-particle":"","parse-names":false,"suffix":""},{"dropping-particle":"","family":"Kalkstein","given":"Laurence S.","non-dropping-particle":"","parse-names":false,"suffix":""}],"container-title":"Natural Hazards","id":"ITEM-3","issue":"1","issued":{"date-parts":[["2009"]]},"page":"145-160","title":"Trends in heat-related mortality in the United States, 1975-2004","type":"article-journal","volume":"50"},"uris":["http://www.mendeley.com/documents/?uuid=eb3d5076-8711-4144-af91-fba1e56f2993"]},{"id":"ITEM-4","itemData":{"DOI":"10.1289/ehp.1307392","ISBN":"00916765","ISSN":"15529924","PMID":"24780880","abstract":"BACKGROUND: In a changing climate, increasing temperatures are anticipated to have profound health impacts. These impacts could be mitigated if individuals and communities adapt to changing exposures; however, little is known about the extent to which the population may be adapting.\\n\\nOBJECTIVE: We investigated the hypothesis that if adaptation is occurring, then heat-related mortality would be decreasing over time.\\n\\nMETHODS: We used a national database of daily weather, air pollution, and age-stratified mortality rates for 105 U.S. cities (covering 106 million people) during the summers of 1987-2005. Time-varying coefficient regression models and Bayesian hierarchical models were used to estimate city-specific, regional, and national temporal trends in heat-related mortality and to identify factors that might explain variation across cities.\\n\\nRESULTS: On average across cities, the number of deaths (per 1,000 deaths) attributable to each 10°F increase in same-day temperature decreased from 51 [95% posterior interval (PI): 42, 61] in 1987 to 19 (95% PI: 12, 27) in 2005. This decline was largest among those ≥ 75 years of age, in northern regions, and in cities with cooler climates. Although central air conditioning (AC) prevalence has increased, we did not find statistically significant evidence of larger temporal declines among cities with larger increases in AC prevalence.\\n\\nCONCLUSIONS: The population has become more resilient to heat over time. Yet even with this increased resilience, substantial risks of heat-related mortality remain. Based on 2005 estimates, an increase in average temperatures by 5°F (central climate projection) would lead to an additional 1,907 deaths per summer across all cities.","author":[{"dropping-particle":"","family":"Bobb","given":"Jennifer F.","non-dropping-particle":"","parse-names":false,"suffix":""},{"dropping-particle":"","family":"Peng","given":"Roger D.","non-dropping-particle":"","parse-names":false,"suffix":""},{"dropping-particle":"","family":"Bell","given":"Michelle L.","non-dropping-particle":"","parse-names":false,"suffix":""},{"dropping-particle":"","family":"Dominici","given":"Francesca","non-dropping-particle":"","parse-names":false,"suffix":""}],"container-title":"Environmental Health Perspectives","id":"ITEM-4","issue":"8","issued":{"date-parts":[["2014"]]},"page":"811-816","title":"Heat-related mortality and adaptation to heat in the United States","type":"article-journal","volume":"122"},"uris":["http://www.mendeley.com/documents/?uuid=c9f7dbd2-00af-408a-a3fa-10494a700366"]}],"mendeley":{"formattedCitation":"&lt;sup&gt;42–45&lt;/sup&gt;","plainTextFormattedCitation":"42–45","previouslyFormattedCitation":"&lt;sup&gt;41–44&lt;/sup&gt;"},"properties":{"noteIndex":0},"schema":"https://github.com/citation-style-language/schema/raw/master/csl-citation.json"}</w:instrText>
       </w:r>
       <w:r>
         <w:rPr>
@@ -7947,7 +8263,7 @@
           <w:szCs w:val="24"/>
           <w:vertAlign w:val="superscript"/>
         </w:rPr>
-        <w:t>40–43</w:t>
+        <w:t>42–45</w:t>
       </w:r>
       <w:r>
         <w:rPr>
@@ -7972,7 +8288,7 @@
       <w:pPr>
         <w:pStyle w:val="Heading2"/>
       </w:pPr>
-      <w:bookmarkStart w:id="10" w:name="_Toc534793687"/>
+      <w:bookmarkStart w:id="10" w:name="_Toc534795796"/>
       <w:r>
         <w:t xml:space="preserve">Modelling </w:t>
       </w:r>
@@ -8126,7 +8442,7 @@
           <w:sz w:val="24"/>
           <w:szCs w:val="24"/>
         </w:rPr>
-        <w:instrText>ADDIN CSL_CITATION {"citationItems":[{"id":"ITEM-1","itemData":{"DOI":"10.1007/978-3-319-64820-0","ISBN":"9783319648187","author":[{"dropping-particle":"","family":"Rau","given":"Roland","non-dropping-particle":"","parse-names":false,"suffix":""},{"dropping-particle":"","family":"Bohk-Ewald","given":"Christina","non-dropping-particle":"","parse-names":false,"suffix":""},{"dropping-particle":"","family":"Muszyńska","given":"Magdalena M","non-dropping-particle":"","parse-names":false,"suffix":""},{"dropping-particle":"","family":"Vaupel","given":"James W","non-dropping-particle":"","parse-names":false,"suffix":""}],"id":"ITEM-1","issued":{"date-parts":[["2018"]]},"title":"Visualizing Mortality Dynamics in the Lexis Diagram","type":"book"},"uris":["http://www.mendeley.com/documents/?uuid=e0c81d53-6ad6-40c1-935d-e122c89bb8f6"]},{"id":"ITEM-2","itemData":{"DOI":"10.1007/978-3-540-44902-7","ISBN":"3540449027","PMID":"14535918","abstract":"Seasonal fluctuations in mortality are a persistent phenomenon across populations. In Western countries of the Northern hemisphere, mortality is typically larger in winter than in summer which is attributed to the detrimental effects of cold to health. This does, however, not explain why in colder countries the differences between winter and summer mortality are smaller than in countries with warm or moderate climate. This book, therefore, investigates whether sociodemographic and socioeconomic factors play a role as important for seasonal mortality as they do for mortality in general. Using modern statistical methods, the book shows, for example for the United States, that the fluctuations between winter and summer mortality are smaller the more years someone has spent in school.","author":[{"dropping-particle":"","family":"Rau","given":"Roland","non-dropping-particle":"","parse-names":false,"suffix":""}],"container-title":"Wirtschafts- und Sozialwissenschaftlichen Fakultät","id":"ITEM-2","issued":{"date-parts":[["2004"]]},"page":"361","title":"Seasonality in Human Mortality.  A Demographic Approach","type":"article-journal","volume":"PhD"},"uris":["http://www.mendeley.com/documents/?uuid=735ffa52-a2fc-4bed-ab59-d84289752b70"]}],"mendeley":{"formattedCitation":"&lt;sup&gt;44,45&lt;/sup&gt;","plainTextFormattedCitation":"44,45","previouslyFormattedCitation":"&lt;sup&gt;43,44&lt;/sup&gt;"},"properties":{"noteIndex":0},"schema":"https://github.com/citation-style-language/schema/raw/master/csl-citation.json"}</w:instrText>
+        <w:instrText>ADDIN CSL_CITATION {"citationItems":[{"id":"ITEM-1","itemData":{"DOI":"10.1007/978-3-319-64820-0","ISBN":"9783319648187","author":[{"dropping-particle":"","family":"Rau","given":"Roland","non-dropping-particle":"","parse-names":false,"suffix":""},{"dropping-particle":"","family":"Bohk-Ewald","given":"Christina","non-dropping-particle":"","parse-names":false,"suffix":""},{"dropping-particle":"","family":"Muszyńska","given":"Magdalena M","non-dropping-particle":"","parse-names":false,"suffix":""},{"dropping-particle":"","family":"Vaupel","given":"James W","non-dropping-particle":"","parse-names":false,"suffix":""}],"id":"ITEM-1","issued":{"date-parts":[["2018"]]},"title":"Visualizing Mortality Dynamics in the Lexis Diagram","type":"book"},"uris":["http://www.mendeley.com/documents/?uuid=e0c81d53-6ad6-40c1-935d-e122c89bb8f6"]},{"id":"ITEM-2","itemData":{"DOI":"10.1007/978-3-540-44902-7","ISBN":"3540449027","PMID":"14535918","abstract":"Seasonal fluctuations in mortality are a persistent phenomenon across populations. In Western countries of the Northern hemisphere, mortality is typically larger in winter than in summer which is attributed to the detrimental effects of cold to health. This does, however, not explain why in colder countries the differences between winter and summer mortality are smaller than in countries with warm or moderate climate. This book, therefore, investigates whether sociodemographic and socioeconomic factors play a role as important for seasonal mortality as they do for mortality in general. Using modern statistical methods, the book shows, for example for the United States, that the fluctuations between winter and summer mortality are smaller the more years someone has spent in school.","author":[{"dropping-particle":"","family":"Rau","given":"Roland","non-dropping-particle":"","parse-names":false,"suffix":""}],"container-title":"Wirtschafts- und Sozialwissenschaftlichen Fakultät","id":"ITEM-2","issued":{"date-parts":[["2004"]]},"page":"361","title":"Seasonality in Human Mortality.  A Demographic Approach","type":"article-journal","volume":"PhD"},"uris":["http://www.mendeley.com/documents/?uuid=735ffa52-a2fc-4bed-ab59-d84289752b70"]}],"mendeley":{"formattedCitation":"&lt;sup&gt;46,47&lt;/sup&gt;","plainTextFormattedCitation":"46,47","previouslyFormattedCitation":"&lt;sup&gt;45,46&lt;/sup&gt;"},"properties":{"noteIndex":0},"schema":"https://github.com/citation-style-language/schema/raw/master/csl-citation.json"}</w:instrText>
       </w:r>
       <w:r>
         <w:rPr>
@@ -8146,7 +8462,7 @@
           <w:szCs w:val="24"/>
           <w:vertAlign w:val="superscript"/>
         </w:rPr>
-        <w:t>44,45</w:t>
+        <w:t>46,47</w:t>
       </w:r>
       <w:r>
         <w:rPr>
@@ -8194,6 +8510,7 @@
           <w:sz w:val="24"/>
           <w:szCs w:val="24"/>
         </w:rPr>
+        <w:lastRenderedPageBreak/>
         <w:tab/>
       </w:r>
       <w:r>
@@ -8409,7 +8726,7 @@
           <w:szCs w:val="24"/>
           <w:lang w:val="en-US"/>
         </w:rPr>
-        <w:instrText>ADDIN CSL_CITATION {"citationItems":[{"id":"ITEM-1","itemData":{"DOI":"10.1111/j.1467-9868.2008.00700.x","ISBN":"1369-7412","ISSN":"13697412","abstract":"Structured additive regression models are perhaps the most commonly used class of models in statistical applications. It includes, among others, (generalized) linear models, (gener- alized) additive models, smoothing spline models, state space models, semiparametric regres- sion, spatial and spatiotemporal models, log-Gaussian Cox processes and geostatistical and geoadditive models.We consider approximate Bayesian inference in a popular subset of struc- tured additive regression models, latent Gaussian models, where the latent field is Gaussian, controlled by a few hyperparameters and with non-Gaussian response variables.The posterior marginals are not available in closed form owing to the non-Gaussian response variables. For such models, Markov chain Monte Carlo methods can be implemented, but they are not without problems, in terms of both convergence and computational time. In some practical applications, the extent of these problems is such that Markov chain Monte Carlo sampling is simply not an appropriate tool for routine analysis.We show that, by using an integrated nested Laplace approximation and its simplified version, we can directly compute very accurate approximations to the posterior marginals. The main benefit of these approximations is computational: where Markov chain Monte Carlo algorithms need hours or days to run, our approximations provide more precise estimates in seconds or minutes. Another advantage with our approach is its gen- erality, which makes it possible to performBayesian analysis in an automatic, streamlined way, and to compute model comparison criteria and various predictive measures so that models can be compared and the model under study can be challenged.","author":[{"dropping-particle":"","family":"Rue","given":"Håvard","non-dropping-particle":"","parse-names":false,"suffix":""},{"dropping-particle":"","family":"Martino","given":"Sara","non-dropping-particle":"","parse-names":false,"suffix":""},{"dropping-particle":"","family":"Chopin","given":"Nicolas","non-dropping-particle":"","parse-names":false,"suffix":""}],"container-title":"Journal of the Royal Statistical Society. Series B: Statistical Methodology","id":"ITEM-1","issued":{"date-parts":[["2009"]]},"title":"Approximate Bayesian inference for latent Gaussian models by using integrated nested Laplace approximations","type":"article-journal"},"uris":["http://www.mendeley.com/documents/?uuid=38315d34-f9e8-431f-bfbd-d5817e14363b"]}],"mendeley":{"formattedCitation":"&lt;sup&gt;46&lt;/sup&gt;","plainTextFormattedCitation":"46","previouslyFormattedCitation":"&lt;sup&gt;45&lt;/sup&gt;"},"properties":{"noteIndex":0},"schema":"https://github.com/citation-style-language/schema/raw/master/csl-citation.json"}</w:instrText>
+        <w:instrText>ADDIN CSL_CITATION {"citationItems":[{"id":"ITEM-1","itemData":{"DOI":"10.1111/j.1467-9868.2008.00700.x","ISBN":"1369-7412","ISSN":"13697412","abstract":"Structured additive regression models are perhaps the most commonly used class of models in statistical applications. It includes, among others, (generalized) linear models, (gener- alized) additive models, smoothing spline models, state space models, semiparametric regres- sion, spatial and spatiotemporal models, log-Gaussian Cox processes and geostatistical and geoadditive models.We consider approximate Bayesian inference in a popular subset of struc- tured additive regression models, latent Gaussian models, where the latent field is Gaussian, controlled by a few hyperparameters and with non-Gaussian response variables.The posterior marginals are not available in closed form owing to the non-Gaussian response variables. For such models, Markov chain Monte Carlo methods can be implemented, but they are not without problems, in terms of both convergence and computational time. In some practical applications, the extent of these problems is such that Markov chain Monte Carlo sampling is simply not an appropriate tool for routine analysis.We show that, by using an integrated nested Laplace approximation and its simplified version, we can directly compute very accurate approximations to the posterior marginals. The main benefit of these approximations is computational: where Markov chain Monte Carlo algorithms need hours or days to run, our approximations provide more precise estimates in seconds or minutes. Another advantage with our approach is its gen- erality, which makes it possible to performBayesian analysis in an automatic, streamlined way, and to compute model comparison criteria and various predictive measures so that models can be compared and the model under study can be challenged.","author":[{"dropping-particle":"","family":"Rue","given":"Håvard","non-dropping-particle":"","parse-names":false,"suffix":""},{"dropping-particle":"","family":"Martino","given":"Sara","non-dropping-particle":"","parse-names":false,"suffix":""},{"dropping-particle":"","family":"Chopin","given":"Nicolas","non-dropping-particle":"","parse-names":false,"suffix":""}],"container-title":"Journal of the Royal Statistical Society. Series B: Statistical Methodology","id":"ITEM-1","issued":{"date-parts":[["2009"]]},"title":"Approximate Bayesian inference for latent Gaussian models by using integrated nested Laplace approximations","type":"article-journal"},"uris":["http://www.mendeley.com/documents/?uuid=38315d34-f9e8-431f-bfbd-d5817e14363b"]}],"mendeley":{"formattedCitation":"&lt;sup&gt;48&lt;/sup&gt;","plainTextFormattedCitation":"48","previouslyFormattedCitation":"&lt;sup&gt;47&lt;/sup&gt;"},"properties":{"noteIndex":0},"schema":"https://github.com/citation-style-language/schema/raw/master/csl-citation.json"}</w:instrText>
       </w:r>
       <w:r>
         <w:rPr>
@@ -8431,7 +8748,7 @@
           <w:vertAlign w:val="superscript"/>
           <w:lang w:val="en-US"/>
         </w:rPr>
-        <w:t>46</w:t>
+        <w:t>48</w:t>
       </w:r>
       <w:r>
         <w:rPr>
@@ -8458,7 +8775,7 @@
       <w:pPr>
         <w:pStyle w:val="Heading2"/>
       </w:pPr>
-      <w:bookmarkStart w:id="11" w:name="_Toc534793688"/>
+      <w:bookmarkStart w:id="11" w:name="_Toc534795797"/>
       <w:r>
         <w:t xml:space="preserve">Modelling extreme </w:t>
       </w:r>
@@ -8493,16 +8810,7 @@
           <w:sz w:val="24"/>
           <w:szCs w:val="24"/>
         </w:rPr>
-        <w:t xml:space="preserve">Extreme heat events have negative impacts on society through increased mortality (D’Ippoliti et al, 2010; Gasparrini and Armstrong, 2011), agricultural losses (Ciais et al, 2005) and damage to property and infrastructure (Kovats et al, 2014). The major European heat wave of 2003 was estimated to have caused more than 14,000 additional deaths in France and losses of over $10 billion across Europe, due to health impacts, forest fires and </w:t>
-      </w:r>
-      <w:r>
-        <w:rPr>
-          <w:rFonts w:ascii="Times New Roman" w:hAnsi="Times New Roman"/>
-          <w:sz w:val="24"/>
-          <w:szCs w:val="24"/>
-        </w:rPr>
-        <w:lastRenderedPageBreak/>
-        <w:t xml:space="preserve">damage to property, livestock and crops (García-Herrera et al, 2010). Global mean surface temperature is increasing as a result of anthropogenic emissions of greenhouse gases. Alongside global mean warming, the magnitudes of extreme heat events at individual locations around the world have increased since 1900 (Donat et al, 2013). Anthropogenic climate change was found to have increased the risk of mortality in Paris and London by 70% and 20%, respectively, during the heat wave of 2003 (Mitchell et al, 2016). Therefore, predicting future risk due to heat waves is of vital importance to society. </w:t>
+        <w:t xml:space="preserve">Extreme heat events have negative impacts on society through increased mortality (D’Ippoliti et al, 2010; Gasparrini and Armstrong, 2011), agricultural losses (Ciais et al, 2005) and damage to property and infrastructure (Kovats et al, 2014). The major European heat wave of 2003 was estimated to have caused more than 14,000 additional deaths in France and losses of over $10 billion across Europe, due to health impacts, forest fires and damage to property, livestock and crops (García-Herrera et al, 2010). Global mean surface temperature is increasing as a result of anthropogenic emissions of greenhouse gases. Alongside global mean warming, the magnitudes of extreme heat events at individual locations around the world have increased since 1900 (Donat et al, 2013). Anthropogenic climate change was found to have increased the risk of mortality in Paris and London by 70% and 20%, respectively, during the heat wave of 2003 (Mitchell et al, 2016). Therefore, predicting future risk due to heat waves is of vital importance to society. </w:t>
       </w:r>
     </w:p>
     <w:p>
@@ -8529,7 +8837,16 @@
           <w:sz w:val="24"/>
           <w:szCs w:val="24"/>
         </w:rPr>
-        <w:t>Stochastic weather generators produce long, realistic time series of weather variables that can be used for risk planning, by both commercial organisations, such as insurance companies, and public bodies. Stochastic weather models require substantially less processing power than dynamical climate models and so can be used to generate many thousands of years of synthetic weather data to allow the magnitude and frequency of extreme events to be estimated. The most basic stochastic weather generators focus only on producing time series at a single site, however, some applications require spatially correlated weather time series at multiple locations. Here, we use the Imperial College Weather Generator (IMAGE) to assess future risk of heat waves in Europe under climate change. IMAGE is a multisite, multivariate stochastic weather generator that can quickly simulate thousands of years of synthetic weather data. IMAGE has previously been shown to perform well in comparison to other multivariate, multisite weather generators and in particular has demonstrated its ability to realistically simulate climate extremes (Sparks et al, 2017).</w:t>
+        <w:t xml:space="preserve">Stochastic weather generators produce long, realistic time series of weather variables that can be used for risk planning, by both commercial organisations, such as insurance companies, and public bodies. Stochastic weather models require substantially less processing power than dynamical climate models and so can be used to generate many </w:t>
+      </w:r>
+      <w:r>
+        <w:rPr>
+          <w:rFonts w:ascii="Times New Roman" w:hAnsi="Times New Roman"/>
+          <w:sz w:val="24"/>
+          <w:szCs w:val="24"/>
+        </w:rPr>
+        <w:lastRenderedPageBreak/>
+        <w:t>thousands of years of synthetic weather data to allow the magnitude and frequency of extreme events to be estimated. The most basic stochastic weather generators focus only on producing time series at a single site, however, some applications require spatially correlated weather time series at multiple locations. Here, we use the Imperial College Weather Generator (IMAGE) to assess future risk of heat waves in Europe under climate change. IMAGE is a multisite, multivariate stochastic weather generator that can quickly simulate thousands of years of synthetic weather data. IMAGE has previously been shown to perform well in comparison to other multivariate, multisite weather generators and in particular has demonstrated its ability to realistically simulate climate extremes (Sparks et al, 2017).</w:t>
       </w:r>
     </w:p>
     <w:p/>
@@ -8537,7 +8854,7 @@
       <w:pPr>
         <w:pStyle w:val="Heading2"/>
       </w:pPr>
-      <w:bookmarkStart w:id="12" w:name="_Toc534793689"/>
+      <w:bookmarkStart w:id="12" w:name="_Toc534795798"/>
       <w:r>
         <w:t xml:space="preserve">From </w:t>
       </w:r>
@@ -8651,16 +8968,7 @@
           <w:sz w:val="24"/>
           <w:szCs w:val="24"/>
         </w:rPr>
-        <w:t xml:space="preserve">n the </w:t>
-      </w:r>
-      <w:r>
-        <w:rPr>
-          <w:rFonts w:ascii="Times New Roman" w:hAnsi="Times New Roman"/>
-          <w:sz w:val="24"/>
-          <w:szCs w:val="24"/>
-        </w:rPr>
-        <w:lastRenderedPageBreak/>
-        <w:t xml:space="preserve">context of climate change and </w:t>
+        <w:t xml:space="preserve">n the context of climate change and </w:t>
       </w:r>
       <w:r>
         <w:rPr>
@@ -8807,7 +9115,7 @@
       <w:pPr>
         <w:pStyle w:val="Heading1"/>
       </w:pPr>
-      <w:bookmarkStart w:id="13" w:name="_Toc534793690"/>
+      <w:bookmarkStart w:id="13" w:name="_Toc534795799"/>
       <w:r>
         <w:lastRenderedPageBreak/>
         <w:t>Seasonal dynamics of cause-specific mortality in the USA</w:t>
@@ -8819,7 +9127,7 @@
       <w:pPr>
         <w:pStyle w:val="Heading2"/>
       </w:pPr>
-      <w:bookmarkStart w:id="14" w:name="_Toc534793691"/>
+      <w:bookmarkStart w:id="14" w:name="_Toc534795800"/>
       <w:r>
         <w:t>Overview</w:t>
       </w:r>
@@ -8887,7 +9195,7 @@
           <w:sz w:val="24"/>
           <w:szCs w:val="24"/>
         </w:rPr>
-        <w:instrText>ADDIN CSL_CITATION {"citationItems":[{"id":"ITEM-1","itemData":{"DOI":"10.1038/nature01194","ISBN":"0028-0836","ISSN":"00280836","PMID":"12432388","abstract":"The variability of El Nin ̃o/Southern Oscillation (ENSO) during the Holocene epoch, in particular on millennial timescales, is poorly understood. Palaeoclimate studies have documented ENSO variability for selected intervals in the Holocene, but most records are either too short or insufficiently resolved to investigate variability on millennial scales 1–3 . Here we present a record of sedimentation in Laguna Pallcacocha, southern Ecuador, which is strongly influenced by ENSO variability, and covers the past 12,000 years continuously. We find that changes on a timescale of 2–8 years, which we attribute to warm ENSO events, become more frequent over the Holocene until about 1,200 years ago, and then decline towards the present. Periods of relatively high and low ENSO activity, alternating at a timescale of about 2,000 years, are superimposed on this long-term trend. We attribute the long-term trend to orbitally induced changes in insolation, and suggest internal ENSO dynamics as a possible cause of the millennial variability. However, the millennial oscil- lation will need to be confirmed in other ENSO proxy records.","author":[{"dropping-particle":"","family":"Moy","given":"Christopher M.","non-dropping-particle":"","parse-names":false,"suffix":""},{"dropping-particle":"","family":"Seltzer","given":"Geoffrey O.","non-dropping-particle":"","parse-names":false,"suffix":""},{"dropping-particle":"","family":"Rodbell","given":"Donald T.","non-dropping-particle":"","parse-names":false,"suffix":""},{"dropping-particle":"","family":"Anderson","given":"David M.","non-dropping-particle":"","parse-names":false,"suffix":""}],"container-title":"Nature","id":"ITEM-1","issue":"6912","issued":{"date-parts":[["2002"]]},"page":"162-165","title":"Variability of El Niño/Southern Oscillation activity at millennial timescales during the Holocene epoch","type":"article-journal","volume":"420"},"uris":["http://www.mendeley.com/documents/?uuid=7d5ba32f-935d-46a0-82d2-3b510f617cdd"]}],"mendeley":{"formattedCitation":"&lt;sup&gt;47&lt;/sup&gt;","plainTextFormattedCitation":"47","previouslyFormattedCitation":"&lt;sup&gt;46&lt;/sup&gt;"},"properties":{"noteIndex":0},"schema":"https://github.com/citation-style-language/schema/raw/master/csl-citation.json"}</w:instrText>
+        <w:instrText>ADDIN CSL_CITATION {"citationItems":[{"id":"ITEM-1","itemData":{"DOI":"10.1038/nature01194","ISBN":"0028-0836","ISSN":"00280836","PMID":"12432388","abstract":"The variability of El Nin ̃o/Southern Oscillation (ENSO) during the Holocene epoch, in particular on millennial timescales, is poorly understood. Palaeoclimate studies have documented ENSO variability for selected intervals in the Holocene, but most records are either too short or insufficiently resolved to investigate variability on millennial scales 1–3 . Here we present a record of sedimentation in Laguna Pallcacocha, southern Ecuador, which is strongly influenced by ENSO variability, and covers the past 12,000 years continuously. We find that changes on a timescale of 2–8 years, which we attribute to warm ENSO events, become more frequent over the Holocene until about 1,200 years ago, and then decline towards the present. Periods of relatively high and low ENSO activity, alternating at a timescale of about 2,000 years, are superimposed on this long-term trend. We attribute the long-term trend to orbitally induced changes in insolation, and suggest internal ENSO dynamics as a possible cause of the millennial variability. However, the millennial oscil- lation will need to be confirmed in other ENSO proxy records.","author":[{"dropping-particle":"","family":"Moy","given":"Christopher M.","non-dropping-particle":"","parse-names":false,"suffix":""},{"dropping-particle":"","family":"Seltzer","given":"Geoffrey O.","non-dropping-particle":"","parse-names":false,"suffix":""},{"dropping-particle":"","family":"Rodbell","given":"Donald T.","non-dropping-particle":"","parse-names":false,"suffix":""},{"dropping-particle":"","family":"Anderson","given":"David M.","non-dropping-particle":"","parse-names":false,"suffix":""}],"container-title":"Nature","id":"ITEM-1","issue":"6912","issued":{"date-parts":[["2002"]]},"page":"162-165","title":"Variability of El Niño/Southern Oscillation activity at millennial timescales during the Holocene epoch","type":"article-journal","volume":"420"},"uris":["http://www.mendeley.com/documents/?uuid=7d5ba32f-935d-46a0-82d2-3b510f617cdd"]}],"mendeley":{"formattedCitation":"&lt;sup&gt;49&lt;/sup&gt;","plainTextFormattedCitation":"49","previouslyFormattedCitation":"&lt;sup&gt;48&lt;/sup&gt;"},"properties":{"noteIndex":0},"schema":"https://github.com/citation-style-language/schema/raw/master/csl-citation.json"}</w:instrText>
       </w:r>
       <w:r>
         <w:rPr>
@@ -8907,7 +9215,7 @@
           <w:szCs w:val="24"/>
           <w:vertAlign w:val="superscript"/>
         </w:rPr>
-        <w:t>47</w:t>
+        <w:t>49</w:t>
       </w:r>
       <w:r>
         <w:rPr>
@@ -8943,7 +9251,7 @@
           <w:sz w:val="24"/>
           <w:szCs w:val="24"/>
         </w:rPr>
-        <w:instrText>ADDIN CSL_CITATION {"citationItems":[{"id":"ITEM-1","itemData":{"DOI":"10.1038/414716a","ISBN":"0028-0836","ISSN":"00280836","PMID":"11742391","abstract":"Spatio-temporal travelling waves are striking manifestations of predator-prey and host-parasite dynamics. However, few systems are well enough documented both to detect repeated waves and to explain their interaction with spatio-temporal variations in population structure and demography. Here, we demonstrate recurrent epidemic travelling waves in an exhaustive spatio-temporal data set for measles in England and Wales. We use wavelet phase analysis, which allows for dynamical non-stationarity--a complication in interpreting spatio-temporal patterns in these and many other ecological time series. In the pre-vaccination era, conspicuous hierarchical waves of infection moved regionally from large cities to small towns; the introduction of measles vaccination restricted but did not eliminate this hierarchical contagion. A mechanistic stochastic model suggests a dynamical explanation for the waves-spread via infective 'sparks' from large 'core' cities to smaller 'satellite' towns. Thus, the spatial hierarchy of host population structure is a prerequisite for these infection waves.","author":[{"dropping-particle":"","family":"Grenfell","given":"B. T.","non-dropping-particle":"","parse-names":false,"suffix":""},{"dropping-particle":"","family":"Bjørnstad","given":"O. N.","non-dropping-particle":"","parse-names":false,"suffix":""},{"dropping-particle":"","family":"Kappey","given":"J.","non-dropping-particle":"","parse-names":false,"suffix":""}],"container-title":"Nature","id":"ITEM-1","issue":"6865","issued":{"date-parts":[["2001"]]},"page":"716-723","title":"Travelling waves and spatial hierarchies in measles epidemics","type":"article-journal","volume":"414"},"uris":["http://www.mendeley.com/documents/?uuid=a83e09d1-1d49-4349-ba0e-7126e1caba90"]}],"mendeley":{"formattedCitation":"&lt;sup&gt;48&lt;/sup&gt;","plainTextFormattedCitation":"48","previouslyFormattedCitation":"&lt;sup&gt;47&lt;/sup&gt;"},"properties":{"noteIndex":0},"schema":"https://github.com/citation-style-language/schema/raw/master/csl-citation.json"}</w:instrText>
+        <w:instrText>ADDIN CSL_CITATION {"citationItems":[{"id":"ITEM-1","itemData":{"DOI":"10.1038/414716a","ISBN":"0028-0836","ISSN":"00280836","PMID":"11742391","abstract":"Spatio-temporal travelling waves are striking manifestations of predator-prey and host-parasite dynamics. However, few systems are well enough documented both to detect repeated waves and to explain their interaction with spatio-temporal variations in population structure and demography. Here, we demonstrate recurrent epidemic travelling waves in an exhaustive spatio-temporal data set for measles in England and Wales. We use wavelet phase analysis, which allows for dynamical non-stationarity--a complication in interpreting spatio-temporal patterns in these and many other ecological time series. In the pre-vaccination era, conspicuous hierarchical waves of infection moved regionally from large cities to small towns; the introduction of measles vaccination restricted but did not eliminate this hierarchical contagion. A mechanistic stochastic model suggests a dynamical explanation for the waves-spread via infective 'sparks' from large 'core' cities to smaller 'satellite' towns. Thus, the spatial hierarchy of host population structure is a prerequisite for these infection waves.","author":[{"dropping-particle":"","family":"Grenfell","given":"B. T.","non-dropping-particle":"","parse-names":false,"suffix":""},{"dropping-particle":"","family":"Bjørnstad","given":"O. N.","non-dropping-particle":"","parse-names":false,"suffix":""},{"dropping-particle":"","family":"Kappey","given":"J.","non-dropping-particle":"","parse-names":false,"suffix":""}],"container-title":"Nature","id":"ITEM-1","issue":"6865","issued":{"date-parts":[["2001"]]},"page":"716-723","title":"Travelling waves and spatial hierarchies in measles epidemics","type":"article-journal","volume":"414"},"uris":["http://www.mendeley.com/documents/?uuid=a83e09d1-1d49-4349-ba0e-7126e1caba90"]}],"mendeley":{"formattedCitation":"&lt;sup&gt;50&lt;/sup&gt;","plainTextFormattedCitation":"50","previouslyFormattedCitation":"&lt;sup&gt;49&lt;/sup&gt;"},"properties":{"noteIndex":0},"schema":"https://github.com/citation-style-language/schema/raw/master/csl-citation.json"}</w:instrText>
       </w:r>
       <w:r>
         <w:rPr>
@@ -8963,7 +9271,7 @@
           <w:szCs w:val="24"/>
           <w:vertAlign w:val="superscript"/>
         </w:rPr>
-        <w:t>48</w:t>
+        <w:t>50</w:t>
       </w:r>
       <w:r>
         <w:rPr>
@@ -9008,7 +9316,7 @@
       <w:pPr>
         <w:pStyle w:val="Heading1"/>
       </w:pPr>
-      <w:bookmarkStart w:id="15" w:name="_Toc534793692"/>
+      <w:bookmarkStart w:id="15" w:name="_Toc534795801"/>
       <w:r>
         <w:lastRenderedPageBreak/>
         <w:t>A national analysis of a</w:t>
@@ -9029,7 +9337,7 @@
       <w:pPr>
         <w:pStyle w:val="Heading2"/>
       </w:pPr>
-      <w:bookmarkStart w:id="16" w:name="_Toc534793693"/>
+      <w:bookmarkStart w:id="16" w:name="_Toc534795802"/>
       <w:r>
         <w:t>Overview</w:t>
       </w:r>
@@ -9085,7 +9393,7 @@
       <w:pPr>
         <w:pStyle w:val="Heading1"/>
       </w:pPr>
-      <w:bookmarkStart w:id="17" w:name="_Toc534793694"/>
+      <w:bookmarkStart w:id="17" w:name="_Toc534795803"/>
       <w:r>
         <w:lastRenderedPageBreak/>
         <w:t>A national analysis of anomalous temperature and mortality from broad causes of death in the USA</w:t>
@@ -9097,7 +9405,7 @@
       <w:pPr>
         <w:pStyle w:val="Heading2"/>
       </w:pPr>
-      <w:bookmarkStart w:id="18" w:name="_Toc534793695"/>
+      <w:bookmarkStart w:id="18" w:name="_Toc534795804"/>
       <w:r>
         <w:t>Overview</w:t>
       </w:r>
@@ -9121,7 +9429,7 @@
       <w:pPr>
         <w:pStyle w:val="Heading2"/>
       </w:pPr>
-      <w:bookmarkStart w:id="19" w:name="_Toc534793696"/>
+      <w:bookmarkStart w:id="19" w:name="_Toc534795805"/>
       <w:r>
         <w:lastRenderedPageBreak/>
         <w:t>Vulnerability of</w:t>
@@ -10437,7 +10745,7 @@
           <w:sz w:val="24"/>
         </w:rPr>
         <w:tab/>
-        <w:t xml:space="preserve">Carmona R, Díaz J, Mirón IJ, Ortiz C, Luna MY, Linares C. Mortality attributable to extreme temperatures in Spain: A comparative analysis by city. </w:t>
+        <w:t xml:space="preserve">WMO. Guidelines on the Defintion and Monitoring of Extreme Weather and Climate Events. </w:t>
       </w:r>
       <w:r>
         <w:rPr>
@@ -10447,15 +10755,15 @@
           <w:noProof/>
           <w:sz w:val="24"/>
         </w:rPr>
-        <w:t>Environ Int</w:t>
-      </w:r>
-      <w:r>
-        <w:rPr>
-          <w:rFonts w:ascii="Times New Roman" w:eastAsia="Times New Roman" w:hAnsi="Times New Roman"/>
-          <w:noProof/>
-          <w:sz w:val="24"/>
-        </w:rPr>
-        <w:t xml:space="preserve"> 2016. DOI:10.1016/j.envint.2016.02.018.</w:t>
+        <w:t>Task Team Defin Extrem Weather Clim Events</w:t>
+      </w:r>
+      <w:r>
+        <w:rPr>
+          <w:rFonts w:ascii="Times New Roman" w:eastAsia="Times New Roman" w:hAnsi="Times New Roman"/>
+          <w:noProof/>
+          <w:sz w:val="24"/>
+        </w:rPr>
+        <w:t xml:space="preserve"> 2016; : 62.</w:t>
       </w:r>
     </w:p>
     <w:p>
@@ -10487,7 +10795,7 @@
           <w:sz w:val="24"/>
         </w:rPr>
         <w:tab/>
-        <w:t xml:space="preserve">Le Tertre A, Lefranc AA, Eilstein D, </w:t>
+        <w:t xml:space="preserve">Gasparrini A, Armstrong B. The impact of heat waves on mortality. </w:t>
       </w:r>
       <w:r>
         <w:rPr>
@@ -10497,51 +10805,15 @@
           <w:noProof/>
           <w:sz w:val="24"/>
         </w:rPr>
-        <w:t>et al.</w:t>
-      </w:r>
-      <w:r>
-        <w:rPr>
-          <w:rFonts w:ascii="Times New Roman" w:eastAsia="Times New Roman" w:hAnsi="Times New Roman"/>
-          <w:noProof/>
-          <w:sz w:val="24"/>
-        </w:rPr>
-        <w:t xml:space="preserve"> Impact of the 2003 Heatwave on All-Cause Mortality in 9 French Cities. </w:t>
-      </w:r>
-      <w:r>
-        <w:rPr>
-          <w:rFonts w:ascii="Times New Roman" w:eastAsia="Times New Roman" w:hAnsi="Times New Roman"/>
-          <w:i/>
-          <w:iCs/>
-          <w:noProof/>
-          <w:sz w:val="24"/>
-        </w:rPr>
-        <w:t>Epidemiology</w:t>
-      </w:r>
-      <w:r>
-        <w:rPr>
-          <w:rFonts w:ascii="Times New Roman" w:eastAsia="Times New Roman" w:hAnsi="Times New Roman"/>
-          <w:noProof/>
-          <w:sz w:val="24"/>
-        </w:rPr>
-        <w:t xml:space="preserve"> 2006; </w:t>
-      </w:r>
-      <w:r>
-        <w:rPr>
-          <w:rFonts w:ascii="Times New Roman" w:eastAsia="Times New Roman" w:hAnsi="Times New Roman"/>
-          <w:b/>
-          <w:bCs/>
-          <w:noProof/>
-          <w:sz w:val="24"/>
-        </w:rPr>
-        <w:t>17</w:t>
-      </w:r>
-      <w:r>
-        <w:rPr>
-          <w:rFonts w:ascii="Times New Roman" w:eastAsia="Times New Roman" w:hAnsi="Times New Roman"/>
-          <w:noProof/>
-          <w:sz w:val="24"/>
-        </w:rPr>
-        <w:t>: 75–9.</w:t>
+        <w:t>Epidemiol</w:t>
+      </w:r>
+      <w:r>
+        <w:rPr>
+          <w:rFonts w:ascii="Times New Roman" w:eastAsia="Times New Roman" w:hAnsi="Times New Roman"/>
+          <w:noProof/>
+          <w:sz w:val="24"/>
+        </w:rPr>
+        <w:t xml:space="preserve"> 2011. DOI:10.1097/EDE.0b013e3181fdcd99.</w:t>
       </w:r>
     </w:p>
     <w:p>
@@ -10573,7 +10845,7 @@
           <w:sz w:val="24"/>
         </w:rPr>
         <w:tab/>
-        <w:t xml:space="preserve">Semenza JC, Rubin CH, Falter KH, </w:t>
+        <w:t xml:space="preserve">Carmona R, Díaz J, Mirón IJ, Ortiz C, Luna MY, Linares C. Mortality attributable to extreme temperatures in Spain: A comparative analysis by city. </w:t>
       </w:r>
       <w:r>
         <w:rPr>
@@ -10583,33 +10855,15 @@
           <w:noProof/>
           <w:sz w:val="24"/>
         </w:rPr>
-        <w:t>et al.</w:t>
-      </w:r>
-      <w:r>
-        <w:rPr>
-          <w:rFonts w:ascii="Times New Roman" w:eastAsia="Times New Roman" w:hAnsi="Times New Roman"/>
-          <w:noProof/>
-          <w:sz w:val="24"/>
-        </w:rPr>
-        <w:t xml:space="preserve"> Heat-Related Deaths during the July 1995 Heat Wave in Chicago. </w:t>
-      </w:r>
-      <w:r>
-        <w:rPr>
-          <w:rFonts w:ascii="Times New Roman" w:eastAsia="Times New Roman" w:hAnsi="Times New Roman"/>
-          <w:i/>
-          <w:iCs/>
-          <w:noProof/>
-          <w:sz w:val="24"/>
-        </w:rPr>
-        <w:t>N Engl J Med</w:t>
-      </w:r>
-      <w:r>
-        <w:rPr>
-          <w:rFonts w:ascii="Times New Roman" w:eastAsia="Times New Roman" w:hAnsi="Times New Roman"/>
-          <w:noProof/>
-          <w:sz w:val="24"/>
-        </w:rPr>
-        <w:t xml:space="preserve"> 1996. DOI:10.1056/NEJM199607113350203.</w:t>
+        <w:t>Environ Int</w:t>
+      </w:r>
+      <w:r>
+        <w:rPr>
+          <w:rFonts w:ascii="Times New Roman" w:eastAsia="Times New Roman" w:hAnsi="Times New Roman"/>
+          <w:noProof/>
+          <w:sz w:val="24"/>
+        </w:rPr>
+        <w:t xml:space="preserve"> 2016. DOI:10.1016/j.envint.2016.02.018.</w:t>
       </w:r>
     </w:p>
     <w:p>
@@ -10641,7 +10895,7 @@
           <w:sz w:val="24"/>
         </w:rPr>
         <w:tab/>
-        <w:t xml:space="preserve">Lowe R, Ballester J, Creswick J, Robine JM, Herrmann FR, Rodó X. Evaluating the performance of a climate-driven mortality model during heat waves and cold spells in Europe. </w:t>
+        <w:t xml:space="preserve">Le Tertre A, Lefranc AA, Eilstein D, </w:t>
       </w:r>
       <w:r>
         <w:rPr>
@@ -10651,15 +10905,51 @@
           <w:noProof/>
           <w:sz w:val="24"/>
         </w:rPr>
-        <w:t>Int J Environ Res Public Health</w:t>
-      </w:r>
-      <w:r>
-        <w:rPr>
-          <w:rFonts w:ascii="Times New Roman" w:eastAsia="Times New Roman" w:hAnsi="Times New Roman"/>
-          <w:noProof/>
-          <w:sz w:val="24"/>
-        </w:rPr>
-        <w:t xml:space="preserve"> 2015. DOI:10.3390/ijerph120201279.</w:t>
+        <w:t>et al.</w:t>
+      </w:r>
+      <w:r>
+        <w:rPr>
+          <w:rFonts w:ascii="Times New Roman" w:eastAsia="Times New Roman" w:hAnsi="Times New Roman"/>
+          <w:noProof/>
+          <w:sz w:val="24"/>
+        </w:rPr>
+        <w:t xml:space="preserve"> Impact of the 2003 Heatwave on All-Cause Mortality in 9 French Cities. </w:t>
+      </w:r>
+      <w:r>
+        <w:rPr>
+          <w:rFonts w:ascii="Times New Roman" w:eastAsia="Times New Roman" w:hAnsi="Times New Roman"/>
+          <w:i/>
+          <w:iCs/>
+          <w:noProof/>
+          <w:sz w:val="24"/>
+        </w:rPr>
+        <w:t>Epidemiology</w:t>
+      </w:r>
+      <w:r>
+        <w:rPr>
+          <w:rFonts w:ascii="Times New Roman" w:eastAsia="Times New Roman" w:hAnsi="Times New Roman"/>
+          <w:noProof/>
+          <w:sz w:val="24"/>
+        </w:rPr>
+        <w:t xml:space="preserve"> 2006; </w:t>
+      </w:r>
+      <w:r>
+        <w:rPr>
+          <w:rFonts w:ascii="Times New Roman" w:eastAsia="Times New Roman" w:hAnsi="Times New Roman"/>
+          <w:b/>
+          <w:bCs/>
+          <w:noProof/>
+          <w:sz w:val="24"/>
+        </w:rPr>
+        <w:t>17</w:t>
+      </w:r>
+      <w:r>
+        <w:rPr>
+          <w:rFonts w:ascii="Times New Roman" w:eastAsia="Times New Roman" w:hAnsi="Times New Roman"/>
+          <w:noProof/>
+          <w:sz w:val="24"/>
+        </w:rPr>
+        <w:t>: 75–9.</w:t>
       </w:r>
     </w:p>
     <w:p>
@@ -10691,7 +10981,7 @@
           <w:sz w:val="24"/>
         </w:rPr>
         <w:tab/>
-        <w:t xml:space="preserve">Brooke Anderson G, Bell ML. Heat waves in the United States: Mortality risk during heat waves and effect modification by heat wave characteristics in 43 U.S. communities. </w:t>
+        <w:t xml:space="preserve">Semenza JC, Rubin CH, Falter KH, </w:t>
       </w:r>
       <w:r>
         <w:rPr>
@@ -10701,15 +10991,33 @@
           <w:noProof/>
           <w:sz w:val="24"/>
         </w:rPr>
-        <w:t>Environ Health Perspect</w:t>
-      </w:r>
-      <w:r>
-        <w:rPr>
-          <w:rFonts w:ascii="Times New Roman" w:eastAsia="Times New Roman" w:hAnsi="Times New Roman"/>
-          <w:noProof/>
-          <w:sz w:val="24"/>
-        </w:rPr>
-        <w:t xml:space="preserve"> 2011. DOI:10.1289/ehp.1002313.</w:t>
+        <w:t>et al.</w:t>
+      </w:r>
+      <w:r>
+        <w:rPr>
+          <w:rFonts w:ascii="Times New Roman" w:eastAsia="Times New Roman" w:hAnsi="Times New Roman"/>
+          <w:noProof/>
+          <w:sz w:val="24"/>
+        </w:rPr>
+        <w:t xml:space="preserve"> Heat-Related Deaths during the July 1995 Heat Wave in Chicago. </w:t>
+      </w:r>
+      <w:r>
+        <w:rPr>
+          <w:rFonts w:ascii="Times New Roman" w:eastAsia="Times New Roman" w:hAnsi="Times New Roman"/>
+          <w:i/>
+          <w:iCs/>
+          <w:noProof/>
+          <w:sz w:val="24"/>
+        </w:rPr>
+        <w:t>N Engl J Med</w:t>
+      </w:r>
+      <w:r>
+        <w:rPr>
+          <w:rFonts w:ascii="Times New Roman" w:eastAsia="Times New Roman" w:hAnsi="Times New Roman"/>
+          <w:noProof/>
+          <w:sz w:val="24"/>
+        </w:rPr>
+        <w:t xml:space="preserve"> 1996. DOI:10.1056/NEJM199607113350203.</w:t>
       </w:r>
     </w:p>
     <w:p>
@@ -10741,7 +11049,7 @@
           <w:sz w:val="24"/>
         </w:rPr>
         <w:tab/>
-        <w:t xml:space="preserve">Anderson BG, Bell ML. Weather-related mortality: how heat, cold, and heat waves affect mortality in the United States. </w:t>
+        <w:t xml:space="preserve">Lowe R, Ballester J, Creswick J, Robine JM, Herrmann FR, Rodó X. Evaluating the performance of a climate-driven mortality model during heat waves and cold spells in Europe. </w:t>
       </w:r>
       <w:r>
         <w:rPr>
@@ -10751,33 +11059,15 @@
           <w:noProof/>
           <w:sz w:val="24"/>
         </w:rPr>
-        <w:t>Epidemiology</w:t>
-      </w:r>
-      <w:r>
-        <w:rPr>
-          <w:rFonts w:ascii="Times New Roman" w:eastAsia="Times New Roman" w:hAnsi="Times New Roman"/>
-          <w:noProof/>
-          <w:sz w:val="24"/>
-        </w:rPr>
-        <w:t xml:space="preserve"> 2009; </w:t>
-      </w:r>
-      <w:r>
-        <w:rPr>
-          <w:rFonts w:ascii="Times New Roman" w:eastAsia="Times New Roman" w:hAnsi="Times New Roman"/>
-          <w:b/>
-          <w:bCs/>
-          <w:noProof/>
-          <w:sz w:val="24"/>
-        </w:rPr>
-        <w:t>20</w:t>
-      </w:r>
-      <w:r>
-        <w:rPr>
-          <w:rFonts w:ascii="Times New Roman" w:eastAsia="Times New Roman" w:hAnsi="Times New Roman"/>
-          <w:noProof/>
-          <w:sz w:val="24"/>
-        </w:rPr>
-        <w:t>: 205.</w:t>
+        <w:t>Int J Environ Res Public Health</w:t>
+      </w:r>
+      <w:r>
+        <w:rPr>
+          <w:rFonts w:ascii="Times New Roman" w:eastAsia="Times New Roman" w:hAnsi="Times New Roman"/>
+          <w:noProof/>
+          <w:sz w:val="24"/>
+        </w:rPr>
+        <w:t xml:space="preserve"> 2015. DOI:10.3390/ijerph120201279.</w:t>
       </w:r>
     </w:p>
     <w:p>
@@ -10809,7 +11099,7 @@
           <w:sz w:val="24"/>
         </w:rPr>
         <w:tab/>
-        <w:t xml:space="preserve">Hajat S, Kovats RS, Lachowycz K. Heat-related and cold-related deaths in England and Wales: Who is at risk? </w:t>
+        <w:t xml:space="preserve">Brooke Anderson G, Bell ML. Heat waves in the United States: Mortality risk during heat waves and effect modification by heat wave characteristics in 43 U.S. communities. </w:t>
       </w:r>
       <w:r>
         <w:rPr>
@@ -10819,15 +11109,15 @@
           <w:noProof/>
           <w:sz w:val="24"/>
         </w:rPr>
-        <w:t>Occup Environ Med</w:t>
-      </w:r>
-      <w:r>
-        <w:rPr>
-          <w:rFonts w:ascii="Times New Roman" w:eastAsia="Times New Roman" w:hAnsi="Times New Roman"/>
-          <w:noProof/>
-          <w:sz w:val="24"/>
-        </w:rPr>
-        <w:t xml:space="preserve"> 2007. DOI:10.1136/oem.2006.029017.</w:t>
+        <w:t>Environ Health Perspect</w:t>
+      </w:r>
+      <w:r>
+        <w:rPr>
+          <w:rFonts w:ascii="Times New Roman" w:eastAsia="Times New Roman" w:hAnsi="Times New Roman"/>
+          <w:noProof/>
+          <w:sz w:val="24"/>
+        </w:rPr>
+        <w:t xml:space="preserve"> 2011. DOI:10.1289/ehp.1002313.</w:t>
       </w:r>
     </w:p>
     <w:p>
@@ -10859,7 +11149,7 @@
           <w:sz w:val="24"/>
         </w:rPr>
         <w:tab/>
-        <w:t xml:space="preserve">Zanobetti A, O’Neill MS, Gronlund CJ, Schwartz JD. Summer temperature variability and long-term survival among elderly people with chronic disease. </w:t>
+        <w:t xml:space="preserve">Anderson BG, Bell ML. Weather-related mortality: how heat, cold, and heat waves affect mortality in the United States. </w:t>
       </w:r>
       <w:r>
         <w:rPr>
@@ -10869,15 +11159,33 @@
           <w:noProof/>
           <w:sz w:val="24"/>
         </w:rPr>
-        <w:t>Proc Natl Acad Sci</w:t>
-      </w:r>
-      <w:r>
-        <w:rPr>
-          <w:rFonts w:ascii="Times New Roman" w:eastAsia="Times New Roman" w:hAnsi="Times New Roman"/>
-          <w:noProof/>
-          <w:sz w:val="24"/>
-        </w:rPr>
-        <w:t xml:space="preserve"> 2012. DOI:10.1073/pnas.1113070109.</w:t>
+        <w:t>Epidemiology</w:t>
+      </w:r>
+      <w:r>
+        <w:rPr>
+          <w:rFonts w:ascii="Times New Roman" w:eastAsia="Times New Roman" w:hAnsi="Times New Roman"/>
+          <w:noProof/>
+          <w:sz w:val="24"/>
+        </w:rPr>
+        <w:t xml:space="preserve"> 2009; </w:t>
+      </w:r>
+      <w:r>
+        <w:rPr>
+          <w:rFonts w:ascii="Times New Roman" w:eastAsia="Times New Roman" w:hAnsi="Times New Roman"/>
+          <w:b/>
+          <w:bCs/>
+          <w:noProof/>
+          <w:sz w:val="24"/>
+        </w:rPr>
+        <w:t>20</w:t>
+      </w:r>
+      <w:r>
+        <w:rPr>
+          <w:rFonts w:ascii="Times New Roman" w:eastAsia="Times New Roman" w:hAnsi="Times New Roman"/>
+          <w:noProof/>
+          <w:sz w:val="24"/>
+        </w:rPr>
+        <w:t>: 205.</w:t>
       </w:r>
     </w:p>
     <w:p>
@@ -10909,7 +11217,7 @@
           <w:sz w:val="24"/>
         </w:rPr>
         <w:tab/>
-        <w:t xml:space="preserve">Li T, Horton RM, Bader DA, </w:t>
+        <w:t xml:space="preserve">Hajat S, Kovats RS, Lachowycz K. Heat-related and cold-related deaths in England and Wales: Who is at risk? </w:t>
       </w:r>
       <w:r>
         <w:rPr>
@@ -10919,33 +11227,15 @@
           <w:noProof/>
           <w:sz w:val="24"/>
         </w:rPr>
-        <w:t>et al.</w:t>
-      </w:r>
-      <w:r>
-        <w:rPr>
-          <w:rFonts w:ascii="Times New Roman" w:eastAsia="Times New Roman" w:hAnsi="Times New Roman"/>
-          <w:noProof/>
-          <w:sz w:val="24"/>
-        </w:rPr>
-        <w:t xml:space="preserve"> Aging Will Amplify the Heat-related Mortality Risk under a Changing Climate: Projection for the Elderly in Beijing, China. </w:t>
-      </w:r>
-      <w:r>
-        <w:rPr>
-          <w:rFonts w:ascii="Times New Roman" w:eastAsia="Times New Roman" w:hAnsi="Times New Roman"/>
-          <w:i/>
-          <w:iCs/>
-          <w:noProof/>
-          <w:sz w:val="24"/>
-        </w:rPr>
-        <w:t>Sci Rep</w:t>
-      </w:r>
-      <w:r>
-        <w:rPr>
-          <w:rFonts w:ascii="Times New Roman" w:eastAsia="Times New Roman" w:hAnsi="Times New Roman"/>
-          <w:noProof/>
-          <w:sz w:val="24"/>
-        </w:rPr>
-        <w:t xml:space="preserve"> 2016. DOI:10.1038/srep28161.</w:t>
+        <w:t>Occup Environ Med</w:t>
+      </w:r>
+      <w:r>
+        <w:rPr>
+          <w:rFonts w:ascii="Times New Roman" w:eastAsia="Times New Roman" w:hAnsi="Times New Roman"/>
+          <w:noProof/>
+          <w:sz w:val="24"/>
+        </w:rPr>
+        <w:t xml:space="preserve"> 2007. DOI:10.1136/oem.2006.029017.</w:t>
       </w:r>
     </w:p>
     <w:p>
@@ -10977,7 +11267,7 @@
           <w:sz w:val="24"/>
         </w:rPr>
         <w:tab/>
-        <w:t xml:space="preserve">McKee CM. Deaths in winter: Can Britain learn from Europe? </w:t>
+        <w:t xml:space="preserve">Zanobetti A, O’Neill MS, Gronlund CJ, Schwartz JD. Summer temperature variability and long-term survival among elderly people with chronic disease. </w:t>
       </w:r>
       <w:r>
         <w:rPr>
@@ -10987,33 +11277,15 @@
           <w:noProof/>
           <w:sz w:val="24"/>
         </w:rPr>
-        <w:t>Eur J Epidemiol</w:t>
-      </w:r>
-      <w:r>
-        <w:rPr>
-          <w:rFonts w:ascii="Times New Roman" w:eastAsia="Times New Roman" w:hAnsi="Times New Roman"/>
-          <w:noProof/>
-          <w:sz w:val="24"/>
-        </w:rPr>
-        <w:t xml:space="preserve"> 1989; </w:t>
-      </w:r>
-      <w:r>
-        <w:rPr>
-          <w:rFonts w:ascii="Times New Roman" w:eastAsia="Times New Roman" w:hAnsi="Times New Roman"/>
-          <w:b/>
-          <w:bCs/>
-          <w:noProof/>
-          <w:sz w:val="24"/>
-        </w:rPr>
-        <w:t>5</w:t>
-      </w:r>
-      <w:r>
-        <w:rPr>
-          <w:rFonts w:ascii="Times New Roman" w:eastAsia="Times New Roman" w:hAnsi="Times New Roman"/>
-          <w:noProof/>
-          <w:sz w:val="24"/>
-        </w:rPr>
-        <w:t>: 178–82.</w:t>
+        <w:t>Proc Natl Acad Sci</w:t>
+      </w:r>
+      <w:r>
+        <w:rPr>
+          <w:rFonts w:ascii="Times New Roman" w:eastAsia="Times New Roman" w:hAnsi="Times New Roman"/>
+          <w:noProof/>
+          <w:sz w:val="24"/>
+        </w:rPr>
+        <w:t xml:space="preserve"> 2012. DOI:10.1073/pnas.1113070109.</w:t>
       </w:r>
     </w:p>
     <w:p>
@@ -11045,7 +11317,7 @@
           <w:sz w:val="24"/>
         </w:rPr>
         <w:tab/>
-        <w:t xml:space="preserve">Healy JD. Excess winter mortality in Europe: A cross country analysis identifying key risk factors. </w:t>
+        <w:t xml:space="preserve">Li T, Horton RM, Bader DA, </w:t>
       </w:r>
       <w:r>
         <w:rPr>
@@ -11055,33 +11327,33 @@
           <w:noProof/>
           <w:sz w:val="24"/>
         </w:rPr>
-        <w:t>J Epidemiol Community Health</w:t>
-      </w:r>
-      <w:r>
-        <w:rPr>
-          <w:rFonts w:ascii="Times New Roman" w:eastAsia="Times New Roman" w:hAnsi="Times New Roman"/>
-          <w:noProof/>
-          <w:sz w:val="24"/>
-        </w:rPr>
-        <w:t xml:space="preserve"> 2003; </w:t>
-      </w:r>
-      <w:r>
-        <w:rPr>
-          <w:rFonts w:ascii="Times New Roman" w:eastAsia="Times New Roman" w:hAnsi="Times New Roman"/>
-          <w:b/>
-          <w:bCs/>
-          <w:noProof/>
-          <w:sz w:val="24"/>
-        </w:rPr>
-        <w:t>57</w:t>
-      </w:r>
-      <w:r>
-        <w:rPr>
-          <w:rFonts w:ascii="Times New Roman" w:eastAsia="Times New Roman" w:hAnsi="Times New Roman"/>
-          <w:noProof/>
-          <w:sz w:val="24"/>
-        </w:rPr>
-        <w:t>: 784–9.</w:t>
+        <w:t>et al.</w:t>
+      </w:r>
+      <w:r>
+        <w:rPr>
+          <w:rFonts w:ascii="Times New Roman" w:eastAsia="Times New Roman" w:hAnsi="Times New Roman"/>
+          <w:noProof/>
+          <w:sz w:val="24"/>
+        </w:rPr>
+        <w:t xml:space="preserve"> Aging Will Amplify the Heat-related Mortality Risk under a Changing Climate: Projection for the Elderly in Beijing, China. </w:t>
+      </w:r>
+      <w:r>
+        <w:rPr>
+          <w:rFonts w:ascii="Times New Roman" w:eastAsia="Times New Roman" w:hAnsi="Times New Roman"/>
+          <w:i/>
+          <w:iCs/>
+          <w:noProof/>
+          <w:sz w:val="24"/>
+        </w:rPr>
+        <w:t>Sci Rep</w:t>
+      </w:r>
+      <w:r>
+        <w:rPr>
+          <w:rFonts w:ascii="Times New Roman" w:eastAsia="Times New Roman" w:hAnsi="Times New Roman"/>
+          <w:noProof/>
+          <w:sz w:val="24"/>
+        </w:rPr>
+        <w:t xml:space="preserve"> 2016. DOI:10.1038/srep28161.</w:t>
       </w:r>
     </w:p>
     <w:p>
@@ -11114,7 +11386,7 @@
           <w:sz w:val="24"/>
         </w:rPr>
         <w:tab/>
-        <w:t xml:space="preserve">Campbell A. Excess winter mortality in England and Wales: 2016 to 2017 (provisional) and 2015 to 2016 (final). </w:t>
+        <w:t xml:space="preserve">McKee CM. Deaths in winter: Can Britain learn from Europe? </w:t>
       </w:r>
       <w:r>
         <w:rPr>
@@ -11124,15 +11396,33 @@
           <w:noProof/>
           <w:sz w:val="24"/>
         </w:rPr>
-        <w:t>Stat Bull Off Natl Stat</w:t>
-      </w:r>
-      <w:r>
-        <w:rPr>
-          <w:rFonts w:ascii="Times New Roman" w:eastAsia="Times New Roman" w:hAnsi="Times New Roman"/>
-          <w:noProof/>
-          <w:sz w:val="24"/>
-        </w:rPr>
-        <w:t xml:space="preserve"> 2017.</w:t>
+        <w:t>Eur J Epidemiol</w:t>
+      </w:r>
+      <w:r>
+        <w:rPr>
+          <w:rFonts w:ascii="Times New Roman" w:eastAsia="Times New Roman" w:hAnsi="Times New Roman"/>
+          <w:noProof/>
+          <w:sz w:val="24"/>
+        </w:rPr>
+        <w:t xml:space="preserve"> 1989; </w:t>
+      </w:r>
+      <w:r>
+        <w:rPr>
+          <w:rFonts w:ascii="Times New Roman" w:eastAsia="Times New Roman" w:hAnsi="Times New Roman"/>
+          <w:b/>
+          <w:bCs/>
+          <w:noProof/>
+          <w:sz w:val="24"/>
+        </w:rPr>
+        <w:t>5</w:t>
+      </w:r>
+      <w:r>
+        <w:rPr>
+          <w:rFonts w:ascii="Times New Roman" w:eastAsia="Times New Roman" w:hAnsi="Times New Roman"/>
+          <w:noProof/>
+          <w:sz w:val="24"/>
+        </w:rPr>
+        <w:t>: 178–82.</w:t>
       </w:r>
     </w:p>
     <w:p>
@@ -11164,7 +11454,7 @@
           <w:sz w:val="24"/>
         </w:rPr>
         <w:tab/>
-        <w:t xml:space="preserve">Fowler T, Southgate RJ, Waite T, </w:t>
+        <w:t xml:space="preserve">Healy JD. Excess winter mortality in Europe: A cross country analysis identifying key risk factors. </w:t>
       </w:r>
       <w:r>
         <w:rPr>
@@ -11174,33 +11464,15 @@
           <w:noProof/>
           <w:sz w:val="24"/>
         </w:rPr>
-        <w:t>et al.</w:t>
-      </w:r>
-      <w:r>
-        <w:rPr>
-          <w:rFonts w:ascii="Times New Roman" w:eastAsia="Times New Roman" w:hAnsi="Times New Roman"/>
-          <w:noProof/>
-          <w:sz w:val="24"/>
-        </w:rPr>
-        <w:t xml:space="preserve"> Excess winter deaths in Europe: A multi-country descriptive analysis. </w:t>
-      </w:r>
-      <w:r>
-        <w:rPr>
-          <w:rFonts w:ascii="Times New Roman" w:eastAsia="Times New Roman" w:hAnsi="Times New Roman"/>
-          <w:i/>
-          <w:iCs/>
-          <w:noProof/>
-          <w:sz w:val="24"/>
-        </w:rPr>
-        <w:t>Eur J Public Health</w:t>
-      </w:r>
-      <w:r>
-        <w:rPr>
-          <w:rFonts w:ascii="Times New Roman" w:eastAsia="Times New Roman" w:hAnsi="Times New Roman"/>
-          <w:noProof/>
-          <w:sz w:val="24"/>
-        </w:rPr>
-        <w:t xml:space="preserve"> 2015; </w:t>
+        <w:t>J Epidemiol Community Health</w:t>
+      </w:r>
+      <w:r>
+        <w:rPr>
+          <w:rFonts w:ascii="Times New Roman" w:eastAsia="Times New Roman" w:hAnsi="Times New Roman"/>
+          <w:noProof/>
+          <w:sz w:val="24"/>
+        </w:rPr>
+        <w:t xml:space="preserve"> 2003; </w:t>
       </w:r>
       <w:r>
         <w:rPr>
@@ -11210,15 +11482,15 @@
           <w:noProof/>
           <w:sz w:val="24"/>
         </w:rPr>
-        <w:t>25</w:t>
-      </w:r>
-      <w:r>
-        <w:rPr>
-          <w:rFonts w:ascii="Times New Roman" w:eastAsia="Times New Roman" w:hAnsi="Times New Roman"/>
-          <w:noProof/>
-          <w:sz w:val="24"/>
-        </w:rPr>
-        <w:t>: 339–45.</w:t>
+        <w:t>57</w:t>
+      </w:r>
+      <w:r>
+        <w:rPr>
+          <w:rFonts w:ascii="Times New Roman" w:eastAsia="Times New Roman" w:hAnsi="Times New Roman"/>
+          <w:noProof/>
+          <w:sz w:val="24"/>
+        </w:rPr>
+        <w:t>: 784–9.</w:t>
       </w:r>
     </w:p>
     <w:p>
@@ -11250,7 +11522,7 @@
           <w:sz w:val="24"/>
         </w:rPr>
         <w:tab/>
-        <w:t xml:space="preserve">Langford IH, Bentham G. The potential effects of climate change on winter mortality in England and Wales. </w:t>
+        <w:t xml:space="preserve">Campbell A. Excess winter mortality in England and Wales: 2016 to 2017 (provisional) and 2015 to 2016 (final). </w:t>
       </w:r>
       <w:r>
         <w:rPr>
@@ -11260,33 +11532,15 @@
           <w:noProof/>
           <w:sz w:val="24"/>
         </w:rPr>
-        <w:t>Int J Biometeorol</w:t>
-      </w:r>
-      <w:r>
-        <w:rPr>
-          <w:rFonts w:ascii="Times New Roman" w:eastAsia="Times New Roman" w:hAnsi="Times New Roman"/>
-          <w:noProof/>
-          <w:sz w:val="24"/>
-        </w:rPr>
-        <w:t xml:space="preserve"> 1995; </w:t>
-      </w:r>
-      <w:r>
-        <w:rPr>
-          <w:rFonts w:ascii="Times New Roman" w:eastAsia="Times New Roman" w:hAnsi="Times New Roman"/>
-          <w:b/>
-          <w:bCs/>
-          <w:noProof/>
-          <w:sz w:val="24"/>
-        </w:rPr>
-        <w:t>38</w:t>
-      </w:r>
-      <w:r>
-        <w:rPr>
-          <w:rFonts w:ascii="Times New Roman" w:eastAsia="Times New Roman" w:hAnsi="Times New Roman"/>
-          <w:noProof/>
-          <w:sz w:val="24"/>
-        </w:rPr>
-        <w:t>: 141–7.</w:t>
+        <w:t>Stat Bull Off Natl Stat</w:t>
+      </w:r>
+      <w:r>
+        <w:rPr>
+          <w:rFonts w:ascii="Times New Roman" w:eastAsia="Times New Roman" w:hAnsi="Times New Roman"/>
+          <w:noProof/>
+          <w:sz w:val="24"/>
+        </w:rPr>
+        <w:t xml:space="preserve"> 2017.</w:t>
       </w:r>
     </w:p>
     <w:p>
@@ -11318,7 +11572,7 @@
           <w:sz w:val="24"/>
         </w:rPr>
         <w:tab/>
-        <w:t xml:space="preserve">Martens WJ. Climate change, thermal stress and mortality changes. </w:t>
+        <w:t xml:space="preserve">Fowler T, Southgate RJ, Waite T, </w:t>
       </w:r>
       <w:r>
         <w:rPr>
@@ -11328,15 +11582,33 @@
           <w:noProof/>
           <w:sz w:val="24"/>
         </w:rPr>
-        <w:t>Soc Sci Med</w:t>
-      </w:r>
-      <w:r>
-        <w:rPr>
-          <w:rFonts w:ascii="Times New Roman" w:eastAsia="Times New Roman" w:hAnsi="Times New Roman"/>
-          <w:noProof/>
-          <w:sz w:val="24"/>
-        </w:rPr>
-        <w:t xml:space="preserve"> 1998; </w:t>
+        <w:t>et al.</w:t>
+      </w:r>
+      <w:r>
+        <w:rPr>
+          <w:rFonts w:ascii="Times New Roman" w:eastAsia="Times New Roman" w:hAnsi="Times New Roman"/>
+          <w:noProof/>
+          <w:sz w:val="24"/>
+        </w:rPr>
+        <w:t xml:space="preserve"> Excess winter deaths in Europe: A multi-country descriptive analysis. </w:t>
+      </w:r>
+      <w:r>
+        <w:rPr>
+          <w:rFonts w:ascii="Times New Roman" w:eastAsia="Times New Roman" w:hAnsi="Times New Roman"/>
+          <w:i/>
+          <w:iCs/>
+          <w:noProof/>
+          <w:sz w:val="24"/>
+        </w:rPr>
+        <w:t>Eur J Public Health</w:t>
+      </w:r>
+      <w:r>
+        <w:rPr>
+          <w:rFonts w:ascii="Times New Roman" w:eastAsia="Times New Roman" w:hAnsi="Times New Roman"/>
+          <w:noProof/>
+          <w:sz w:val="24"/>
+        </w:rPr>
+        <w:t xml:space="preserve"> 2015; </w:t>
       </w:r>
       <w:r>
         <w:rPr>
@@ -11346,15 +11618,15 @@
           <w:noProof/>
           <w:sz w:val="24"/>
         </w:rPr>
-        <w:t>46</w:t>
-      </w:r>
-      <w:r>
-        <w:rPr>
-          <w:rFonts w:ascii="Times New Roman" w:eastAsia="Times New Roman" w:hAnsi="Times New Roman"/>
-          <w:noProof/>
-          <w:sz w:val="24"/>
-        </w:rPr>
-        <w:t>: 331–44.</w:t>
+        <w:t>25</w:t>
+      </w:r>
+      <w:r>
+        <w:rPr>
+          <w:rFonts w:ascii="Times New Roman" w:eastAsia="Times New Roman" w:hAnsi="Times New Roman"/>
+          <w:noProof/>
+          <w:sz w:val="24"/>
+        </w:rPr>
+        <w:t>: 339–45.</w:t>
       </w:r>
     </w:p>
     <w:p>
@@ -11386,7 +11658,7 @@
           <w:sz w:val="24"/>
         </w:rPr>
         <w:tab/>
-        <w:t xml:space="preserve">Davis RE, Knappenberger PC, Michaels PJ, Novicoff WM. Seasonality of climate-human mortality relationships in US cities and impacts of climate change. </w:t>
+        <w:t xml:space="preserve">Langford IH, Bentham G. The potential effects of climate change on winter mortality in England and Wales. </w:t>
       </w:r>
       <w:r>
         <w:rPr>
@@ -11396,15 +11668,15 @@
           <w:noProof/>
           <w:sz w:val="24"/>
         </w:rPr>
-        <w:t>Clim Res</w:t>
-      </w:r>
-      <w:r>
-        <w:rPr>
-          <w:rFonts w:ascii="Times New Roman" w:eastAsia="Times New Roman" w:hAnsi="Times New Roman"/>
-          <w:noProof/>
-          <w:sz w:val="24"/>
-        </w:rPr>
-        <w:t xml:space="preserve"> 2004; </w:t>
+        <w:t>Int J Biometeorol</w:t>
+      </w:r>
+      <w:r>
+        <w:rPr>
+          <w:rFonts w:ascii="Times New Roman" w:eastAsia="Times New Roman" w:hAnsi="Times New Roman"/>
+          <w:noProof/>
+          <w:sz w:val="24"/>
+        </w:rPr>
+        <w:t xml:space="preserve"> 1995; </w:t>
       </w:r>
       <w:r>
         <w:rPr>
@@ -11414,15 +11686,15 @@
           <w:noProof/>
           <w:sz w:val="24"/>
         </w:rPr>
-        <w:t>26</w:t>
-      </w:r>
-      <w:r>
-        <w:rPr>
-          <w:rFonts w:ascii="Times New Roman" w:eastAsia="Times New Roman" w:hAnsi="Times New Roman"/>
-          <w:noProof/>
-          <w:sz w:val="24"/>
-        </w:rPr>
-        <w:t>: 61–76.</w:t>
+        <w:t>38</w:t>
+      </w:r>
+      <w:r>
+        <w:rPr>
+          <w:rFonts w:ascii="Times New Roman" w:eastAsia="Times New Roman" w:hAnsi="Times New Roman"/>
+          <w:noProof/>
+          <w:sz w:val="24"/>
+        </w:rPr>
+        <w:t>: 141–7.</w:t>
       </w:r>
     </w:p>
     <w:p>
@@ -11454,7 +11726,7 @@
           <w:sz w:val="24"/>
         </w:rPr>
         <w:tab/>
-        <w:t xml:space="preserve">Medina-Ramón M, Schwartz J. Temperature, temperature extremes, and mortality: A study of acclimatisation and effect modification in 50 US cities. </w:t>
+        <w:t xml:space="preserve">Martens WJ. Climate change, thermal stress and mortality changes. </w:t>
       </w:r>
       <w:r>
         <w:rPr>
@@ -11464,15 +11736,15 @@
           <w:noProof/>
           <w:sz w:val="24"/>
         </w:rPr>
-        <w:t>Occup Environ Med</w:t>
-      </w:r>
-      <w:r>
-        <w:rPr>
-          <w:rFonts w:ascii="Times New Roman" w:eastAsia="Times New Roman" w:hAnsi="Times New Roman"/>
-          <w:noProof/>
-          <w:sz w:val="24"/>
-        </w:rPr>
-        <w:t xml:space="preserve"> 2007; </w:t>
+        <w:t>Soc Sci Med</w:t>
+      </w:r>
+      <w:r>
+        <w:rPr>
+          <w:rFonts w:ascii="Times New Roman" w:eastAsia="Times New Roman" w:hAnsi="Times New Roman"/>
+          <w:noProof/>
+          <w:sz w:val="24"/>
+        </w:rPr>
+        <w:t xml:space="preserve"> 1998; </w:t>
       </w:r>
       <w:r>
         <w:rPr>
@@ -11482,15 +11754,15 @@
           <w:noProof/>
           <w:sz w:val="24"/>
         </w:rPr>
-        <w:t>64</w:t>
-      </w:r>
-      <w:r>
-        <w:rPr>
-          <w:rFonts w:ascii="Times New Roman" w:eastAsia="Times New Roman" w:hAnsi="Times New Roman"/>
-          <w:noProof/>
-          <w:sz w:val="24"/>
-        </w:rPr>
-        <w:t>: 827–33.</w:t>
+        <w:t>46</w:t>
+      </w:r>
+      <w:r>
+        <w:rPr>
+          <w:rFonts w:ascii="Times New Roman" w:eastAsia="Times New Roman" w:hAnsi="Times New Roman"/>
+          <w:noProof/>
+          <w:sz w:val="24"/>
+        </w:rPr>
+        <w:t>: 331–44.</w:t>
       </w:r>
     </w:p>
     <w:p>
@@ -11522,7 +11794,7 @@
           <w:sz w:val="24"/>
         </w:rPr>
         <w:tab/>
-        <w:t xml:space="preserve">Kalkstein AJ. Regional Similarities in Seasonal Mortality across the United States: An Examination of 28 Metropolitan Statistical Areas. </w:t>
+        <w:t xml:space="preserve">Davis RE, Knappenberger PC, Michaels PJ, Novicoff WM. Seasonality of climate-human mortality relationships in US cities and impacts of climate change. </w:t>
       </w:r>
       <w:r>
         <w:rPr>
@@ -11532,15 +11804,15 @@
           <w:noProof/>
           <w:sz w:val="24"/>
         </w:rPr>
-        <w:t>PLoS One</w:t>
-      </w:r>
-      <w:r>
-        <w:rPr>
-          <w:rFonts w:ascii="Times New Roman" w:eastAsia="Times New Roman" w:hAnsi="Times New Roman"/>
-          <w:noProof/>
-          <w:sz w:val="24"/>
-        </w:rPr>
-        <w:t xml:space="preserve"> 2013; </w:t>
+        <w:t>Clim Res</w:t>
+      </w:r>
+      <w:r>
+        <w:rPr>
+          <w:rFonts w:ascii="Times New Roman" w:eastAsia="Times New Roman" w:hAnsi="Times New Roman"/>
+          <w:noProof/>
+          <w:sz w:val="24"/>
+        </w:rPr>
+        <w:t xml:space="preserve"> 2004; </w:t>
       </w:r>
       <w:r>
         <w:rPr>
@@ -11550,15 +11822,15 @@
           <w:noProof/>
           <w:sz w:val="24"/>
         </w:rPr>
-        <w:t>8</w:t>
-      </w:r>
-      <w:r>
-        <w:rPr>
-          <w:rFonts w:ascii="Times New Roman" w:eastAsia="Times New Roman" w:hAnsi="Times New Roman"/>
-          <w:noProof/>
-          <w:sz w:val="24"/>
-        </w:rPr>
-        <w:t>. DOI:10.1371/journal.pone.0063971.</w:t>
+        <w:t>26</w:t>
+      </w:r>
+      <w:r>
+        <w:rPr>
+          <w:rFonts w:ascii="Times New Roman" w:eastAsia="Times New Roman" w:hAnsi="Times New Roman"/>
+          <w:noProof/>
+          <w:sz w:val="24"/>
+        </w:rPr>
+        <w:t>: 61–76.</w:t>
       </w:r>
     </w:p>
     <w:p>
@@ -11590,7 +11862,7 @@
           <w:sz w:val="24"/>
         </w:rPr>
         <w:tab/>
-        <w:t xml:space="preserve">Ferreira Braga AL, Zanobetti A, Schwartz J. The time course of weather-related deaths. </w:t>
+        <w:t xml:space="preserve">Medina-Ramón M, Schwartz J. Temperature, temperature extremes, and mortality: A study of acclimatisation and effect modification in 50 US cities. </w:t>
       </w:r>
       <w:r>
         <w:rPr>
@@ -11600,15 +11872,15 @@
           <w:noProof/>
           <w:sz w:val="24"/>
         </w:rPr>
-        <w:t>Epidemiology</w:t>
-      </w:r>
-      <w:r>
-        <w:rPr>
-          <w:rFonts w:ascii="Times New Roman" w:eastAsia="Times New Roman" w:hAnsi="Times New Roman"/>
-          <w:noProof/>
-          <w:sz w:val="24"/>
-        </w:rPr>
-        <w:t xml:space="preserve"> 2001; </w:t>
+        <w:t>Occup Environ Med</w:t>
+      </w:r>
+      <w:r>
+        <w:rPr>
+          <w:rFonts w:ascii="Times New Roman" w:eastAsia="Times New Roman" w:hAnsi="Times New Roman"/>
+          <w:noProof/>
+          <w:sz w:val="24"/>
+        </w:rPr>
+        <w:t xml:space="preserve"> 2007; </w:t>
       </w:r>
       <w:r>
         <w:rPr>
@@ -11618,15 +11890,15 @@
           <w:noProof/>
           <w:sz w:val="24"/>
         </w:rPr>
-        <w:t>12</w:t>
-      </w:r>
-      <w:r>
-        <w:rPr>
-          <w:rFonts w:ascii="Times New Roman" w:eastAsia="Times New Roman" w:hAnsi="Times New Roman"/>
-          <w:noProof/>
-          <w:sz w:val="24"/>
-        </w:rPr>
-        <w:t>: 662–7.</w:t>
+        <w:t>64</w:t>
+      </w:r>
+      <w:r>
+        <w:rPr>
+          <w:rFonts w:ascii="Times New Roman" w:eastAsia="Times New Roman" w:hAnsi="Times New Roman"/>
+          <w:noProof/>
+          <w:sz w:val="24"/>
+        </w:rPr>
+        <w:t>: 827–33.</w:t>
       </w:r>
     </w:p>
     <w:p>
@@ -11658,7 +11930,7 @@
           <w:sz w:val="24"/>
         </w:rPr>
         <w:tab/>
-        <w:t xml:space="preserve">Seretakis D. Changing Seasonality of Mortality From Coronary Heart Disease. </w:t>
+        <w:t xml:space="preserve">Kalkstein AJ. Regional Similarities in Seasonal Mortality across the United States: An Examination of 28 Metropolitan Statistical Areas. </w:t>
       </w:r>
       <w:r>
         <w:rPr>
@@ -11668,15 +11940,15 @@
           <w:noProof/>
           <w:sz w:val="24"/>
         </w:rPr>
-        <w:t>JAMA J Am Med Assoc</w:t>
-      </w:r>
-      <w:r>
-        <w:rPr>
-          <w:rFonts w:ascii="Times New Roman" w:eastAsia="Times New Roman" w:hAnsi="Times New Roman"/>
-          <w:noProof/>
-          <w:sz w:val="24"/>
-        </w:rPr>
-        <w:t xml:space="preserve"> 1997; </w:t>
+        <w:t>PLoS One</w:t>
+      </w:r>
+      <w:r>
+        <w:rPr>
+          <w:rFonts w:ascii="Times New Roman" w:eastAsia="Times New Roman" w:hAnsi="Times New Roman"/>
+          <w:noProof/>
+          <w:sz w:val="24"/>
+        </w:rPr>
+        <w:t xml:space="preserve"> 2013; </w:t>
       </w:r>
       <w:r>
         <w:rPr>
@@ -11686,15 +11958,15 @@
           <w:noProof/>
           <w:sz w:val="24"/>
         </w:rPr>
-        <w:t>278</w:t>
-      </w:r>
-      <w:r>
-        <w:rPr>
-          <w:rFonts w:ascii="Times New Roman" w:eastAsia="Times New Roman" w:hAnsi="Times New Roman"/>
-          <w:noProof/>
-          <w:sz w:val="24"/>
-        </w:rPr>
-        <w:t>: 1012.</w:t>
+        <w:t>8</w:t>
+      </w:r>
+      <w:r>
+        <w:rPr>
+          <w:rFonts w:ascii="Times New Roman" w:eastAsia="Times New Roman" w:hAnsi="Times New Roman"/>
+          <w:noProof/>
+          <w:sz w:val="24"/>
+        </w:rPr>
+        <w:t>. DOI:10.1371/journal.pone.0063971.</w:t>
       </w:r>
     </w:p>
     <w:p>
@@ -11726,7 +11998,7 @@
           <w:sz w:val="24"/>
         </w:rPr>
         <w:tab/>
-        <w:t xml:space="preserve">Carson C, Hajat S, Armstrong B, Wilkinson P. Declining vulnerability to temperature-related mortality in London over the 20th century. </w:t>
+        <w:t xml:space="preserve">Ferreira Braga AL, Zanobetti A, Schwartz J. The time course of weather-related deaths. </w:t>
       </w:r>
       <w:r>
         <w:rPr>
@@ -11736,15 +12008,15 @@
           <w:noProof/>
           <w:sz w:val="24"/>
         </w:rPr>
-        <w:t>Am J Epidemiol</w:t>
-      </w:r>
-      <w:r>
-        <w:rPr>
-          <w:rFonts w:ascii="Times New Roman" w:eastAsia="Times New Roman" w:hAnsi="Times New Roman"/>
-          <w:noProof/>
-          <w:sz w:val="24"/>
-        </w:rPr>
-        <w:t xml:space="preserve"> 2006; </w:t>
+        <w:t>Epidemiology</w:t>
+      </w:r>
+      <w:r>
+        <w:rPr>
+          <w:rFonts w:ascii="Times New Roman" w:eastAsia="Times New Roman" w:hAnsi="Times New Roman"/>
+          <w:noProof/>
+          <w:sz w:val="24"/>
+        </w:rPr>
+        <w:t xml:space="preserve"> 2001; </w:t>
       </w:r>
       <w:r>
         <w:rPr>
@@ -11754,15 +12026,15 @@
           <w:noProof/>
           <w:sz w:val="24"/>
         </w:rPr>
-        <w:t>164</w:t>
-      </w:r>
-      <w:r>
-        <w:rPr>
-          <w:rFonts w:ascii="Times New Roman" w:eastAsia="Times New Roman" w:hAnsi="Times New Roman"/>
-          <w:noProof/>
-          <w:sz w:val="24"/>
-        </w:rPr>
-        <w:t>: 77–84.</w:t>
+        <w:t>12</w:t>
+      </w:r>
+      <w:r>
+        <w:rPr>
+          <w:rFonts w:ascii="Times New Roman" w:eastAsia="Times New Roman" w:hAnsi="Times New Roman"/>
+          <w:noProof/>
+          <w:sz w:val="24"/>
+        </w:rPr>
+        <w:t>: 662–7.</w:t>
       </w:r>
     </w:p>
     <w:p>
@@ -11794,7 +12066,7 @@
           <w:sz w:val="24"/>
         </w:rPr>
         <w:tab/>
-        <w:t xml:space="preserve">Sheridan SC, Kalkstein AJ, Kalkstein LS. Trends in heat-related mortality in the United States, 1975-2004. </w:t>
+        <w:t xml:space="preserve">Seretakis D. Changing Seasonality of Mortality From Coronary Heart Disease. </w:t>
       </w:r>
       <w:r>
         <w:rPr>
@@ -11804,15 +12076,15 @@
           <w:noProof/>
           <w:sz w:val="24"/>
         </w:rPr>
-        <w:t>Nat Hazards</w:t>
-      </w:r>
-      <w:r>
-        <w:rPr>
-          <w:rFonts w:ascii="Times New Roman" w:eastAsia="Times New Roman" w:hAnsi="Times New Roman"/>
-          <w:noProof/>
-          <w:sz w:val="24"/>
-        </w:rPr>
-        <w:t xml:space="preserve"> 2009; </w:t>
+        <w:t>JAMA J Am Med Assoc</w:t>
+      </w:r>
+      <w:r>
+        <w:rPr>
+          <w:rFonts w:ascii="Times New Roman" w:eastAsia="Times New Roman" w:hAnsi="Times New Roman"/>
+          <w:noProof/>
+          <w:sz w:val="24"/>
+        </w:rPr>
+        <w:t xml:space="preserve"> 1997; </w:t>
       </w:r>
       <w:r>
         <w:rPr>
@@ -11822,15 +12094,15 @@
           <w:noProof/>
           <w:sz w:val="24"/>
         </w:rPr>
-        <w:t>50</w:t>
-      </w:r>
-      <w:r>
-        <w:rPr>
-          <w:rFonts w:ascii="Times New Roman" w:eastAsia="Times New Roman" w:hAnsi="Times New Roman"/>
-          <w:noProof/>
-          <w:sz w:val="24"/>
-        </w:rPr>
-        <w:t>: 145–60.</w:t>
+        <w:t>278</w:t>
+      </w:r>
+      <w:r>
+        <w:rPr>
+          <w:rFonts w:ascii="Times New Roman" w:eastAsia="Times New Roman" w:hAnsi="Times New Roman"/>
+          <w:noProof/>
+          <w:sz w:val="24"/>
+        </w:rPr>
+        <w:t>: 1012.</w:t>
       </w:r>
     </w:p>
     <w:p>
@@ -11862,7 +12134,7 @@
           <w:sz w:val="24"/>
         </w:rPr>
         <w:tab/>
-        <w:t xml:space="preserve">Bobb JF, Peng RD, Bell ML, Dominici F. Heat-related mortality and adaptation to heat in the United States. </w:t>
+        <w:t xml:space="preserve">Carson C, Hajat S, Armstrong B, Wilkinson P. Declining vulnerability to temperature-related mortality in London over the 20th century. </w:t>
       </w:r>
       <w:r>
         <w:rPr>
@@ -11872,15 +12144,15 @@
           <w:noProof/>
           <w:sz w:val="24"/>
         </w:rPr>
-        <w:t>Environ Health Perspect</w:t>
-      </w:r>
-      <w:r>
-        <w:rPr>
-          <w:rFonts w:ascii="Times New Roman" w:eastAsia="Times New Roman" w:hAnsi="Times New Roman"/>
-          <w:noProof/>
-          <w:sz w:val="24"/>
-        </w:rPr>
-        <w:t xml:space="preserve"> 2014; </w:t>
+        <w:t>Am J Epidemiol</w:t>
+      </w:r>
+      <w:r>
+        <w:rPr>
+          <w:rFonts w:ascii="Times New Roman" w:eastAsia="Times New Roman" w:hAnsi="Times New Roman"/>
+          <w:noProof/>
+          <w:sz w:val="24"/>
+        </w:rPr>
+        <w:t xml:space="preserve"> 2006; </w:t>
       </w:r>
       <w:r>
         <w:rPr>
@@ -11890,15 +12162,15 @@
           <w:noProof/>
           <w:sz w:val="24"/>
         </w:rPr>
-        <w:t>122</w:t>
-      </w:r>
-      <w:r>
-        <w:rPr>
-          <w:rFonts w:ascii="Times New Roman" w:eastAsia="Times New Roman" w:hAnsi="Times New Roman"/>
-          <w:noProof/>
-          <w:sz w:val="24"/>
-        </w:rPr>
-        <w:t>: 811–6.</w:t>
+        <w:t>164</w:t>
+      </w:r>
+      <w:r>
+        <w:rPr>
+          <w:rFonts w:ascii="Times New Roman" w:eastAsia="Times New Roman" w:hAnsi="Times New Roman"/>
+          <w:noProof/>
+          <w:sz w:val="24"/>
+        </w:rPr>
+        <w:t>: 77–84.</w:t>
       </w:r>
     </w:p>
     <w:p>
@@ -11930,7 +12202,43 @@
           <w:sz w:val="24"/>
         </w:rPr>
         <w:tab/>
-        <w:t>Rau R, Bohk-Ewald C, Muszyńska MM, Vaupel JW. Visualizing Mortality Dynamics in the Lexis Diagram. 2018 DOI:10.1007/978-3-319-64820-0.</w:t>
+        <w:t xml:space="preserve">Sheridan SC, Kalkstein AJ, Kalkstein LS. Trends in heat-related mortality in the United States, 1975-2004. </w:t>
+      </w:r>
+      <w:r>
+        <w:rPr>
+          <w:rFonts w:ascii="Times New Roman" w:eastAsia="Times New Roman" w:hAnsi="Times New Roman"/>
+          <w:i/>
+          <w:iCs/>
+          <w:noProof/>
+          <w:sz w:val="24"/>
+        </w:rPr>
+        <w:t>Nat Hazards</w:t>
+      </w:r>
+      <w:r>
+        <w:rPr>
+          <w:rFonts w:ascii="Times New Roman" w:eastAsia="Times New Roman" w:hAnsi="Times New Roman"/>
+          <w:noProof/>
+          <w:sz w:val="24"/>
+        </w:rPr>
+        <w:t xml:space="preserve"> 2009; </w:t>
+      </w:r>
+      <w:r>
+        <w:rPr>
+          <w:rFonts w:ascii="Times New Roman" w:eastAsia="Times New Roman" w:hAnsi="Times New Roman"/>
+          <w:b/>
+          <w:bCs/>
+          <w:noProof/>
+          <w:sz w:val="24"/>
+        </w:rPr>
+        <w:t>50</w:t>
+      </w:r>
+      <w:r>
+        <w:rPr>
+          <w:rFonts w:ascii="Times New Roman" w:eastAsia="Times New Roman" w:hAnsi="Times New Roman"/>
+          <w:noProof/>
+          <w:sz w:val="24"/>
+        </w:rPr>
+        <w:t>: 145–60.</w:t>
       </w:r>
     </w:p>
     <w:p>
@@ -11962,7 +12270,7 @@
           <w:sz w:val="24"/>
         </w:rPr>
         <w:tab/>
-        <w:t xml:space="preserve">Rau R. Seasonality in Human Mortality.  A Demographic Approach. </w:t>
+        <w:t xml:space="preserve">Bobb JF, Peng RD, Bell ML, Dominici F. Heat-related mortality and adaptation to heat in the United States. </w:t>
       </w:r>
       <w:r>
         <w:rPr>
@@ -11972,15 +12280,15 @@
           <w:noProof/>
           <w:sz w:val="24"/>
         </w:rPr>
-        <w:t>Wirtschafts- und Sozialwissenschaftlichen Fak</w:t>
-      </w:r>
-      <w:r>
-        <w:rPr>
-          <w:rFonts w:ascii="Times New Roman" w:eastAsia="Times New Roman" w:hAnsi="Times New Roman"/>
-          <w:noProof/>
-          <w:sz w:val="24"/>
-        </w:rPr>
-        <w:t xml:space="preserve"> 2004; </w:t>
+        <w:t>Environ Health Perspect</w:t>
+      </w:r>
+      <w:r>
+        <w:rPr>
+          <w:rFonts w:ascii="Times New Roman" w:eastAsia="Times New Roman" w:hAnsi="Times New Roman"/>
+          <w:noProof/>
+          <w:sz w:val="24"/>
+        </w:rPr>
+        <w:t xml:space="preserve"> 2014; </w:t>
       </w:r>
       <w:r>
         <w:rPr>
@@ -11990,15 +12298,15 @@
           <w:noProof/>
           <w:sz w:val="24"/>
         </w:rPr>
-        <w:t>PhD</w:t>
-      </w:r>
-      <w:r>
-        <w:rPr>
-          <w:rFonts w:ascii="Times New Roman" w:eastAsia="Times New Roman" w:hAnsi="Times New Roman"/>
-          <w:noProof/>
-          <w:sz w:val="24"/>
-        </w:rPr>
-        <w:t>: 361.</w:t>
+        <w:t>122</w:t>
+      </w:r>
+      <w:r>
+        <w:rPr>
+          <w:rFonts w:ascii="Times New Roman" w:eastAsia="Times New Roman" w:hAnsi="Times New Roman"/>
+          <w:noProof/>
+          <w:sz w:val="24"/>
+        </w:rPr>
+        <w:t>: 811–6.</w:t>
       </w:r>
     </w:p>
     <w:p>
@@ -12030,25 +12338,7 @@
           <w:sz w:val="24"/>
         </w:rPr>
         <w:tab/>
-        <w:t xml:space="preserve">Rue H, Martino S, Chopin N. Approximate Bayesian inference for latent Gaussian models by using integrated nested Laplace approximations. </w:t>
-      </w:r>
-      <w:r>
-        <w:rPr>
-          <w:rFonts w:ascii="Times New Roman" w:eastAsia="Times New Roman" w:hAnsi="Times New Roman"/>
-          <w:i/>
-          <w:iCs/>
-          <w:noProof/>
-          <w:sz w:val="24"/>
-        </w:rPr>
-        <w:t>J R Stat Soc Ser B Stat Methodol</w:t>
-      </w:r>
-      <w:r>
-        <w:rPr>
-          <w:rFonts w:ascii="Times New Roman" w:eastAsia="Times New Roman" w:hAnsi="Times New Roman"/>
-          <w:noProof/>
-          <w:sz w:val="24"/>
-        </w:rPr>
-        <w:t xml:space="preserve"> 2009. DOI:10.1111/j.1467-9868.2008.00700.x.</w:t>
+        <w:t>Rau R, Bohk-Ewald C, Muszyńska MM, Vaupel JW. Visualizing Mortality Dynamics in the Lexis Diagram. 2018 DOI:10.1007/978-3-319-64820-0.</w:t>
       </w:r>
     </w:p>
     <w:p>
@@ -12080,7 +12370,7 @@
           <w:sz w:val="24"/>
         </w:rPr>
         <w:tab/>
-        <w:t xml:space="preserve">Moy CM, Seltzer GO, Rodbell DT, Anderson DM. Variability of El Niño/Southern Oscillation activity at millennial timescales during the Holocene epoch. </w:t>
+        <w:t xml:space="preserve">Rau R. Seasonality in Human Mortality.  A Demographic Approach. </w:t>
       </w:r>
       <w:r>
         <w:rPr>
@@ -12090,15 +12380,15 @@
           <w:noProof/>
           <w:sz w:val="24"/>
         </w:rPr>
-        <w:t>Nature</w:t>
-      </w:r>
-      <w:r>
-        <w:rPr>
-          <w:rFonts w:ascii="Times New Roman" w:eastAsia="Times New Roman" w:hAnsi="Times New Roman"/>
-          <w:noProof/>
-          <w:sz w:val="24"/>
-        </w:rPr>
-        <w:t xml:space="preserve"> 2002; </w:t>
+        <w:t>Wirtschafts- und Sozialwissenschaftlichen Fak</w:t>
+      </w:r>
+      <w:r>
+        <w:rPr>
+          <w:rFonts w:ascii="Times New Roman" w:eastAsia="Times New Roman" w:hAnsi="Times New Roman"/>
+          <w:noProof/>
+          <w:sz w:val="24"/>
+        </w:rPr>
+        <w:t xml:space="preserve"> 2004; </w:t>
       </w:r>
       <w:r>
         <w:rPr>
@@ -12108,15 +12398,15 @@
           <w:noProof/>
           <w:sz w:val="24"/>
         </w:rPr>
-        <w:t>420</w:t>
-      </w:r>
-      <w:r>
-        <w:rPr>
-          <w:rFonts w:ascii="Times New Roman" w:eastAsia="Times New Roman" w:hAnsi="Times New Roman"/>
-          <w:noProof/>
-          <w:sz w:val="24"/>
-        </w:rPr>
-        <w:t>: 162–5.</w:t>
+        <w:t>PhD</w:t>
+      </w:r>
+      <w:r>
+        <w:rPr>
+          <w:rFonts w:ascii="Times New Roman" w:eastAsia="Times New Roman" w:hAnsi="Times New Roman"/>
+          <w:noProof/>
+          <w:sz w:val="24"/>
+        </w:rPr>
+        <w:t>: 361.</w:t>
       </w:r>
     </w:p>
     <w:p>
@@ -12128,7 +12418,7 @@
         <w:spacing w:line="240" w:lineRule="auto"/>
         <w:ind w:left="640" w:hanging="640"/>
         <w:rPr>
-          <w:rFonts w:ascii="Times New Roman" w:hAnsi="Times New Roman"/>
+          <w:rFonts w:ascii="Times New Roman" w:eastAsia="Times New Roman" w:hAnsi="Times New Roman"/>
           <w:noProof/>
           <w:sz w:val="24"/>
         </w:rPr>
@@ -12148,8 +12438,41 @@
           <w:sz w:val="24"/>
         </w:rPr>
         <w:tab/>
-        <w:t xml:space="preserve">Grenfell BT, Bjørnstad ON, Kappey J. Travelling waves and spatial hierarchies in </w:t>
-      </w:r>
+        <w:t xml:space="preserve">Rue H, Martino S, Chopin N. Approximate Bayesian inference for latent Gaussian models by using integrated nested Laplace approximations. </w:t>
+      </w:r>
+      <w:r>
+        <w:rPr>
+          <w:rFonts w:ascii="Times New Roman" w:eastAsia="Times New Roman" w:hAnsi="Times New Roman"/>
+          <w:i/>
+          <w:iCs/>
+          <w:noProof/>
+          <w:sz w:val="24"/>
+        </w:rPr>
+        <w:t>J R Stat Soc Ser B Stat Methodol</w:t>
+      </w:r>
+      <w:r>
+        <w:rPr>
+          <w:rFonts w:ascii="Times New Roman" w:eastAsia="Times New Roman" w:hAnsi="Times New Roman"/>
+          <w:noProof/>
+          <w:sz w:val="24"/>
+        </w:rPr>
+        <w:t xml:space="preserve"> 2009. DOI:10.1111/j.1467-9868.2008.00700.x.</w:t>
+      </w:r>
+    </w:p>
+    <w:p>
+      <w:pPr>
+        <w:widowControl w:val="0"/>
+        <w:autoSpaceDE w:val="0"/>
+        <w:autoSpaceDN w:val="0"/>
+        <w:adjustRightInd w:val="0"/>
+        <w:spacing w:line="240" w:lineRule="auto"/>
+        <w:ind w:left="640" w:hanging="640"/>
+        <w:rPr>
+          <w:rFonts w:ascii="Times New Roman" w:eastAsia="Times New Roman" w:hAnsi="Times New Roman"/>
+          <w:noProof/>
+          <w:sz w:val="24"/>
+        </w:rPr>
+      </w:pPr>
       <w:r>
         <w:rPr>
           <w:rFonts w:ascii="Times New Roman" w:eastAsia="Times New Roman" w:hAnsi="Times New Roman"/>
@@ -12157,7 +12480,84 @@
           <w:sz w:val="24"/>
         </w:rPr>
         <w:lastRenderedPageBreak/>
-        <w:t xml:space="preserve">measles epidemics. </w:t>
+        <w:t>49</w:t>
+      </w:r>
+      <w:r>
+        <w:rPr>
+          <w:rFonts w:ascii="Times New Roman" w:eastAsia="Times New Roman" w:hAnsi="Times New Roman"/>
+          <w:noProof/>
+          <w:sz w:val="24"/>
+        </w:rPr>
+        <w:tab/>
+        <w:t xml:space="preserve">Moy CM, Seltzer GO, Rodbell DT, Anderson DM. Variability of El Niño/Southern Oscillation activity at millennial timescales during the Holocene epoch. </w:t>
+      </w:r>
+      <w:r>
+        <w:rPr>
+          <w:rFonts w:ascii="Times New Roman" w:eastAsia="Times New Roman" w:hAnsi="Times New Roman"/>
+          <w:i/>
+          <w:iCs/>
+          <w:noProof/>
+          <w:sz w:val="24"/>
+        </w:rPr>
+        <w:t>Nature</w:t>
+      </w:r>
+      <w:r>
+        <w:rPr>
+          <w:rFonts w:ascii="Times New Roman" w:eastAsia="Times New Roman" w:hAnsi="Times New Roman"/>
+          <w:noProof/>
+          <w:sz w:val="24"/>
+        </w:rPr>
+        <w:t xml:space="preserve"> 2002; </w:t>
+      </w:r>
+      <w:r>
+        <w:rPr>
+          <w:rFonts w:ascii="Times New Roman" w:eastAsia="Times New Roman" w:hAnsi="Times New Roman"/>
+          <w:b/>
+          <w:bCs/>
+          <w:noProof/>
+          <w:sz w:val="24"/>
+        </w:rPr>
+        <w:t>420</w:t>
+      </w:r>
+      <w:r>
+        <w:rPr>
+          <w:rFonts w:ascii="Times New Roman" w:eastAsia="Times New Roman" w:hAnsi="Times New Roman"/>
+          <w:noProof/>
+          <w:sz w:val="24"/>
+        </w:rPr>
+        <w:t>: 162–5.</w:t>
+      </w:r>
+    </w:p>
+    <w:p>
+      <w:pPr>
+        <w:widowControl w:val="0"/>
+        <w:autoSpaceDE w:val="0"/>
+        <w:autoSpaceDN w:val="0"/>
+        <w:adjustRightInd w:val="0"/>
+        <w:spacing w:line="240" w:lineRule="auto"/>
+        <w:ind w:left="640" w:hanging="640"/>
+        <w:rPr>
+          <w:rFonts w:ascii="Times New Roman" w:hAnsi="Times New Roman"/>
+          <w:noProof/>
+          <w:sz w:val="24"/>
+        </w:rPr>
+      </w:pPr>
+      <w:r>
+        <w:rPr>
+          <w:rFonts w:ascii="Times New Roman" w:eastAsia="Times New Roman" w:hAnsi="Times New Roman"/>
+          <w:noProof/>
+          <w:sz w:val="24"/>
+        </w:rPr>
+        <w:t>50</w:t>
+      </w:r>
+      <w:r>
+        <w:rPr>
+          <w:rFonts w:ascii="Times New Roman" w:eastAsia="Times New Roman" w:hAnsi="Times New Roman"/>
+          <w:noProof/>
+          <w:sz w:val="24"/>
+        </w:rPr>
+        <w:tab/>
+        <w:t xml:space="preserve">Grenfell BT, Bjørnstad ON, Kappey J. Travelling waves and spatial hierarchies in measles epidemics. </w:t>
       </w:r>
       <w:r>
         <w:rPr>
@@ -15214,7 +15614,7 @@
 </file>
 
 <file path=customXml/itemProps1.xml><?xml version="1.0" encoding="utf-8"?>
-<ds:datastoreItem xmlns:ds="http://schemas.openxmlformats.org/officeDocument/2006/customXml" ds:itemID="{1DA9D635-620B-3242-8E21-63B75FE5289E}">
+<ds:datastoreItem xmlns:ds="http://schemas.openxmlformats.org/officeDocument/2006/customXml" ds:itemID="{A61A8D4F-C7C9-6244-8DD4-0789259F65A5}">
   <ds:schemaRefs>
     <ds:schemaRef ds:uri="http://schemas.openxmlformats.org/officeDocument/2006/bibliography"/>
   </ds:schemaRefs>

</xml_diff>